<commit_message>
lelik tormoz, tormoz. tam taka pedal`ka
</commit_message>
<xml_diff>
--- a/Лукьяненко КРб(менеджер паролей).docx
+++ b/Лукьяненко КРб(менеджер паролей).docx
@@ -7,7 +7,7 @@
         <w:pStyle w:val="Normal"/>
         <w:keepNext w:val="true"/>
         <w:tabs>
-          <w:tab w:val="clear" w:pos="360"/>
+          <w:tab w:val="clear" w:pos="643"/>
           <w:tab w:val="left" w:pos="708" w:leader="none"/>
         </w:tabs>
         <w:spacing w:lineRule="auto" w:line="240" w:before="0" w:after="0"/>
@@ -37,7 +37,7 @@
         <w:pStyle w:val="Normal"/>
         <w:keepNext w:val="true"/>
         <w:tabs>
-          <w:tab w:val="clear" w:pos="360"/>
+          <w:tab w:val="clear" w:pos="643"/>
           <w:tab w:val="left" w:pos="708" w:leader="none"/>
         </w:tabs>
         <w:spacing w:lineRule="auto" w:line="240" w:before="0" w:after="0"/>
@@ -67,7 +67,7 @@
         <w:pStyle w:val="Normal"/>
         <w:keepNext w:val="true"/>
         <w:tabs>
-          <w:tab w:val="clear" w:pos="360"/>
+          <w:tab w:val="clear" w:pos="643"/>
           <w:tab w:val="left" w:pos="708" w:leader="none"/>
         </w:tabs>
         <w:spacing w:lineRule="auto" w:line="240" w:before="0" w:after="0"/>
@@ -97,7 +97,7 @@
         <w:pStyle w:val="Normal"/>
         <w:keepNext w:val="true"/>
         <w:tabs>
-          <w:tab w:val="clear" w:pos="360"/>
+          <w:tab w:val="clear" w:pos="643"/>
           <w:tab w:val="left" w:pos="708" w:leader="none"/>
         </w:tabs>
         <w:spacing w:lineRule="auto" w:line="240" w:before="0" w:after="0"/>
@@ -127,7 +127,7 @@
         <w:pStyle w:val="Normal"/>
         <w:keepNext w:val="true"/>
         <w:tabs>
-          <w:tab w:val="clear" w:pos="360"/>
+          <w:tab w:val="clear" w:pos="643"/>
           <w:tab w:val="left" w:pos="426" w:leader="none"/>
           <w:tab w:val="right" w:pos="8505" w:leader="underscore"/>
         </w:tabs>
@@ -158,7 +158,7 @@
         <w:pStyle w:val="Normal"/>
         <w:keepNext w:val="true"/>
         <w:tabs>
-          <w:tab w:val="clear" w:pos="360"/>
+          <w:tab w:val="clear" w:pos="643"/>
           <w:tab w:val="left" w:pos="708" w:leader="none"/>
         </w:tabs>
         <w:spacing w:lineRule="auto" w:line="240" w:before="0" w:after="0"/>
@@ -187,7 +187,7 @@
         <w:pStyle w:val="Normal"/>
         <w:keepNext w:val="true"/>
         <w:tabs>
-          <w:tab w:val="clear" w:pos="360"/>
+          <w:tab w:val="clear" w:pos="643"/>
           <w:tab w:val="left" w:pos="708" w:leader="none"/>
         </w:tabs>
         <w:spacing w:lineRule="auto" w:line="240" w:before="0" w:after="0"/>
@@ -216,7 +216,7 @@
         <w:pStyle w:val="Normal"/>
         <w:keepNext w:val="true"/>
         <w:tabs>
-          <w:tab w:val="clear" w:pos="360"/>
+          <w:tab w:val="clear" w:pos="643"/>
           <w:tab w:val="left" w:pos="708" w:leader="none"/>
         </w:tabs>
         <w:spacing w:lineRule="auto" w:line="240" w:before="0" w:after="0"/>
@@ -245,7 +245,7 @@
         <w:pStyle w:val="Normal"/>
         <w:keepNext w:val="true"/>
         <w:tabs>
-          <w:tab w:val="clear" w:pos="360"/>
+          <w:tab w:val="clear" w:pos="643"/>
           <w:tab w:val="left" w:pos="708" w:leader="none"/>
         </w:tabs>
         <w:spacing w:lineRule="auto" w:line="240" w:before="0" w:after="0"/>
@@ -274,7 +274,7 @@
         <w:pStyle w:val="Normal"/>
         <w:keepNext w:val="true"/>
         <w:tabs>
-          <w:tab w:val="clear" w:pos="360"/>
+          <w:tab w:val="clear" w:pos="643"/>
           <w:tab w:val="left" w:pos="708" w:leader="none"/>
         </w:tabs>
         <w:spacing w:lineRule="auto" w:line="240" w:before="0" w:after="0"/>
@@ -370,7 +370,7 @@
         <w:pStyle w:val="Normal"/>
         <w:keepNext w:val="true"/>
         <w:tabs>
-          <w:tab w:val="clear" w:pos="360"/>
+          <w:tab w:val="clear" w:pos="643"/>
           <w:tab w:val="left" w:pos="708" w:leader="none"/>
         </w:tabs>
         <w:spacing w:lineRule="auto" w:line="240" w:before="0" w:after="0"/>
@@ -391,10 +391,10 @@
           <w:lang w:eastAsia="ru-RU"/>
         </w:rPr>
       </w:r>
-      <w:bookmarkStart w:id="14" w:name="_Mxmn__MASX_132375144"/>
-      <w:bookmarkStart w:id="15" w:name="_Mxmn__MASX_108101381"/>
-      <w:bookmarkStart w:id="16" w:name="_Mxmn__MASX_132375144"/>
-      <w:bookmarkStart w:id="17" w:name="_Mxmn__MASX_108101381"/>
+      <w:bookmarkStart w:id="14" w:name="_Mxmn__MASX_108101381"/>
+      <w:bookmarkStart w:id="15" w:name="_Mxmn__MASX_132375144"/>
+      <w:bookmarkStart w:id="16" w:name="_Mxmn__MASX_108101381"/>
+      <w:bookmarkStart w:id="17" w:name="_Mxmn__MASX_132375144"/>
       <w:bookmarkEnd w:id="16"/>
       <w:bookmarkEnd w:id="17"/>
     </w:p>
@@ -403,7 +403,7 @@
         <w:pStyle w:val="Normal"/>
         <w:keepNext w:val="true"/>
         <w:tabs>
-          <w:tab w:val="clear" w:pos="360"/>
+          <w:tab w:val="clear" w:pos="643"/>
           <w:tab w:val="left" w:pos="708" w:leader="none"/>
         </w:tabs>
         <w:spacing w:lineRule="auto" w:line="240" w:before="0" w:after="0"/>
@@ -424,10 +424,10 @@
           <w:lang w:eastAsia="ru-RU"/>
         </w:rPr>
       </w:r>
-      <w:bookmarkStart w:id="18" w:name="_Mxmn__MASX_133292674"/>
-      <w:bookmarkStart w:id="19" w:name="_Mxmn__MASX_109706644"/>
-      <w:bookmarkStart w:id="20" w:name="_Mxmn__MASX_133292674"/>
-      <w:bookmarkStart w:id="21" w:name="_Mxmn__MASX_109706644"/>
+      <w:bookmarkStart w:id="18" w:name="_Mxmn__MASX_109706644"/>
+      <w:bookmarkStart w:id="19" w:name="_Mxmn__MASX_133292674"/>
+      <w:bookmarkStart w:id="20" w:name="_Mxmn__MASX_109706644"/>
+      <w:bookmarkStart w:id="21" w:name="_Mxmn__MASX_133292674"/>
       <w:bookmarkEnd w:id="20"/>
       <w:bookmarkEnd w:id="21"/>
     </w:p>
@@ -436,7 +436,7 @@
         <w:pStyle w:val="Normal"/>
         <w:keepNext w:val="true"/>
         <w:tabs>
-          <w:tab w:val="clear" w:pos="360"/>
+          <w:tab w:val="clear" w:pos="643"/>
           <w:tab w:val="left" w:pos="708" w:leader="none"/>
         </w:tabs>
         <w:spacing w:lineRule="auto" w:line="240" w:before="0" w:after="0"/>
@@ -457,10 +457,10 @@
           <w:lang w:eastAsia="ru-RU"/>
         </w:rPr>
       </w:r>
-      <w:bookmarkStart w:id="22" w:name="_Mxmn__MASX_13418531"/>
-      <w:bookmarkStart w:id="23" w:name="_Mxmn__MASX_110906394"/>
-      <w:bookmarkStart w:id="24" w:name="_Mxmn__MASX_13418531"/>
-      <w:bookmarkStart w:id="25" w:name="_Mxmn__MASX_110906394"/>
+      <w:bookmarkStart w:id="22" w:name="_Mxmn__MASX_110906394"/>
+      <w:bookmarkStart w:id="23" w:name="_Mxmn__MASX_13418531"/>
+      <w:bookmarkStart w:id="24" w:name="_Mxmn__MASX_110906394"/>
+      <w:bookmarkStart w:id="25" w:name="_Mxmn__MASX_13418531"/>
       <w:bookmarkEnd w:id="24"/>
       <w:bookmarkEnd w:id="25"/>
     </w:p>
@@ -469,7 +469,7 @@
         <w:pStyle w:val="Normal"/>
         <w:keepNext w:val="true"/>
         <w:tabs>
-          <w:tab w:val="clear" w:pos="360"/>
+          <w:tab w:val="clear" w:pos="643"/>
           <w:tab w:val="left" w:pos="708" w:leader="none"/>
         </w:tabs>
         <w:spacing w:lineRule="auto" w:line="240" w:before="0" w:after="0"/>
@@ -490,10 +490,10 @@
           <w:lang w:eastAsia="ru-RU"/>
         </w:rPr>
       </w:r>
-      <w:bookmarkStart w:id="26" w:name="_Mxmn__MASX_13522355"/>
-      <w:bookmarkStart w:id="27" w:name="_Mxmn__MASX_111838889"/>
-      <w:bookmarkStart w:id="28" w:name="_Mxmn__MASX_13522355"/>
-      <w:bookmarkStart w:id="29" w:name="_Mxmn__MASX_111838889"/>
+      <w:bookmarkStart w:id="26" w:name="_Mxmn__MASX_111838889"/>
+      <w:bookmarkStart w:id="27" w:name="_Mxmn__MASX_13522355"/>
+      <w:bookmarkStart w:id="28" w:name="_Mxmn__MASX_111838889"/>
+      <w:bookmarkStart w:id="29" w:name="_Mxmn__MASX_13522355"/>
       <w:bookmarkEnd w:id="28"/>
       <w:bookmarkEnd w:id="29"/>
     </w:p>
@@ -502,7 +502,7 @@
         <w:pStyle w:val="Normal"/>
         <w:keepNext w:val="true"/>
         <w:tabs>
-          <w:tab w:val="clear" w:pos="360"/>
+          <w:tab w:val="clear" w:pos="643"/>
           <w:tab w:val="left" w:pos="708" w:leader="none"/>
         </w:tabs>
         <w:spacing w:lineRule="auto" w:line="240" w:before="0" w:after="0"/>
@@ -515,8 +515,8 @@
           <w:lang w:eastAsia="ru-RU"/>
         </w:rPr>
       </w:pPr>
-      <w:bookmarkStart w:id="30" w:name="_Mxmn__MASX_136968893"/>
-      <w:bookmarkStart w:id="31" w:name="_Mxmn__MASX_112773775"/>
+      <w:bookmarkStart w:id="30" w:name="_Mxmn__MASX_112773775"/>
+      <w:bookmarkStart w:id="31" w:name="_Mxmn__MASX_136968893"/>
       <w:r>
         <w:rPr>
           <w:spacing w:val="-4"/>
@@ -543,7 +543,7 @@
         <w:pStyle w:val="Normal"/>
         <w:keepNext w:val="true"/>
         <w:tabs>
-          <w:tab w:val="clear" w:pos="360"/>
+          <w:tab w:val="clear" w:pos="643"/>
           <w:tab w:val="left" w:pos="708" w:leader="none"/>
         </w:tabs>
         <w:spacing w:lineRule="auto" w:line="240" w:before="0" w:after="0"/>
@@ -564,10 +564,10 @@
           <w:lang w:eastAsia="ru-RU"/>
         </w:rPr>
       </w:r>
-      <w:bookmarkStart w:id="32" w:name="_Mxmn__MASX_137704121"/>
-      <w:bookmarkStart w:id="33" w:name="_Mxmn__MASX_113216900"/>
-      <w:bookmarkStart w:id="34" w:name="_Mxmn__MASX_137704121"/>
-      <w:bookmarkStart w:id="35" w:name="_Mxmn__MASX_113216900"/>
+      <w:bookmarkStart w:id="32" w:name="_Mxmn__MASX_113216900"/>
+      <w:bookmarkStart w:id="33" w:name="_Mxmn__MASX_137704121"/>
+      <w:bookmarkStart w:id="34" w:name="_Mxmn__MASX_113216900"/>
+      <w:bookmarkStart w:id="35" w:name="_Mxmn__MASX_137704121"/>
       <w:bookmarkEnd w:id="34"/>
       <w:bookmarkEnd w:id="35"/>
     </w:p>
@@ -576,7 +576,7 @@
         <w:pStyle w:val="Normal"/>
         <w:keepNext w:val="true"/>
         <w:tabs>
-          <w:tab w:val="clear" w:pos="360"/>
+          <w:tab w:val="clear" w:pos="643"/>
           <w:tab w:val="left" w:pos="708" w:leader="none"/>
         </w:tabs>
         <w:spacing w:lineRule="auto" w:line="240" w:before="0" w:after="0"/>
@@ -597,10 +597,10 @@
           <w:lang w:eastAsia="ru-RU"/>
         </w:rPr>
       </w:r>
-      <w:bookmarkStart w:id="36" w:name="_Mxmn__MASX_138858317"/>
-      <w:bookmarkStart w:id="37" w:name="_Mxmn__MASX_114939179"/>
-      <w:bookmarkStart w:id="38" w:name="_Mxmn__MASX_138858317"/>
-      <w:bookmarkStart w:id="39" w:name="_Mxmn__MASX_114939179"/>
+      <w:bookmarkStart w:id="36" w:name="_Mxmn__MASX_114939179"/>
+      <w:bookmarkStart w:id="37" w:name="_Mxmn__MASX_138858317"/>
+      <w:bookmarkStart w:id="38" w:name="_Mxmn__MASX_114939179"/>
+      <w:bookmarkStart w:id="39" w:name="_Mxmn__MASX_138858317"/>
       <w:bookmarkEnd w:id="38"/>
       <w:bookmarkEnd w:id="39"/>
     </w:p>
@@ -609,7 +609,7 @@
         <w:pStyle w:val="Normal"/>
         <w:keepNext w:val="true"/>
         <w:tabs>
-          <w:tab w:val="clear" w:pos="360"/>
+          <w:tab w:val="clear" w:pos="643"/>
           <w:tab w:val="left" w:pos="708" w:leader="none"/>
         </w:tabs>
         <w:spacing w:lineRule="auto" w:line="240" w:before="0" w:after="0"/>
@@ -622,8 +622,8 @@
           <w:lang w:eastAsia="ru-RU"/>
         </w:rPr>
       </w:pPr>
-      <w:bookmarkStart w:id="40" w:name="_Mxmn__MASX_139176697"/>
-      <w:bookmarkStart w:id="41" w:name="_Mxmn__MASX_115938729"/>
+      <w:bookmarkStart w:id="40" w:name="_Mxmn__MASX_115938729"/>
+      <w:bookmarkStart w:id="41" w:name="_Mxmn__MASX_139176697"/>
       <w:r>
         <w:rPr>
           <w:spacing w:val="-4"/>
@@ -641,7 +641,7 @@
         <w:pStyle w:val="Normal"/>
         <w:keepNext w:val="true"/>
         <w:tabs>
-          <w:tab w:val="clear" w:pos="360"/>
+          <w:tab w:val="clear" w:pos="643"/>
           <w:tab w:val="left" w:pos="708" w:leader="none"/>
         </w:tabs>
         <w:spacing w:lineRule="auto" w:line="240" w:before="0" w:after="0"/>
@@ -654,8 +654,8 @@
           <w:lang w:eastAsia="ru-RU"/>
         </w:rPr>
       </w:pPr>
-      <w:bookmarkStart w:id="42" w:name="_Mxmn__MASX_140422551"/>
-      <w:bookmarkStart w:id="43" w:name="_Mxmn__MASX_116706534"/>
+      <w:bookmarkStart w:id="42" w:name="_Mxmn__MASX_116706534"/>
+      <w:bookmarkStart w:id="43" w:name="_Mxmn__MASX_140422551"/>
       <w:r>
         <w:rPr>
           <w:spacing w:val="-4"/>
@@ -673,7 +673,7 @@
         <w:pStyle w:val="Normal"/>
         <w:keepNext w:val="true"/>
         <w:tabs>
-          <w:tab w:val="clear" w:pos="360"/>
+          <w:tab w:val="clear" w:pos="643"/>
           <w:tab w:val="left" w:pos="708" w:leader="none"/>
         </w:tabs>
         <w:spacing w:lineRule="auto" w:line="240" w:before="0" w:after="0"/>
@@ -698,10 +698,10 @@
           <w:lang w:eastAsia="ru-RU"/>
         </w:rPr>
       </w:r>
-      <w:bookmarkStart w:id="44" w:name="_Mxmn__MASX_141482620"/>
-      <w:bookmarkStart w:id="45" w:name="_Mxmn__MASX_117439196"/>
-      <w:bookmarkStart w:id="46" w:name="_Mxmn__MASX_141482620"/>
-      <w:bookmarkStart w:id="47" w:name="_Mxmn__MASX_117439196"/>
+      <w:bookmarkStart w:id="44" w:name="_Mxmn__MASX_117439196"/>
+      <w:bookmarkStart w:id="45" w:name="_Mxmn__MASX_141482620"/>
+      <w:bookmarkStart w:id="46" w:name="_Mxmn__MASX_117439196"/>
+      <w:bookmarkStart w:id="47" w:name="_Mxmn__MASX_141482620"/>
       <w:bookmarkEnd w:id="46"/>
       <w:bookmarkEnd w:id="47"/>
     </w:p>
@@ -710,7 +710,7 @@
         <w:pStyle w:val="Normal"/>
         <w:keepNext w:val="true"/>
         <w:tabs>
-          <w:tab w:val="clear" w:pos="360"/>
+          <w:tab w:val="clear" w:pos="643"/>
           <w:tab w:val="left" w:pos="708" w:leader="none"/>
         </w:tabs>
         <w:spacing w:lineRule="auto" w:line="240" w:before="0" w:after="0"/>
@@ -735,10 +735,10 @@
           <w:lang w:eastAsia="ru-RU"/>
         </w:rPr>
       </w:r>
-      <w:bookmarkStart w:id="48" w:name="_Mxmn__MASX_142960857"/>
-      <w:bookmarkStart w:id="49" w:name="_Mxmn__MASX_118622991"/>
-      <w:bookmarkStart w:id="50" w:name="_Mxmn__MASX_142960857"/>
-      <w:bookmarkStart w:id="51" w:name="_Mxmn__MASX_118622991"/>
+      <w:bookmarkStart w:id="48" w:name="_Mxmn__MASX_118622991"/>
+      <w:bookmarkStart w:id="49" w:name="_Mxmn__MASX_142960857"/>
+      <w:bookmarkStart w:id="50" w:name="_Mxmn__MASX_118622991"/>
+      <w:bookmarkStart w:id="51" w:name="_Mxmn__MASX_142960857"/>
       <w:bookmarkEnd w:id="50"/>
       <w:bookmarkEnd w:id="51"/>
     </w:p>
@@ -747,7 +747,7 @@
         <w:pStyle w:val="Normal"/>
         <w:keepNext w:val="true"/>
         <w:tabs>
-          <w:tab w:val="clear" w:pos="360"/>
+          <w:tab w:val="clear" w:pos="643"/>
           <w:tab w:val="left" w:pos="708" w:leader="none"/>
         </w:tabs>
         <w:spacing w:lineRule="auto" w:line="240" w:before="0" w:after="0"/>
@@ -772,10 +772,10 @@
           <w:lang w:eastAsia="ru-RU"/>
         </w:rPr>
       </w:r>
-      <w:bookmarkStart w:id="52" w:name="_Mxmn__MASX_119174433"/>
-      <w:bookmarkStart w:id="53" w:name="_Mxmn__MASX_143363138"/>
-      <w:bookmarkStart w:id="54" w:name="_Mxmn__MASX_119174433"/>
-      <w:bookmarkStart w:id="55" w:name="_Mxmn__MASX_143363138"/>
+      <w:bookmarkStart w:id="52" w:name="_Mxmn__MASX_143363138"/>
+      <w:bookmarkStart w:id="53" w:name="_Mxmn__MASX_119174433"/>
+      <w:bookmarkStart w:id="54" w:name="_Mxmn__MASX_143363138"/>
+      <w:bookmarkStart w:id="55" w:name="_Mxmn__MASX_119174433"/>
       <w:bookmarkEnd w:id="54"/>
       <w:bookmarkEnd w:id="55"/>
     </w:p>
@@ -784,7 +784,7 @@
         <w:pStyle w:val="Normal"/>
         <w:keepNext w:val="true"/>
         <w:tabs>
-          <w:tab w:val="clear" w:pos="360"/>
+          <w:tab w:val="clear" w:pos="643"/>
           <w:tab w:val="left" w:pos="708" w:leader="none"/>
         </w:tabs>
         <w:spacing w:lineRule="auto" w:line="240" w:before="0" w:after="0"/>
@@ -809,10 +809,10 @@
           <w:lang w:eastAsia="ru-RU"/>
         </w:rPr>
       </w:r>
-      <w:bookmarkStart w:id="56" w:name="_Mxmn__MASX_144456311"/>
-      <w:bookmarkStart w:id="57" w:name="_Mxmn__MASX_120502405"/>
-      <w:bookmarkStart w:id="58" w:name="_Mxmn__MASX_144456311"/>
-      <w:bookmarkStart w:id="59" w:name="_Mxmn__MASX_120502405"/>
+      <w:bookmarkStart w:id="56" w:name="_Mxmn__MASX_120502405"/>
+      <w:bookmarkStart w:id="57" w:name="_Mxmn__MASX_144456311"/>
+      <w:bookmarkStart w:id="58" w:name="_Mxmn__MASX_120502405"/>
+      <w:bookmarkStart w:id="59" w:name="_Mxmn__MASX_144456311"/>
       <w:bookmarkEnd w:id="58"/>
       <w:bookmarkEnd w:id="59"/>
     </w:p>
@@ -821,7 +821,7 @@
         <w:pStyle w:val="Normal"/>
         <w:keepNext w:val="true"/>
         <w:tabs>
-          <w:tab w:val="clear" w:pos="360"/>
+          <w:tab w:val="clear" w:pos="643"/>
           <w:tab w:val="left" w:pos="708" w:leader="none"/>
         </w:tabs>
         <w:spacing w:lineRule="auto" w:line="240" w:before="0" w:after="0"/>
@@ -846,10 +846,10 @@
           <w:lang w:eastAsia="ru-RU"/>
         </w:rPr>
       </w:r>
-      <w:bookmarkStart w:id="60" w:name="_Mxmn__MASX_145313417"/>
-      <w:bookmarkStart w:id="61" w:name="_Mxmn__MASX_1218609"/>
-      <w:bookmarkStart w:id="62" w:name="_Mxmn__MASX_145313417"/>
-      <w:bookmarkStart w:id="63" w:name="_Mxmn__MASX_1218609"/>
+      <w:bookmarkStart w:id="60" w:name="_Mxmn__MASX_1218609"/>
+      <w:bookmarkStart w:id="61" w:name="_Mxmn__MASX_145313417"/>
+      <w:bookmarkStart w:id="62" w:name="_Mxmn__MASX_1218609"/>
+      <w:bookmarkStart w:id="63" w:name="_Mxmn__MASX_145313417"/>
       <w:bookmarkEnd w:id="62"/>
       <w:bookmarkEnd w:id="63"/>
     </w:p>
@@ -858,7 +858,7 @@
         <w:pStyle w:val="Normal"/>
         <w:keepNext w:val="true"/>
         <w:tabs>
-          <w:tab w:val="clear" w:pos="360"/>
+          <w:tab w:val="clear" w:pos="643"/>
           <w:tab w:val="left" w:pos="708" w:leader="none"/>
         </w:tabs>
         <w:spacing w:lineRule="auto" w:line="240" w:before="0" w:after="0"/>
@@ -883,10 +883,10 @@
           <w:lang w:eastAsia="ru-RU"/>
         </w:rPr>
       </w:r>
-      <w:bookmarkStart w:id="64" w:name="_Mxmn__MASX_146895648"/>
-      <w:bookmarkStart w:id="65" w:name="_Mxmn__MASX_122366939"/>
-      <w:bookmarkStart w:id="66" w:name="_Mxmn__MASX_146895648"/>
-      <w:bookmarkStart w:id="67" w:name="_Mxmn__MASX_122366939"/>
+      <w:bookmarkStart w:id="64" w:name="_Mxmn__MASX_122366939"/>
+      <w:bookmarkStart w:id="65" w:name="_Mxmn__MASX_146895648"/>
+      <w:bookmarkStart w:id="66" w:name="_Mxmn__MASX_122366939"/>
+      <w:bookmarkStart w:id="67" w:name="_Mxmn__MASX_146895648"/>
       <w:bookmarkEnd w:id="66"/>
       <w:bookmarkEnd w:id="67"/>
     </w:p>
@@ -895,7 +895,7 @@
         <w:pStyle w:val="Normal"/>
         <w:keepNext w:val="true"/>
         <w:tabs>
-          <w:tab w:val="clear" w:pos="360"/>
+          <w:tab w:val="clear" w:pos="643"/>
           <w:tab w:val="left" w:pos="708" w:leader="none"/>
         </w:tabs>
         <w:spacing w:lineRule="auto" w:line="240" w:before="0" w:after="0"/>
@@ -920,10 +920,10 @@
           <w:lang w:eastAsia="ru-RU"/>
         </w:rPr>
       </w:r>
-      <w:bookmarkStart w:id="68" w:name="_Mxmn__MASX_147818533"/>
-      <w:bookmarkStart w:id="69" w:name="_Mxmn__MASX_123125088"/>
-      <w:bookmarkStart w:id="70" w:name="_Mxmn__MASX_147818533"/>
-      <w:bookmarkStart w:id="71" w:name="_Mxmn__MASX_123125088"/>
+      <w:bookmarkStart w:id="68" w:name="_Mxmn__MASX_124400785"/>
+      <w:bookmarkStart w:id="69" w:name="_Mxmn__MASX_148380365"/>
+      <w:bookmarkStart w:id="70" w:name="_Mxmn__MASX_124400785"/>
+      <w:bookmarkStart w:id="71" w:name="_Mxmn__MASX_148380365"/>
       <w:bookmarkEnd w:id="70"/>
       <w:bookmarkEnd w:id="71"/>
     </w:p>
@@ -932,52 +932,15 @@
         <w:pStyle w:val="Normal"/>
         <w:keepNext w:val="true"/>
         <w:tabs>
-          <w:tab w:val="clear" w:pos="360"/>
-          <w:tab w:val="left" w:pos="708" w:leader="none"/>
-        </w:tabs>
-        <w:spacing w:lineRule="auto" w:line="240" w:before="0" w:after="0"/>
-        <w:jc w:val="both"/>
-        <w:rPr>
-          <w:rFonts w:ascii="Times New Roman" w:hAnsi="Times New Roman"/>
-          <w:b/>
-          <w:bCs/>
-          <w:spacing w:val="-4"/>
-          <w:sz w:val="28"/>
-          <w:szCs w:val="28"/>
-          <w:lang w:eastAsia="ru-RU"/>
-        </w:rPr>
-      </w:pPr>
-      <w:r>
-        <w:rPr>
-          <w:b/>
-          <w:bCs/>
-          <w:spacing w:val="-4"/>
-          <w:sz w:val="28"/>
-          <w:szCs w:val="28"/>
-          <w:lang w:eastAsia="ru-RU"/>
-        </w:rPr>
-      </w:r>
-      <w:bookmarkStart w:id="72" w:name="_Mxmn__MASX_148380365"/>
-      <w:bookmarkStart w:id="73" w:name="_Mxmn__MASX_124400785"/>
-      <w:bookmarkStart w:id="74" w:name="_Mxmn__MASX_148380365"/>
-      <w:bookmarkStart w:id="75" w:name="_Mxmn__MASX_124400785"/>
-      <w:bookmarkEnd w:id="74"/>
-      <w:bookmarkEnd w:id="75"/>
-    </w:p>
-    <w:p>
-      <w:pPr>
-        <w:pStyle w:val="Normal"/>
-        <w:keepNext w:val="true"/>
-        <w:tabs>
-          <w:tab w:val="clear" w:pos="360"/>
+          <w:tab w:val="clear" w:pos="643"/>
           <w:tab w:val="left" w:pos="708" w:leader="none"/>
         </w:tabs>
         <w:spacing w:lineRule="auto" w:line="240" w:before="0" w:after="0"/>
         <w:jc w:val="left"/>
         <w:rPr/>
       </w:pPr>
-      <w:bookmarkStart w:id="76" w:name="_Mxmn__MASX_149569345"/>
-      <w:bookmarkStart w:id="77" w:name="_Mxmn__MASX_125338827"/>
+      <w:bookmarkStart w:id="72" w:name="_Mxmn__MASX_125338827"/>
+      <w:bookmarkStart w:id="73" w:name="_Mxmn__MASX_149569345"/>
       <w:r>
         <w:rPr>
           <w:spacing w:val="-4"/>
@@ -985,32 +948,6 @@
           <w:szCs w:val="24"/>
           <w:lang w:eastAsia="ru-RU"/>
         </w:rPr>
-        <w:tab/>
-        <w:tab/>
-        <w:tab/>
-        <w:tab/>
-        <w:tab/>
-        <w:tab/>
-        <w:tab/>
-        <w:tab/>
-        <w:tab/>
-        <w:tab/>
-        <w:tab/>
-        <w:tab/>
-        <w:tab/>
-        <w:tab/>
-        <w:tab/>
-        <w:tab/>
-        <w:tab/>
-      </w:r>
-      <w:r>
-        <w:rPr>
-          <w:spacing w:val="-4"/>
-          <w:sz w:val="28"/>
-          <w:szCs w:val="28"/>
-          <w:lang w:eastAsia="ru-RU"/>
-        </w:rPr>
-        <w:t>Студент  гр. 23-п</w:t>
         <w:tab/>
         <w:tab/>
         <w:tab/>
@@ -1033,38 +970,18 @@
         <w:tab/>
         <w:tab/>
         <w:tab/>
-        <w:t xml:space="preserve">___________ Е.Г. Лукьяненко </w:t>
-      </w:r>
-      <w:bookmarkEnd w:id="76"/>
-      <w:bookmarkEnd w:id="77"/>
-    </w:p>
-    <w:p>
-      <w:pPr>
-        <w:pStyle w:val="Normal"/>
-        <w:keepNext w:val="true"/>
-        <w:tabs>
-          <w:tab w:val="clear" w:pos="360"/>
-          <w:tab w:val="left" w:pos="708" w:leader="none"/>
-        </w:tabs>
-        <w:spacing w:lineRule="auto" w:line="240" w:before="0" w:after="0"/>
-        <w:jc w:val="left"/>
-        <w:rPr>
-          <w:rFonts w:ascii="Times New Roman" w:hAnsi="Times New Roman"/>
+        <w:tab/>
+        <w:tab/>
+        <w:tab/>
+      </w:r>
+      <w:r>
+        <w:rPr>
           <w:spacing w:val="-4"/>
           <w:sz w:val="28"/>
           <w:szCs w:val="28"/>
           <w:lang w:eastAsia="ru-RU"/>
         </w:rPr>
-      </w:pPr>
-      <w:bookmarkStart w:id="78" w:name="_Mxmn__MASX_150426188"/>
-      <w:bookmarkStart w:id="79" w:name="_Mxmn__MASX_126756480"/>
-      <w:r>
-        <w:rPr>
-          <w:spacing w:val="-4"/>
-          <w:sz w:val="28"/>
-          <w:szCs w:val="28"/>
-          <w:lang w:eastAsia="ru-RU"/>
-        </w:rPr>
+        <w:t>Студент  гр. 23-п</w:t>
         <w:tab/>
         <w:tab/>
         <w:tab/>
@@ -1077,22 +994,17 @@
         <w:tab/>
         <w:tab/>
         <w:tab/>
-        <w:tab/>
-        <w:tab/>
-        <w:tab/>
-        <w:tab/>
-        <w:tab/>
-        <w:t>«___»___________2025г.</w:t>
-      </w:r>
-      <w:bookmarkEnd w:id="78"/>
-      <w:bookmarkEnd w:id="79"/>
+        <w:t xml:space="preserve">___________ Е.Г. Лукьяненко </w:t>
+      </w:r>
+      <w:bookmarkEnd w:id="72"/>
+      <w:bookmarkEnd w:id="73"/>
     </w:p>
     <w:p>
       <w:pPr>
         <w:pStyle w:val="Normal"/>
         <w:keepNext w:val="true"/>
         <w:tabs>
-          <w:tab w:val="clear" w:pos="360"/>
+          <w:tab w:val="clear" w:pos="643"/>
           <w:tab w:val="left" w:pos="708" w:leader="none"/>
         </w:tabs>
         <w:spacing w:lineRule="auto" w:line="240" w:before="0" w:after="0"/>
@@ -1105,8 +1017,8 @@
           <w:lang w:eastAsia="ru-RU"/>
         </w:rPr>
       </w:pPr>
-      <w:bookmarkStart w:id="80" w:name="_Mxmn__MASX_127959994"/>
-      <w:bookmarkStart w:id="81" w:name="_Mxmn__MASX_151234026"/>
+      <w:bookmarkStart w:id="74" w:name="_Mxmn__MASX_126756480"/>
+      <w:bookmarkStart w:id="75" w:name="_Mxmn__MASX_150426188"/>
       <w:r>
         <w:rPr>
           <w:spacing w:val="-4"/>
@@ -1121,6 +1033,41 @@
         <w:tab/>
         <w:tab/>
         <w:tab/>
+        <w:tab/>
+        <w:tab/>
+        <w:tab/>
+        <w:t>«___»___________2025г.</w:t>
+      </w:r>
+      <w:bookmarkEnd w:id="74"/>
+      <w:bookmarkEnd w:id="75"/>
+    </w:p>
+    <w:p>
+      <w:pPr>
+        <w:pStyle w:val="Normal"/>
+        <w:keepNext w:val="true"/>
+        <w:tabs>
+          <w:tab w:val="clear" w:pos="643"/>
+          <w:tab w:val="left" w:pos="708" w:leader="none"/>
+        </w:tabs>
+        <w:spacing w:lineRule="auto" w:line="240" w:before="0" w:after="0"/>
+        <w:jc w:val="left"/>
+        <w:rPr>
+          <w:rFonts w:ascii="Times New Roman" w:hAnsi="Times New Roman"/>
+          <w:spacing w:val="-4"/>
+          <w:sz w:val="28"/>
+          <w:szCs w:val="28"/>
+          <w:lang w:eastAsia="ru-RU"/>
+        </w:rPr>
+      </w:pPr>
+      <w:bookmarkStart w:id="76" w:name="_Mxmn__MASX_151234026"/>
+      <w:bookmarkStart w:id="77" w:name="_Mxmn__MASX_127959994"/>
+      <w:r>
+        <w:rPr>
+          <w:spacing w:val="-4"/>
+          <w:sz w:val="28"/>
+          <w:szCs w:val="28"/>
+          <w:lang w:eastAsia="ru-RU"/>
+        </w:rPr>
         <w:tab/>
         <w:tab/>
         <w:tab/>
@@ -1146,27 +1093,17 @@
         <w:tab/>
         <w:tab/>
         <w:tab/>
-        <w:tab/>
-        <w:tab/>
-        <w:tab/>
-        <w:tab/>
-        <w:tab/>
-        <w:tab/>
-        <w:tab/>
-        <w:tab/>
-        <w:tab/>
-        <w:tab/>
         <w:t>к.т.н., зав. кафедрой</w:t>
       </w:r>
-      <w:bookmarkEnd w:id="80"/>
-      <w:bookmarkEnd w:id="81"/>
+      <w:bookmarkEnd w:id="76"/>
+      <w:bookmarkEnd w:id="77"/>
     </w:p>
     <w:p>
       <w:pPr>
         <w:pStyle w:val="Normal"/>
         <w:keepNext w:val="true"/>
         <w:tabs>
-          <w:tab w:val="clear" w:pos="360"/>
+          <w:tab w:val="clear" w:pos="643"/>
           <w:tab w:val="left" w:pos="708" w:leader="none"/>
         </w:tabs>
         <w:spacing w:lineRule="auto" w:line="240" w:before="0" w:after="0"/>
@@ -1179,8 +1116,8 @@
           <w:lang w:eastAsia="ru-RU"/>
         </w:rPr>
       </w:pPr>
-      <w:bookmarkStart w:id="82" w:name="_Mxmn__MASX_152937513"/>
-      <w:bookmarkStart w:id="83" w:name="_Mxmn__MASX_12890796"/>
+      <w:bookmarkStart w:id="78" w:name="_Mxmn__MASX_12890796"/>
+      <w:bookmarkStart w:id="79" w:name="_Mxmn__MASX_152937513"/>
       <w:r>
         <w:rPr>
           <w:spacing w:val="-4"/>
@@ -1188,13 +1125,6 @@
           <w:szCs w:val="28"/>
           <w:lang w:eastAsia="ru-RU"/>
         </w:rPr>
-        <w:tab/>
-        <w:tab/>
-        <w:tab/>
-        <w:tab/>
-        <w:tab/>
-        <w:tab/>
-        <w:tab/>
         <w:tab/>
         <w:tab/>
         <w:tab/>
@@ -1207,15 +1137,15 @@
         <w:tab/>
         <w:t xml:space="preserve">_____________ Д.А. Елизаров </w:t>
       </w:r>
-      <w:bookmarkEnd w:id="82"/>
-      <w:bookmarkEnd w:id="83"/>
+      <w:bookmarkEnd w:id="78"/>
+      <w:bookmarkEnd w:id="79"/>
     </w:p>
     <w:p>
       <w:pPr>
         <w:pStyle w:val="Normal"/>
         <w:keepNext w:val="true"/>
         <w:tabs>
-          <w:tab w:val="clear" w:pos="360"/>
+          <w:tab w:val="clear" w:pos="643"/>
           <w:tab w:val="left" w:pos="708" w:leader="none"/>
         </w:tabs>
         <w:spacing w:lineRule="auto" w:line="240" w:before="0" w:after="0"/>
@@ -1228,8 +1158,8 @@
           <w:lang w:eastAsia="ru-RU"/>
         </w:rPr>
       </w:pPr>
-      <w:bookmarkStart w:id="84" w:name="_Mxmn__MASX_153668607"/>
-      <w:bookmarkStart w:id="85" w:name="_Mxmn__MASX_12923961"/>
+      <w:bookmarkStart w:id="80" w:name="_Mxmn__MASX_12923961"/>
+      <w:bookmarkStart w:id="81" w:name="_Mxmn__MASX_153668607"/>
       <w:r>
         <w:rPr>
           <w:spacing w:val="-4"/>
@@ -1237,13 +1167,6 @@
           <w:szCs w:val="28"/>
           <w:lang w:eastAsia="ru-RU"/>
         </w:rPr>
-        <w:tab/>
-        <w:tab/>
-        <w:tab/>
-        <w:tab/>
-        <w:tab/>
-        <w:tab/>
-        <w:tab/>
         <w:tab/>
         <w:tab/>
         <w:tab/>
@@ -1256,19 +1179,19 @@
         <w:tab/>
         <w:t>«___»___________2025г.</w:t>
       </w:r>
-      <w:bookmarkStart w:id="86" w:name="_Mxmn__MASX_156516987"/>
-      <w:bookmarkStart w:id="87" w:name="_Mxmn__MASX_13235876"/>
-      <w:bookmarkEnd w:id="84"/>
-      <w:bookmarkEnd w:id="85"/>
-      <w:bookmarkEnd w:id="86"/>
-      <w:bookmarkEnd w:id="87"/>
+      <w:bookmarkStart w:id="82" w:name="_Mxmn__MASX_13235876"/>
+      <w:bookmarkStart w:id="83" w:name="_Mxmn__MASX_156516987"/>
+      <w:bookmarkEnd w:id="80"/>
+      <w:bookmarkEnd w:id="81"/>
+      <w:bookmarkEnd w:id="82"/>
+      <w:bookmarkEnd w:id="83"/>
     </w:p>
     <w:p>
       <w:pPr>
         <w:pStyle w:val="Normal"/>
         <w:keepNext w:val="true"/>
         <w:tabs>
-          <w:tab w:val="clear" w:pos="360"/>
+          <w:tab w:val="clear" w:pos="643"/>
           <w:tab w:val="left" w:pos="708" w:leader="none"/>
         </w:tabs>
         <w:spacing w:lineRule="auto" w:line="240" w:before="0" w:after="0"/>
@@ -1289,19 +1212,19 @@
           <w:lang w:eastAsia="ru-RU"/>
         </w:rPr>
       </w:r>
-      <w:bookmarkStart w:id="88" w:name="_Mxmn__MASX_133506639"/>
-      <w:bookmarkStart w:id="89" w:name="_Mxmn__MASX_157407202"/>
-      <w:bookmarkStart w:id="90" w:name="_Mxmn__MASX_133506639"/>
-      <w:bookmarkStart w:id="91" w:name="_Mxmn__MASX_157407202"/>
-      <w:bookmarkEnd w:id="90"/>
-      <w:bookmarkEnd w:id="91"/>
+      <w:bookmarkStart w:id="84" w:name="_Mxmn__MASX_157407202"/>
+      <w:bookmarkStart w:id="85" w:name="_Mxmn__MASX_133506639"/>
+      <w:bookmarkStart w:id="86" w:name="_Mxmn__MASX_157407202"/>
+      <w:bookmarkStart w:id="87" w:name="_Mxmn__MASX_133506639"/>
+      <w:bookmarkEnd w:id="86"/>
+      <w:bookmarkEnd w:id="87"/>
     </w:p>
     <w:p>
       <w:pPr>
         <w:pStyle w:val="Normal"/>
         <w:keepNext w:val="true"/>
         <w:tabs>
-          <w:tab w:val="clear" w:pos="360"/>
+          <w:tab w:val="clear" w:pos="643"/>
           <w:tab w:val="left" w:pos="708" w:leader="none"/>
         </w:tabs>
         <w:spacing w:lineRule="auto" w:line="240" w:before="0" w:after="0"/>
@@ -1327,7 +1250,7 @@
       <w:pPr>
         <w:pStyle w:val="Normal"/>
         <w:tabs>
-          <w:tab w:val="clear" w:pos="360"/>
+          <w:tab w:val="clear" w:pos="643"/>
           <w:tab w:val="left" w:pos="708" w:leader="none"/>
         </w:tabs>
         <w:spacing w:lineRule="auto" w:line="240" w:before="0" w:after="0"/>
@@ -1348,19 +1271,19 @@
           <w:lang w:eastAsia="ru-RU"/>
         </w:rPr>
       </w:r>
-      <w:bookmarkStart w:id="92" w:name="_Mxmn__MASX_158396900"/>
-      <w:bookmarkStart w:id="93" w:name="_Mxmn__MASX_134895466"/>
-      <w:bookmarkStart w:id="94" w:name="_Mxmn__MASX_158396900"/>
-      <w:bookmarkStart w:id="95" w:name="_Mxmn__MASX_134895466"/>
-      <w:bookmarkEnd w:id="94"/>
-      <w:bookmarkEnd w:id="95"/>
+      <w:bookmarkStart w:id="88" w:name="_Mxmn__MASX_134895466"/>
+      <w:bookmarkStart w:id="89" w:name="_Mxmn__MASX_158396900"/>
+      <w:bookmarkStart w:id="90" w:name="_Mxmn__MASX_134895466"/>
+      <w:bookmarkStart w:id="91" w:name="_Mxmn__MASX_158396900"/>
+      <w:bookmarkEnd w:id="90"/>
+      <w:bookmarkEnd w:id="91"/>
     </w:p>
     <w:p>
       <w:pPr>
         <w:pStyle w:val="Normal"/>
         <w:keepNext w:val="true"/>
         <w:tabs>
-          <w:tab w:val="clear" w:pos="360"/>
+          <w:tab w:val="clear" w:pos="643"/>
           <w:tab w:val="left" w:pos="708" w:leader="none"/>
         </w:tabs>
         <w:spacing w:lineRule="auto" w:line="240" w:before="0" w:after="0"/>
@@ -1381,19 +1304,19 @@
           <w:lang w:eastAsia="ru-RU"/>
         </w:rPr>
       </w:r>
-      <w:bookmarkStart w:id="96" w:name="_Mxmn__MASX_136670094"/>
-      <w:bookmarkStart w:id="97" w:name="_Mxmn__MASX_160153268"/>
-      <w:bookmarkStart w:id="98" w:name="_Mxmn__MASX_136670094"/>
-      <w:bookmarkStart w:id="99" w:name="_Mxmn__MASX_160153268"/>
-      <w:bookmarkEnd w:id="98"/>
-      <w:bookmarkEnd w:id="99"/>
+      <w:bookmarkStart w:id="92" w:name="_Mxmn__MASX_160153268"/>
+      <w:bookmarkStart w:id="93" w:name="_Mxmn__MASX_136670094"/>
+      <w:bookmarkStart w:id="94" w:name="_Mxmn__MASX_160153268"/>
+      <w:bookmarkStart w:id="95" w:name="_Mxmn__MASX_136670094"/>
+      <w:bookmarkEnd w:id="94"/>
+      <w:bookmarkEnd w:id="95"/>
     </w:p>
     <w:p>
       <w:pPr>
         <w:pStyle w:val="Normal"/>
         <w:keepNext w:val="true"/>
         <w:tabs>
-          <w:tab w:val="clear" w:pos="360"/>
+          <w:tab w:val="clear" w:pos="643"/>
           <w:tab w:val="left" w:pos="708" w:leader="none"/>
         </w:tabs>
         <w:spacing w:lineRule="auto" w:line="240" w:before="0" w:after="0"/>
@@ -1414,19 +1337,19 @@
           <w:lang w:eastAsia="ru-RU"/>
         </w:rPr>
       </w:r>
-      <w:bookmarkStart w:id="100" w:name="_Mxmn__MASX_161146264"/>
-      <w:bookmarkStart w:id="101" w:name="_Mxmn__MASX_13717198"/>
-      <w:bookmarkStart w:id="102" w:name="_Mxmn__MASX_161146264"/>
-      <w:bookmarkStart w:id="103" w:name="_Mxmn__MASX_13717198"/>
-      <w:bookmarkEnd w:id="102"/>
-      <w:bookmarkEnd w:id="103"/>
+      <w:bookmarkStart w:id="96" w:name="_Mxmn__MASX_13717198"/>
+      <w:bookmarkStart w:id="97" w:name="_Mxmn__MASX_161146264"/>
+      <w:bookmarkStart w:id="98" w:name="_Mxmn__MASX_13717198"/>
+      <w:bookmarkStart w:id="99" w:name="_Mxmn__MASX_161146264"/>
+      <w:bookmarkEnd w:id="98"/>
+      <w:bookmarkEnd w:id="99"/>
     </w:p>
     <w:p>
       <w:pPr>
         <w:pStyle w:val="Normal"/>
         <w:keepNext w:val="true"/>
         <w:tabs>
-          <w:tab w:val="clear" w:pos="360"/>
+          <w:tab w:val="clear" w:pos="643"/>
           <w:tab w:val="left" w:pos="426" w:leader="none"/>
           <w:tab w:val="right" w:pos="8505" w:leader="underscore"/>
         </w:tabs>
@@ -1440,8 +1363,8 @@
           <w:lang w:eastAsia="ru-RU"/>
         </w:rPr>
       </w:pPr>
-      <w:bookmarkStart w:id="104" w:name="_Mxmn__MASX_162714243"/>
-      <w:bookmarkStart w:id="105" w:name="_Mxmn__MASX_138597342"/>
+      <w:bookmarkStart w:id="100" w:name="_Mxmn__MASX_138597342"/>
+      <w:bookmarkStart w:id="101" w:name="_Mxmn__MASX_162714243"/>
       <w:r>
         <w:rPr>
           <w:spacing w:val="-4"/>
@@ -1451,12 +1374,12 @@
         </w:rPr>
         <w:t>Омск 2025</w:t>
       </w:r>
-      <w:bookmarkStart w:id="106" w:name="_Mxmn__MASX_139304539"/>
-      <w:bookmarkStart w:id="107" w:name="_Mxmn__MASX_163921947"/>
-      <w:bookmarkEnd w:id="104"/>
-      <w:bookmarkEnd w:id="105"/>
-      <w:bookmarkEnd w:id="106"/>
-      <w:bookmarkEnd w:id="107"/>
+      <w:bookmarkStart w:id="102" w:name="_Mxmn__MASX_163921947"/>
+      <w:bookmarkStart w:id="103" w:name="_Mxmn__MASX_139304539"/>
+      <w:bookmarkEnd w:id="100"/>
+      <w:bookmarkEnd w:id="101"/>
+      <w:bookmarkEnd w:id="102"/>
+      <w:bookmarkEnd w:id="103"/>
       <w:r>
         <w:br w:type="page"/>
       </w:r>
@@ -1593,8 +1516,8 @@
           <w:lang w:val="en-US" w:eastAsia="en-US"/>
         </w:rPr>
       </w:pPr>
-      <w:bookmarkStart w:id="108" w:name="_Mxmn__MASX_175511347_Copy_1"/>
-      <w:bookmarkStart w:id="109" w:name="_Mxmn__MASX_151417828_Copy_1"/>
+      <w:bookmarkStart w:id="104" w:name="_Mxmn__MASX_151417828_Copy_1"/>
+      <w:bookmarkStart w:id="105" w:name="_Mxmn__MASX_175511347_Copy_1"/>
       <w:r>
         <w:rPr>
           <w:i/>
@@ -1605,8 +1528,8 @@
         </w:rPr>
         <w:t>Разработка приложения «Менеджер паролей»</w:t>
       </w:r>
-      <w:bookmarkEnd w:id="108"/>
-      <w:bookmarkEnd w:id="109"/>
+      <w:bookmarkEnd w:id="104"/>
+      <w:bookmarkEnd w:id="105"/>
     </w:p>
     <w:p>
       <w:pPr>
@@ -1851,11 +1774,6 @@
         <w:tab/>
         <w:tab/>
         <w:tab/>
-        <w:tab/>
-        <w:tab/>
-        <w:tab/>
-        <w:tab/>
-        <w:tab/>
       </w:r>
       <w:r>
         <w:rPr>
@@ -1882,12 +1800,6 @@
       </w:pPr>
       <w:r>
         <w:rPr/>
-        <w:tab/>
-        <w:tab/>
-        <w:tab/>
-        <w:tab/>
-        <w:tab/>
-        <w:tab/>
         <w:tab/>
         <w:tab/>
         <w:tab/>
@@ -1921,11 +1833,6 @@
         <w:tab/>
         <w:tab/>
         <w:tab/>
-        <w:tab/>
-        <w:tab/>
-        <w:tab/>
-        <w:tab/>
-        <w:tab/>
         <w:t>(подпись)</w:t>
       </w:r>
     </w:p>
@@ -1956,29 +1863,65 @@
           <w:szCs w:val="28"/>
         </w:rPr>
       </w:r>
-      <w:bookmarkStart w:id="110" w:name="_Mxmn__MASX_195176669"/>
-      <w:bookmarkStart w:id="111" w:name="_Mxmn__MASX_171405874"/>
-      <w:bookmarkStart w:id="112" w:name="_Mxmn__MASX_195176669"/>
-      <w:bookmarkStart w:id="113" w:name="_Mxmn__MASX_171405874"/>
+      <w:bookmarkStart w:id="106" w:name="_Mxmn__MASX_171405874"/>
+      <w:bookmarkStart w:id="107" w:name="_Mxmn__MASX_195176669"/>
+      <w:bookmarkStart w:id="108" w:name="_Mxmn__MASX_171405874"/>
+      <w:bookmarkStart w:id="109" w:name="_Mxmn__MASX_195176669"/>
+      <w:bookmarkEnd w:id="108"/>
+      <w:bookmarkEnd w:id="109"/>
+      <w:r>
+        <w:br w:type="page"/>
+      </w:r>
+    </w:p>
+    <w:p>
+      <w:pPr>
+        <w:pStyle w:val="Style22"/>
+        <w:spacing w:before="0" w:after="0"/>
+        <w:ind w:hanging="0" w:left="0"/>
+        <w:contextualSpacing/>
+        <w:rPr/>
+      </w:pPr>
+      <w:bookmarkStart w:id="110" w:name="_Mxmn__MASX_17281078"/>
+      <w:bookmarkStart w:id="111" w:name="_Mxmn__MASX_196248989"/>
+      <w:r>
+        <w:rPr/>
+        <w:t>Реферат</w:t>
+      </w:r>
+      <w:bookmarkEnd w:id="110"/>
+      <w:bookmarkEnd w:id="111"/>
+    </w:p>
+    <w:p>
+      <w:pPr>
+        <w:pStyle w:val="Style21"/>
+        <w:rPr>
+          <w:szCs w:val="28"/>
+        </w:rPr>
+      </w:pPr>
+      <w:bookmarkStart w:id="112" w:name="_Mxmn__MASX_173526538"/>
+      <w:bookmarkStart w:id="113" w:name="_Mxmn__MASX_197631968"/>
+      <w:r>
+        <w:rPr/>
+        <w:t xml:space="preserve">УДК </w:t>
+      </w:r>
       <w:bookmarkEnd w:id="112"/>
       <w:bookmarkEnd w:id="113"/>
       <w:r>
-        <w:br w:type="page"/>
-      </w:r>
-    </w:p>
-    <w:p>
-      <w:pPr>
-        <w:pStyle w:val="Style22"/>
-        <w:spacing w:before="0" w:after="0"/>
-        <w:ind w:hanging="0" w:left="0"/>
-        <w:contextualSpacing/>
-        <w:rPr/>
-      </w:pPr>
-      <w:bookmarkStart w:id="114" w:name="_Mxmn__MASX_196248989"/>
-      <w:bookmarkStart w:id="115" w:name="_Mxmn__MASX_17281078"/>
-      <w:r>
-        <w:rPr/>
-        <w:t>Реферат</w:t>
+        <w:rPr>
+          <w:szCs w:val="28"/>
+        </w:rPr>
+        <w:t>004.056.52</w:t>
+      </w:r>
+    </w:p>
+    <w:p>
+      <w:pPr>
+        <w:pStyle w:val="Style21"/>
+        <w:rPr/>
+      </w:pPr>
+      <w:bookmarkStart w:id="114" w:name="_Mxmn__MASX_174713312"/>
+      <w:bookmarkStart w:id="115" w:name="_Mxmn__MASX_198950050"/>
+      <w:r>
+        <w:rPr/>
+        <w:t>Курсовая работа содержит 29 страниц, 3 рисунка, 5 библиографических источника, 1 приложение.</w:t>
       </w:r>
       <w:bookmarkEnd w:id="114"/>
       <w:bookmarkEnd w:id="115"/>
@@ -1986,120 +1929,68 @@
     <w:p>
       <w:pPr>
         <w:pStyle w:val="Style21"/>
-        <w:rPr>
-          <w:szCs w:val="28"/>
-        </w:rPr>
-      </w:pPr>
-      <w:bookmarkStart w:id="116" w:name="_Mxmn__MASX_197631968"/>
-      <w:bookmarkStart w:id="117" w:name="_Mxmn__MASX_173526538"/>
-      <w:r>
-        <w:rPr/>
-        <w:t xml:space="preserve">УДК </w:t>
+        <w:rPr/>
+      </w:pPr>
+      <w:bookmarkStart w:id="116" w:name="_Mxmn__MASX_175994716"/>
+      <w:bookmarkStart w:id="117" w:name="_Mxmn__MASX_19947322"/>
+      <w:r>
+        <w:rPr/>
+        <w:t>Объект исследования – приложение “менеджер паролей”, хранение паролей, защита паролей.</w:t>
       </w:r>
       <w:bookmarkEnd w:id="116"/>
       <w:bookmarkEnd w:id="117"/>
-      <w:r>
-        <w:rPr>
-          <w:szCs w:val="28"/>
-        </w:rPr>
-        <w:t>004.056.52</w:t>
-      </w:r>
     </w:p>
     <w:p>
       <w:pPr>
         <w:pStyle w:val="Style21"/>
         <w:rPr/>
       </w:pPr>
-      <w:bookmarkStart w:id="118" w:name="_Mxmn__MASX_198950050"/>
-      <w:bookmarkStart w:id="119" w:name="_Mxmn__MASX_174713312"/>
-      <w:r>
-        <w:rPr/>
-        <w:t>Курсовая работа содержит 2</w:t>
-      </w:r>
-      <w:r>
-        <w:rPr/>
-        <w:t>9</w:t>
-      </w:r>
-      <w:r>
-        <w:rPr/>
-        <w:t xml:space="preserve"> страниц, 3 рисунк</w:t>
-      </w:r>
-      <w:r>
-        <w:rPr/>
-        <w:t>а</w:t>
-      </w:r>
-      <w:r>
-        <w:rPr/>
-        <w:t>, 5 библиографических источника, 1 приложение.</w:t>
+      <w:bookmarkStart w:id="118" w:name="_Mxmn__MASX_200559007"/>
+      <w:bookmarkStart w:id="119" w:name="_Mxmn__MASX_176280437"/>
+      <w:r>
+        <w:rPr/>
+        <w:t>Предмет исследования – программная реализация приложения “менеджер паролей”.</w:t>
       </w:r>
       <w:bookmarkEnd w:id="118"/>
       <w:bookmarkEnd w:id="119"/>
     </w:p>
     <w:p>
       <w:pPr>
-        <w:pStyle w:val="Style21"/>
-        <w:rPr/>
-      </w:pPr>
-      <w:bookmarkStart w:id="120" w:name="_Mxmn__MASX_19947322"/>
-      <w:bookmarkStart w:id="121" w:name="_Mxmn__MASX_175994716"/>
-      <w:r>
-        <w:rPr/>
-        <w:t>Объект исследования – приложение “менеджер паролей”, хранение паролей, защита паролей.</w:t>
-      </w:r>
-      <w:bookmarkEnd w:id="120"/>
-      <w:bookmarkEnd w:id="121"/>
-    </w:p>
-    <w:p>
-      <w:pPr>
-        <w:pStyle w:val="Style21"/>
-        <w:rPr/>
-      </w:pPr>
-      <w:bookmarkStart w:id="122" w:name="_Mxmn__MASX_176280437"/>
-      <w:bookmarkStart w:id="123" w:name="_Mxmn__MASX_200559007"/>
-      <w:r>
-        <w:rPr/>
-        <w:t>Предмет исследования – программная реализация приложения “менеджер паролей”.</w:t>
-      </w:r>
+        <w:pStyle w:val="Normal"/>
+        <w:rPr/>
+      </w:pPr>
+      <w:r>
+        <w:rPr/>
+      </w:r>
+      <w:bookmarkStart w:id="120" w:name="_Mxmn__MASX_17728632"/>
+      <w:bookmarkStart w:id="121" w:name="_Mxmn__MASX_201416637"/>
+      <w:bookmarkStart w:id="122" w:name="_Mxmn__MASX_17728632"/>
+      <w:bookmarkStart w:id="123" w:name="_Mxmn__MASX_201416637"/>
       <w:bookmarkEnd w:id="122"/>
       <w:bookmarkEnd w:id="123"/>
-    </w:p>
-    <w:p>
-      <w:pPr>
-        <w:pStyle w:val="Normal"/>
-        <w:rPr/>
-      </w:pPr>
-      <w:r>
-        <w:rPr/>
-      </w:r>
-      <w:bookmarkStart w:id="124" w:name="_Mxmn__MASX_201416637"/>
-      <w:bookmarkStart w:id="125" w:name="_Mxmn__MASX_17728632"/>
-      <w:bookmarkStart w:id="126" w:name="_Mxmn__MASX_201416637"/>
-      <w:bookmarkStart w:id="127" w:name="_Mxmn__MASX_17728632"/>
+      <w:r>
+        <w:br w:type="page"/>
+      </w:r>
+    </w:p>
+    <w:p>
+      <w:pPr>
+        <w:pStyle w:val="Style24"/>
+        <w:spacing w:before="0" w:after="0"/>
+        <w:contextualSpacing/>
+        <w:rPr/>
+      </w:pPr>
+      <w:bookmarkStart w:id="124" w:name="_Mxmn__MASX_180261598"/>
+      <w:bookmarkStart w:id="125" w:name="_Mxmn__MASX_204855532"/>
+      <w:r>
+        <w:rPr/>
+        <w:t>Содержание</w:t>
+      </w:r>
+      <w:bookmarkStart w:id="126" w:name="_Mxmn__MASX_20576199"/>
+      <w:bookmarkStart w:id="127" w:name="_Mxmn__MASX_181313059"/>
+      <w:bookmarkEnd w:id="124"/>
+      <w:bookmarkEnd w:id="125"/>
       <w:bookmarkEnd w:id="126"/>
       <w:bookmarkEnd w:id="127"/>
-      <w:r>
-        <w:br w:type="page"/>
-      </w:r>
-    </w:p>
-    <w:p>
-      <w:pPr>
-        <w:pStyle w:val="Style24"/>
-        <w:spacing w:before="0" w:after="0"/>
-        <w:contextualSpacing/>
-        <w:rPr/>
-      </w:pPr>
-      <w:bookmarkStart w:id="128" w:name="_Mxmn__MASX_204855532"/>
-      <w:bookmarkStart w:id="129" w:name="_Mxmn__MASX_180261598"/>
-      <w:r>
-        <w:rPr/>
-        <w:t>Содержание</w:t>
-      </w:r>
-      <w:bookmarkStart w:id="130" w:name="_Mxmn__MASX_181313059"/>
-      <w:bookmarkStart w:id="131" w:name="_Mxmn__MASX_20576199"/>
-      <w:bookmarkEnd w:id="128"/>
-      <w:bookmarkEnd w:id="129"/>
-      <w:bookmarkEnd w:id="130"/>
-      <w:bookmarkEnd w:id="131"/>
     </w:p>
     <w:p>
       <w:pPr>
@@ -2122,7 +2013,7 @@
           <w:pPr>
             <w:pStyle w:val="TOC1"/>
             <w:tabs>
-              <w:tab w:val="clear" w:pos="360"/>
+              <w:tab w:val="clear" w:pos="643"/>
               <w:tab w:val="right" w:pos="9967" w:leader="dot"/>
             </w:tabs>
             <w:rPr/>
@@ -2148,6 +2039,11 @@
                 <w:rStyle w:val="IndexLink"/>
               </w:rPr>
               <w:t>Введение</w:t>
+            </w:r>
+            <w:r>
+              <w:rPr>
+                <w:rStyle w:val="IndexLink"/>
+              </w:rPr>
               <w:tab/>
               <w:t>5</w:t>
             </w:r>
@@ -2157,7 +2053,7 @@
           <w:pPr>
             <w:pStyle w:val="TOC1"/>
             <w:tabs>
-              <w:tab w:val="clear" w:pos="360"/>
+              <w:tab w:val="clear" w:pos="643"/>
               <w:tab w:val="right" w:pos="9967" w:leader="dot"/>
             </w:tabs>
             <w:rPr/>
@@ -2177,7 +2073,7 @@
           <w:pPr>
             <w:pStyle w:val="TOC1"/>
             <w:tabs>
-              <w:tab w:val="clear" w:pos="360"/>
+              <w:tab w:val="clear" w:pos="643"/>
               <w:tab w:val="right" w:pos="9967" w:leader="dot"/>
             </w:tabs>
             <w:rPr/>
@@ -2197,7 +2093,7 @@
           <w:pPr>
             <w:pStyle w:val="TOC1"/>
             <w:tabs>
-              <w:tab w:val="clear" w:pos="360"/>
+              <w:tab w:val="clear" w:pos="643"/>
               <w:tab w:val="right" w:pos="9967" w:leader="dot"/>
             </w:tabs>
             <w:rPr/>
@@ -2217,7 +2113,7 @@
           <w:pPr>
             <w:pStyle w:val="TOC1"/>
             <w:tabs>
-              <w:tab w:val="clear" w:pos="360"/>
+              <w:tab w:val="clear" w:pos="643"/>
               <w:tab w:val="right" w:pos="9967" w:leader="dot"/>
             </w:tabs>
             <w:rPr/>
@@ -2237,7 +2133,7 @@
           <w:pPr>
             <w:pStyle w:val="TOC1"/>
             <w:tabs>
-              <w:tab w:val="clear" w:pos="360"/>
+              <w:tab w:val="clear" w:pos="643"/>
               <w:tab w:val="right" w:pos="9967" w:leader="dot"/>
             </w:tabs>
             <w:rPr/>
@@ -2257,7 +2153,7 @@
           <w:pPr>
             <w:pStyle w:val="TOC1"/>
             <w:tabs>
-              <w:tab w:val="clear" w:pos="360"/>
+              <w:tab w:val="clear" w:pos="643"/>
               <w:tab w:val="right" w:pos="9967" w:leader="dot"/>
             </w:tabs>
             <w:rPr/>
@@ -2277,7 +2173,7 @@
           <w:pPr>
             <w:pStyle w:val="TOC1"/>
             <w:tabs>
-              <w:tab w:val="clear" w:pos="360"/>
+              <w:tab w:val="clear" w:pos="643"/>
               <w:tab w:val="right" w:pos="9967" w:leader="dot"/>
             </w:tabs>
             <w:rPr/>
@@ -2297,7 +2193,7 @@
           <w:pPr>
             <w:pStyle w:val="TOC1"/>
             <w:tabs>
-              <w:tab w:val="clear" w:pos="360"/>
+              <w:tab w:val="clear" w:pos="643"/>
               <w:tab w:val="right" w:pos="9967" w:leader="dot"/>
             </w:tabs>
             <w:rPr/>
@@ -2317,7 +2213,7 @@
           <w:pPr>
             <w:pStyle w:val="TOC1"/>
             <w:tabs>
-              <w:tab w:val="clear" w:pos="360"/>
+              <w:tab w:val="clear" w:pos="643"/>
               <w:tab w:val="right" w:pos="9967" w:leader="dot"/>
             </w:tabs>
             <w:rPr/>
@@ -2337,7 +2233,7 @@
           <w:pPr>
             <w:pStyle w:val="TOC1"/>
             <w:tabs>
-              <w:tab w:val="clear" w:pos="360"/>
+              <w:tab w:val="clear" w:pos="643"/>
               <w:tab w:val="right" w:pos="9967" w:leader="dot"/>
             </w:tabs>
             <w:rPr/>
@@ -2357,7 +2253,7 @@
           <w:pPr>
             <w:pStyle w:val="TOC1"/>
             <w:tabs>
-              <w:tab w:val="clear" w:pos="360"/>
+              <w:tab w:val="clear" w:pos="643"/>
               <w:tab w:val="right" w:pos="9967" w:leader="dot"/>
             </w:tabs>
             <w:rPr/>
@@ -2385,7 +2281,7 @@
       <w:pPr>
         <w:pStyle w:val="TOC1"/>
         <w:tabs>
-          <w:tab w:val="clear" w:pos="360"/>
+          <w:tab w:val="clear" w:pos="643"/>
           <w:tab w:val="right" w:pos="9911" w:leader="dot"/>
         </w:tabs>
         <w:rPr>
@@ -2401,12 +2297,12 @@
           <w:lang w:eastAsia="ru-RU"/>
         </w:rPr>
       </w:r>
-      <w:bookmarkStart w:id="132" w:name="_Mxmn__MASX_207588304"/>
-      <w:bookmarkStart w:id="133" w:name="_Mxmn__MASX_183710497"/>
-      <w:bookmarkStart w:id="134" w:name="_Mxmn__MASX_207588304"/>
-      <w:bookmarkStart w:id="135" w:name="_Mxmn__MASX_183710497"/>
-      <w:bookmarkEnd w:id="134"/>
-      <w:bookmarkEnd w:id="135"/>
+      <w:bookmarkStart w:id="128" w:name="_Mxmn__MASX_183710497"/>
+      <w:bookmarkStart w:id="129" w:name="_Mxmn__MASX_207588304"/>
+      <w:bookmarkStart w:id="130" w:name="_Mxmn__MASX_183710497"/>
+      <w:bookmarkStart w:id="131" w:name="_Mxmn__MASX_207588304"/>
+      <w:bookmarkEnd w:id="130"/>
+      <w:bookmarkEnd w:id="131"/>
     </w:p>
     <w:p>
       <w:pPr>
@@ -2423,24 +2319,24 @@
           <w:szCs w:val="28"/>
         </w:rPr>
       </w:r>
-      <w:bookmarkStart w:id="136" w:name="_Mxmn__MASX_184812284"/>
-      <w:bookmarkStart w:id="137" w:name="_Mxmn__MASX_208356362"/>
-      <w:bookmarkStart w:id="138" w:name="_Mxmn__MASX_183710497_Copy_1_Copy_1"/>
-      <w:bookmarkStart w:id="139" w:name="_Mxmn__MASX_207588304_Copy_1_Copy_1"/>
-      <w:bookmarkStart w:id="140" w:name="_Mxmn__MASX_207588304_Copy_1"/>
-      <w:bookmarkStart w:id="141" w:name="_Mxmn__MASX_183710497_Copy_1"/>
-      <w:bookmarkStart w:id="142" w:name="_Mxmn__MASX_184812284"/>
-      <w:bookmarkStart w:id="143" w:name="_Mxmn__MASX_208356362"/>
-      <w:bookmarkStart w:id="144" w:name="_Mxmn__MASX_183710497_Copy_1_Copy_1"/>
-      <w:bookmarkStart w:id="145" w:name="_Mxmn__MASX_207588304_Copy_1_Copy_1"/>
-      <w:bookmarkStart w:id="146" w:name="_Mxmn__MASX_207588304_Copy_1"/>
-      <w:bookmarkStart w:id="147" w:name="_Mxmn__MASX_183710497_Copy_1"/>
+      <w:bookmarkStart w:id="132" w:name="_Mxmn__MASX_183710497_Copy_1"/>
+      <w:bookmarkStart w:id="133" w:name="_Mxmn__MASX_207588304_Copy_1"/>
+      <w:bookmarkStart w:id="134" w:name="_Mxmn__MASX_207588304_Copy_1_Copy_1"/>
+      <w:bookmarkStart w:id="135" w:name="_Mxmn__MASX_183710497_Copy_1_Copy_1"/>
+      <w:bookmarkStart w:id="136" w:name="_Mxmn__MASX_208356362"/>
+      <w:bookmarkStart w:id="137" w:name="_Mxmn__MASX_184812284"/>
+      <w:bookmarkStart w:id="138" w:name="_Mxmn__MASX_183710497_Copy_1"/>
+      <w:bookmarkStart w:id="139" w:name="_Mxmn__MASX_207588304_Copy_1"/>
+      <w:bookmarkStart w:id="140" w:name="_Mxmn__MASX_207588304_Copy_1_Copy_1"/>
+      <w:bookmarkStart w:id="141" w:name="_Mxmn__MASX_183710497_Copy_1_Copy_1"/>
+      <w:bookmarkStart w:id="142" w:name="_Mxmn__MASX_208356362"/>
+      <w:bookmarkStart w:id="143" w:name="_Mxmn__MASX_184812284"/>
+      <w:bookmarkEnd w:id="138"/>
+      <w:bookmarkEnd w:id="139"/>
+      <w:bookmarkEnd w:id="140"/>
+      <w:bookmarkEnd w:id="141"/>
       <w:bookmarkEnd w:id="142"/>
       <w:bookmarkEnd w:id="143"/>
-      <w:bookmarkEnd w:id="144"/>
-      <w:bookmarkEnd w:id="145"/>
-      <w:bookmarkEnd w:id="146"/>
-      <w:bookmarkEnd w:id="147"/>
       <w:r>
         <w:br w:type="page"/>
       </w:r>
@@ -2454,50 +2350,50 @@
         <w:jc w:val="center"/>
         <w:rPr/>
       </w:pPr>
-      <w:bookmarkStart w:id="148" w:name="__RefHeading___Toc2893_2984651232"/>
-      <w:bookmarkStart w:id="149" w:name="_Toc199427607"/>
-      <w:bookmarkStart w:id="150" w:name="_Toc192143486"/>
-      <w:bookmarkEnd w:id="148"/>
+      <w:bookmarkStart w:id="144" w:name="__RefHeading___Toc2893_2984651232"/>
+      <w:bookmarkStart w:id="145" w:name="_Toc192143486"/>
+      <w:bookmarkStart w:id="146" w:name="_Toc199427607"/>
+      <w:bookmarkEnd w:id="144"/>
       <w:r>
         <w:rPr/>
         <w:t>Введение</w:t>
       </w:r>
+      <w:bookmarkEnd w:id="145"/>
+      <w:bookmarkEnd w:id="146"/>
+    </w:p>
+    <w:p>
+      <w:pPr>
+        <w:pStyle w:val="Style21"/>
+        <w:ind w:firstLine="850"/>
+        <w:rPr/>
+      </w:pPr>
+      <w:r>
+        <w:rPr/>
+        <w:t>Менеджер паролей — это специализированное программное обеспечение, предназначенное для безопасного хранения и управления паролями, а также другими конфиденциальными данными, такими как номера кредитных карт, PIN-коды и заметки. Он помогает пользователям создавать сложные пароли, запоминать их и автоматически заполнять формы входа на сайтах и приложениях.</w:t>
+      </w:r>
+    </w:p>
+    <w:p>
+      <w:pPr>
+        <w:pStyle w:val="Normal"/>
+        <w:spacing w:lineRule="auto" w:line="259" w:before="0" w:after="160"/>
+        <w:rPr>
+          <w:rFonts w:ascii="Times New Roman" w:hAnsi="Times New Roman"/>
+          <w:sz w:val="28"/>
+          <w:szCs w:val="28"/>
+        </w:rPr>
+      </w:pPr>
+      <w:r>
+        <w:rPr>
+          <w:sz w:val="28"/>
+          <w:szCs w:val="28"/>
+        </w:rPr>
+      </w:r>
+      <w:bookmarkStart w:id="147" w:name="_Mxmn__MASX_187202075"/>
+      <w:bookmarkStart w:id="148" w:name="_Mxmn__MASX_211997451"/>
+      <w:bookmarkStart w:id="149" w:name="_Mxmn__MASX_187202075"/>
+      <w:bookmarkStart w:id="150" w:name="_Mxmn__MASX_211997451"/>
       <w:bookmarkEnd w:id="149"/>
       <w:bookmarkEnd w:id="150"/>
-    </w:p>
-    <w:p>
-      <w:pPr>
-        <w:pStyle w:val="Style21"/>
-        <w:ind w:firstLine="850"/>
-        <w:rPr/>
-      </w:pPr>
-      <w:r>
-        <w:rPr/>
-        <w:t>Менеджер паролей — это специализированное программное обеспечение, предназначенное для безопасного хранения и управления паролями, а также другими конфиденциальными данными, такими как номера кредитных карт, PIN-коды и заметки. Он помогает пользователям создавать сложные пароли, запоминать их и автоматически заполнять формы входа на сайтах и приложениях.</w:t>
-      </w:r>
-    </w:p>
-    <w:p>
-      <w:pPr>
-        <w:pStyle w:val="Normal"/>
-        <w:spacing w:lineRule="auto" w:line="259" w:before="0" w:after="160"/>
-        <w:rPr>
-          <w:rFonts w:ascii="Times New Roman" w:hAnsi="Times New Roman"/>
-          <w:sz w:val="28"/>
-          <w:szCs w:val="28"/>
-        </w:rPr>
-      </w:pPr>
-      <w:r>
-        <w:rPr>
-          <w:sz w:val="28"/>
-          <w:szCs w:val="28"/>
-        </w:rPr>
-      </w:r>
-      <w:bookmarkStart w:id="151" w:name="_Mxmn__MASX_211997451"/>
-      <w:bookmarkStart w:id="152" w:name="_Mxmn__MASX_187202075"/>
-      <w:bookmarkStart w:id="153" w:name="_Mxmn__MASX_211997451"/>
-      <w:bookmarkStart w:id="154" w:name="_Mxmn__MASX_187202075"/>
-      <w:bookmarkEnd w:id="153"/>
-      <w:bookmarkEnd w:id="154"/>
       <w:r>
         <w:br w:type="page"/>
       </w:r>
@@ -2514,14 +2410,14 @@
         <w:contextualSpacing/>
         <w:rPr/>
       </w:pPr>
-      <w:bookmarkStart w:id="155" w:name="__RefHeading___Toc2895_2984651232"/>
-      <w:bookmarkStart w:id="156" w:name="_Toc199427608"/>
-      <w:bookmarkEnd w:id="155"/>
+      <w:bookmarkStart w:id="151" w:name="__RefHeading___Toc2895_2984651232"/>
+      <w:bookmarkStart w:id="152" w:name="_Toc199427608"/>
+      <w:bookmarkEnd w:id="151"/>
       <w:r>
         <w:rPr/>
         <w:t>Обзор литературы</w:t>
       </w:r>
-      <w:bookmarkEnd w:id="156"/>
+      <w:bookmarkEnd w:id="152"/>
     </w:p>
     <w:p>
       <w:pPr>
@@ -2727,18 +2623,18 @@
         <w:ind w:firstLine="850"/>
         <w:rPr/>
       </w:pPr>
-      <w:bookmarkStart w:id="157" w:name="__RefHeading___Toc2897_2984651232"/>
-      <w:bookmarkStart w:id="158" w:name="_Toc199427609"/>
-      <w:bookmarkStart w:id="159" w:name="_Mxmn__MASX_188783709"/>
-      <w:bookmarkStart w:id="160" w:name="_Mxmn__MASX_212551549"/>
-      <w:bookmarkEnd w:id="157"/>
+      <w:bookmarkStart w:id="153" w:name="__RefHeading___Toc2897_2984651232"/>
+      <w:bookmarkStart w:id="154" w:name="_Mxmn__MASX_212551549"/>
+      <w:bookmarkStart w:id="155" w:name="_Mxmn__MASX_188783709"/>
+      <w:bookmarkStart w:id="156" w:name="_Toc199427609"/>
+      <w:bookmarkEnd w:id="153"/>
       <w:r>
         <w:rPr/>
         <w:t>Теоретическая часть</w:t>
       </w:r>
-      <w:bookmarkEnd w:id="158"/>
-      <w:bookmarkEnd w:id="159"/>
-      <w:bookmarkEnd w:id="160"/>
+      <w:bookmarkEnd w:id="154"/>
+      <w:bookmarkEnd w:id="155"/>
+      <w:bookmarkEnd w:id="156"/>
     </w:p>
     <w:p>
       <w:pPr>
@@ -2751,72 +2647,72 @@
           <w:numId w:val="0"/>
         </w:numPr>
         <w:suppressAutoHyphens w:val="true"/>
-        <w:overflowPunct w:val="true"/>
+        <w:overflowPunct w:val="false"/>
         <w:bidi w:val="0"/>
         <w:spacing w:lineRule="auto" w:line="480" w:before="0" w:after="0"/>
         <w:ind w:firstLine="850" w:left="0"/>
         <w:jc w:val="both"/>
         <w:rPr/>
       </w:pPr>
-      <w:bookmarkStart w:id="161" w:name="__RefHeading___Toc2899_2984651232"/>
-      <w:bookmarkStart w:id="162" w:name="_Toc199427610"/>
+      <w:bookmarkStart w:id="157" w:name="__RefHeading___Toc2899_2984651232"/>
+      <w:bookmarkStart w:id="158" w:name="_Toc199427610"/>
+      <w:bookmarkEnd w:id="157"/>
+      <w:r>
+        <w:rPr/>
+        <w:t xml:space="preserve">2.1 </w:t>
+      </w:r>
+      <w:r>
+        <w:rPr>
+          <w:rFonts w:eastAsia="Calibri" w:cs="Noto Sans Arabic"/>
+          <w:color w:val="auto"/>
+          <w:kern w:val="0"/>
+          <w:sz w:val="28"/>
+          <w:szCs w:val="28"/>
+          <w:lang w:val="ru-RU" w:eastAsia="en-US" w:bidi="ar-SA"/>
+        </w:rPr>
+        <w:t>Анализ</w:t>
+      </w:r>
+      <w:r>
+        <w:rPr/>
+        <w:t xml:space="preserve"> функционала приложения «менеджер паролей»</w:t>
+      </w:r>
+      <w:bookmarkEnd w:id="158"/>
+    </w:p>
+    <w:p>
+      <w:pPr>
+        <w:pStyle w:val="Style21"/>
+        <w:rPr/>
+      </w:pPr>
+      <w:bookmarkStart w:id="159" w:name="_Mxmn__MASX_189183624"/>
+      <w:bookmarkStart w:id="160" w:name="_Mxmn__MASX_213560678"/>
+      <w:r>
+        <w:rPr/>
+        <w:t>Основные функции менеджера паролей:</w:t>
+      </w:r>
+      <w:bookmarkEnd w:id="159"/>
+      <w:bookmarkEnd w:id="160"/>
+    </w:p>
+    <w:p>
+      <w:pPr>
+        <w:pStyle w:val="Style21"/>
+        <w:rPr/>
+      </w:pPr>
+      <w:bookmarkStart w:id="161" w:name="_Mxmn__MASX_190227613"/>
+      <w:bookmarkStart w:id="162" w:name="_Mxmn__MASX_214134459"/>
+      <w:r>
+        <w:rPr>
+          <w:rStyle w:val="Strong"/>
+          <w:b w:val="false"/>
+          <w:bCs w:val="false"/>
+        </w:rPr>
+        <w:t>Хранение паролей</w:t>
+      </w:r>
+      <w:r>
+        <w:rPr/>
+        <w:t>:</w:t>
+      </w:r>
       <w:bookmarkEnd w:id="161"/>
-      <w:r>
-        <w:rPr/>
-        <w:t xml:space="preserve">2.1 </w:t>
-      </w:r>
-      <w:r>
-        <w:rPr>
-          <w:rFonts w:eastAsia="Calibri" w:cs="Noto Sans Arabic"/>
-          <w:color w:val="auto"/>
-          <w:kern w:val="0"/>
-          <w:sz w:val="28"/>
-          <w:szCs w:val="28"/>
-          <w:lang w:val="ru-RU" w:eastAsia="en-US" w:bidi="ar-SA"/>
-        </w:rPr>
-        <w:t>Анализ</w:t>
-      </w:r>
-      <w:r>
-        <w:rPr/>
-        <w:t xml:space="preserve"> функционала приложения «менеджер паролей»</w:t>
-      </w:r>
       <w:bookmarkEnd w:id="162"/>
-    </w:p>
-    <w:p>
-      <w:pPr>
-        <w:pStyle w:val="Style21"/>
-        <w:rPr/>
-      </w:pPr>
-      <w:bookmarkStart w:id="163" w:name="_Mxmn__MASX_213560678"/>
-      <w:bookmarkStart w:id="164" w:name="_Mxmn__MASX_189183624"/>
-      <w:r>
-        <w:rPr/>
-        <w:t>Основные функции менеджера паролей:</w:t>
-      </w:r>
-      <w:bookmarkEnd w:id="163"/>
-      <w:bookmarkEnd w:id="164"/>
-    </w:p>
-    <w:p>
-      <w:pPr>
-        <w:pStyle w:val="Style21"/>
-        <w:rPr/>
-      </w:pPr>
-      <w:bookmarkStart w:id="165" w:name="_Mxmn__MASX_214134459"/>
-      <w:bookmarkStart w:id="166" w:name="_Mxmn__MASX_190227613"/>
-      <w:r>
-        <w:rPr>
-          <w:rStyle w:val="Strong"/>
-          <w:b w:val="false"/>
-          <w:bCs w:val="false"/>
-        </w:rPr>
-        <w:t>Хранение паролей</w:t>
-      </w:r>
-      <w:r>
-        <w:rPr/>
-        <w:t>:</w:t>
-      </w:r>
-      <w:bookmarkEnd w:id="165"/>
-      <w:bookmarkEnd w:id="166"/>
     </w:p>
     <w:p>
       <w:pPr>
@@ -3014,14 +2910,14 @@
         <w:contextualSpacing/>
         <w:rPr/>
       </w:pPr>
-      <w:bookmarkStart w:id="167" w:name="__RefHeading___Toc2901_2984651232"/>
-      <w:bookmarkStart w:id="168" w:name="_Toc199427611"/>
-      <w:bookmarkEnd w:id="167"/>
+      <w:bookmarkStart w:id="163" w:name="__RefHeading___Toc2901_2984651232"/>
+      <w:bookmarkStart w:id="164" w:name="_Toc199427611"/>
+      <w:bookmarkEnd w:id="163"/>
       <w:r>
         <w:rPr/>
         <w:t>Практическая часть</w:t>
       </w:r>
-      <w:bookmarkEnd w:id="168"/>
+      <w:bookmarkEnd w:id="164"/>
     </w:p>
     <w:p>
       <w:pPr>
@@ -3039,9 +2935,9 @@
         <w:jc w:val="both"/>
         <w:rPr/>
       </w:pPr>
-      <w:bookmarkStart w:id="169" w:name="__RefHeading___Toc2903_2984651232"/>
-      <w:bookmarkStart w:id="170" w:name="_Toc199427612"/>
-      <w:bookmarkEnd w:id="169"/>
+      <w:bookmarkStart w:id="165" w:name="__RefHeading___Toc2903_2984651232"/>
+      <w:bookmarkStart w:id="166" w:name="_Toc199427612"/>
+      <w:bookmarkEnd w:id="165"/>
       <w:r>
         <w:rPr/>
         <w:t xml:space="preserve">Анализ </w:t>
@@ -3060,7 +2956,7 @@
         <w:rPr/>
         <w:t xml:space="preserve"> области и требований к программе</w:t>
       </w:r>
-      <w:bookmarkEnd w:id="170"/>
+      <w:bookmarkEnd w:id="166"/>
     </w:p>
     <w:p>
       <w:pPr>
@@ -3089,7 +2985,6 @@
           <w:ilvl w:val="0"/>
           <w:numId w:val="5"/>
         </w:numPr>
-        <w:ind w:firstLine="850"/>
         <w:rPr/>
       </w:pPr>
       <w:r>
@@ -3273,10 +3168,10 @@
         <w:jc w:val="both"/>
         <w:rPr/>
       </w:pPr>
-      <w:bookmarkStart w:id="171" w:name="__RefHeading___Toc2905_2984651232"/>
-      <w:bookmarkStart w:id="172" w:name="_Toc199427613"/>
-      <w:bookmarkStart w:id="173" w:name="_Toc170642278"/>
-      <w:bookmarkEnd w:id="171"/>
+      <w:bookmarkStart w:id="167" w:name="__RefHeading___Toc2905_2984651232"/>
+      <w:bookmarkStart w:id="168" w:name="_Toc170642278"/>
+      <w:bookmarkStart w:id="169" w:name="_Toc199427613"/>
+      <w:bookmarkEnd w:id="167"/>
       <w:r>
         <w:rPr/>
         <w:t xml:space="preserve">Выбор </w:t>
@@ -3292,8 +3187,8 @@
         <w:rPr/>
         <w:t xml:space="preserve"> программирования и среды разработки</w:t>
       </w:r>
-      <w:bookmarkEnd w:id="172"/>
-      <w:bookmarkEnd w:id="173"/>
+      <w:bookmarkEnd w:id="168"/>
+      <w:bookmarkEnd w:id="169"/>
     </w:p>
     <w:p>
       <w:pPr>
@@ -3763,14 +3658,14 @@
         <w:jc w:val="both"/>
         <w:rPr/>
       </w:pPr>
-      <w:bookmarkStart w:id="174" w:name="__RefHeading___Toc3004_1555932910"/>
-      <w:bookmarkStart w:id="175" w:name="_Toc199427614"/>
-      <w:bookmarkEnd w:id="174"/>
+      <w:bookmarkStart w:id="170" w:name="__RefHeading___Toc3004_1555932910"/>
+      <w:bookmarkStart w:id="171" w:name="_Toc199427614"/>
+      <w:bookmarkEnd w:id="170"/>
       <w:r>
         <w:rPr/>
         <w:t>Реализация программных блоков</w:t>
       </w:r>
-      <w:bookmarkEnd w:id="175"/>
+      <w:bookmarkEnd w:id="171"/>
     </w:p>
     <w:p>
       <w:pPr>
@@ -10051,7 +9946,7 @@
         <w:pStyle w:val="Style19"/>
         <w:widowControl/>
         <w:suppressAutoHyphens w:val="true"/>
-        <w:overflowPunct w:val="true"/>
+        <w:overflowPunct w:val="false"/>
         <w:bidi w:val="0"/>
         <w:spacing w:before="0" w:after="0"/>
         <w:jc w:val="left"/>
@@ -10089,7 +9984,7 @@
         <w:pStyle w:val="Style19"/>
         <w:widowControl/>
         <w:suppressAutoHyphens w:val="true"/>
-        <w:overflowPunct w:val="true"/>
+        <w:overflowPunct w:val="false"/>
         <w:bidi w:val="0"/>
         <w:spacing w:before="0" w:after="0"/>
         <w:jc w:val="left"/>
@@ -10136,7 +10031,7 @@
         <w:pStyle w:val="Style19"/>
         <w:widowControl/>
         <w:suppressAutoHyphens w:val="true"/>
-        <w:overflowPunct w:val="true"/>
+        <w:overflowPunct w:val="false"/>
         <w:bidi w:val="0"/>
         <w:spacing w:before="0" w:after="0"/>
         <w:jc w:val="left"/>
@@ -10183,7 +10078,7 @@
         <w:pStyle w:val="Style19"/>
         <w:widowControl/>
         <w:suppressAutoHyphens w:val="true"/>
-        <w:overflowPunct w:val="true"/>
+        <w:overflowPunct w:val="false"/>
         <w:bidi w:val="0"/>
         <w:spacing w:before="0" w:after="0"/>
         <w:jc w:val="left"/>
@@ -10230,7 +10125,7 @@
         <w:pStyle w:val="Style19"/>
         <w:widowControl/>
         <w:suppressAutoHyphens w:val="true"/>
-        <w:overflowPunct w:val="true"/>
+        <w:overflowPunct w:val="false"/>
         <w:bidi w:val="0"/>
         <w:spacing w:before="0" w:after="0"/>
         <w:jc w:val="left"/>
@@ -10277,7 +10172,7 @@
         <w:pStyle w:val="Style19"/>
         <w:widowControl/>
         <w:suppressAutoHyphens w:val="true"/>
-        <w:overflowPunct w:val="true"/>
+        <w:overflowPunct w:val="false"/>
         <w:bidi w:val="0"/>
         <w:spacing w:before="0" w:after="0"/>
         <w:jc w:val="left"/>
@@ -14544,14 +14439,14 @@
         <w:contextualSpacing/>
         <w:rPr/>
       </w:pPr>
-      <w:bookmarkStart w:id="176" w:name="__RefHeading___Toc2909_2984651232"/>
-      <w:bookmarkStart w:id="177" w:name="_Toc199427615"/>
-      <w:bookmarkEnd w:id="176"/>
+      <w:bookmarkStart w:id="172" w:name="__RefHeading___Toc2909_2984651232"/>
+      <w:bookmarkStart w:id="173" w:name="_Toc199427615"/>
+      <w:bookmarkEnd w:id="172"/>
       <w:r>
         <w:rPr/>
         <w:t>Тестирование и отладка программы</w:t>
       </w:r>
-      <w:bookmarkEnd w:id="177"/>
+      <w:bookmarkEnd w:id="173"/>
     </w:p>
     <w:p>
       <w:pPr>
@@ -14779,14 +14674,14 @@
         <w:contextualSpacing/>
         <w:rPr/>
       </w:pPr>
-      <w:bookmarkStart w:id="178" w:name="__RefHeading___Toc2911_2984651232"/>
-      <w:bookmarkStart w:id="179" w:name="_Toc199427616"/>
-      <w:bookmarkEnd w:id="178"/>
+      <w:bookmarkStart w:id="174" w:name="__RefHeading___Toc2911_2984651232"/>
+      <w:bookmarkStart w:id="175" w:name="_Toc199427616"/>
+      <w:bookmarkEnd w:id="174"/>
       <w:r>
         <w:rPr/>
         <w:t>Заключение</w:t>
       </w:r>
-      <w:bookmarkEnd w:id="179"/>
+      <w:bookmarkEnd w:id="175"/>
     </w:p>
     <w:p>
       <w:pPr>
@@ -14831,20 +14726,20 @@
         <w:jc w:val="center"/>
         <w:rPr/>
       </w:pPr>
-      <w:bookmarkStart w:id="180" w:name="__RefHeading___Toc2913_2984651232"/>
-      <w:bookmarkStart w:id="181" w:name="_Toc199427617"/>
-      <w:bookmarkEnd w:id="180"/>
+      <w:bookmarkStart w:id="176" w:name="__RefHeading___Toc2913_2984651232"/>
+      <w:bookmarkStart w:id="177" w:name="_Toc199427617"/>
+      <w:bookmarkEnd w:id="176"/>
       <w:r>
         <w:rPr/>
         <w:t>Библиографический список</w:t>
       </w:r>
-      <w:bookmarkEnd w:id="181"/>
-    </w:p>
-    <w:p>
-      <w:pPr>
-        <w:pStyle w:val="Style19"/>
-        <w:widowControl/>
-        <w:overflowPunct w:val="true"/>
+      <w:bookmarkEnd w:id="177"/>
+    </w:p>
+    <w:p>
+      <w:pPr>
+        <w:pStyle w:val="Style19"/>
+        <w:widowControl/>
+        <w:overflowPunct w:val="false"/>
         <w:bidi w:val="0"/>
         <w:ind w:firstLine="850"/>
         <w:rPr/>
@@ -14873,7 +14768,7 @@
       <w:pPr>
         <w:pStyle w:val="Style19"/>
         <w:widowControl/>
-        <w:overflowPunct w:val="true"/>
+        <w:overflowPunct w:val="false"/>
         <w:bidi w:val="0"/>
         <w:ind w:firstLine="850"/>
         <w:rPr>
@@ -14913,7 +14808,7 @@
       <w:pPr>
         <w:pStyle w:val="Style21"/>
         <w:widowControl/>
-        <w:overflowPunct w:val="true"/>
+        <w:overflowPunct w:val="false"/>
         <w:bidi w:val="0"/>
         <w:ind w:firstLine="850"/>
         <w:rPr>
@@ -14953,7 +14848,7 @@
       <w:pPr>
         <w:pStyle w:val="NoSpacing"/>
         <w:widowControl/>
-        <w:overflowPunct w:val="true"/>
+        <w:overflowPunct w:val="false"/>
         <w:bidi w:val="0"/>
         <w:ind w:firstLine="850"/>
         <w:rPr>
@@ -15022,8 +14917,8 @@
         <w:jc w:val="center"/>
         <w:rPr/>
       </w:pPr>
-      <w:bookmarkStart w:id="182" w:name="__RefHeading___Toc3013_794317725"/>
-      <w:bookmarkEnd w:id="182"/>
+      <w:bookmarkStart w:id="178" w:name="__RefHeading___Toc3013_794317725"/>
+      <w:bookmarkEnd w:id="178"/>
       <w:r>
         <w:rPr/>
         <w:t>Приложение А</w:t>
@@ -15054,7 +14949,7 @@
         <w:pStyle w:val="Style19"/>
         <w:widowControl/>
         <w:suppressAutoHyphens w:val="true"/>
-        <w:overflowPunct w:val="true"/>
+        <w:overflowPunct w:val="false"/>
         <w:bidi w:val="0"/>
         <w:spacing w:before="0" w:after="0"/>
         <w:jc w:val="left"/>
@@ -15088,7 +14983,7 @@
         <w:pStyle w:val="Style19"/>
         <w:widowControl/>
         <w:suppressAutoHyphens w:val="true"/>
-        <w:overflowPunct w:val="true"/>
+        <w:overflowPunct w:val="false"/>
         <w:bidi w:val="0"/>
         <w:spacing w:before="0" w:after="0"/>
         <w:jc w:val="left"/>
@@ -15122,7 +15017,7 @@
         <w:pStyle w:val="Style19"/>
         <w:widowControl/>
         <w:suppressAutoHyphens w:val="true"/>
-        <w:overflowPunct w:val="true"/>
+        <w:overflowPunct w:val="false"/>
         <w:bidi w:val="0"/>
         <w:spacing w:before="0" w:after="0"/>
         <w:jc w:val="left"/>
@@ -15156,7 +15051,7 @@
         <w:pStyle w:val="Style19"/>
         <w:widowControl/>
         <w:suppressAutoHyphens w:val="true"/>
-        <w:overflowPunct w:val="true"/>
+        <w:overflowPunct w:val="false"/>
         <w:bidi w:val="0"/>
         <w:spacing w:before="0" w:after="0"/>
         <w:jc w:val="left"/>
@@ -15190,7 +15085,7 @@
         <w:pStyle w:val="Style19"/>
         <w:widowControl/>
         <w:suppressAutoHyphens w:val="true"/>
-        <w:overflowPunct w:val="true"/>
+        <w:overflowPunct w:val="false"/>
         <w:bidi w:val="0"/>
         <w:spacing w:before="0" w:after="0"/>
         <w:jc w:val="left"/>
@@ -15224,7 +15119,7 @@
         <w:pStyle w:val="Style19"/>
         <w:widowControl/>
         <w:suppressAutoHyphens w:val="true"/>
-        <w:overflowPunct w:val="true"/>
+        <w:overflowPunct w:val="false"/>
         <w:bidi w:val="0"/>
         <w:spacing w:before="0" w:after="0"/>
         <w:jc w:val="left"/>
@@ -15258,7 +15153,7 @@
         <w:pStyle w:val="Style19"/>
         <w:widowControl/>
         <w:suppressAutoHyphens w:val="true"/>
-        <w:overflowPunct w:val="true"/>
+        <w:overflowPunct w:val="false"/>
         <w:bidi w:val="0"/>
         <w:spacing w:before="0" w:after="0"/>
         <w:jc w:val="left"/>
@@ -15291,7 +15186,7 @@
         <w:pStyle w:val="Style19"/>
         <w:widowControl/>
         <w:suppressAutoHyphens w:val="true"/>
-        <w:overflowPunct w:val="true"/>
+        <w:overflowPunct w:val="false"/>
         <w:bidi w:val="0"/>
         <w:spacing w:before="0" w:after="0"/>
         <w:jc w:val="left"/>
@@ -15325,7 +15220,7 @@
         <w:pStyle w:val="Style19"/>
         <w:widowControl/>
         <w:suppressAutoHyphens w:val="true"/>
-        <w:overflowPunct w:val="true"/>
+        <w:overflowPunct w:val="false"/>
         <w:bidi w:val="0"/>
         <w:spacing w:before="0" w:after="0"/>
         <w:jc w:val="left"/>
@@ -15372,7 +15267,7 @@
         <w:pStyle w:val="Style19"/>
         <w:widowControl/>
         <w:suppressAutoHyphens w:val="true"/>
-        <w:overflowPunct w:val="true"/>
+        <w:overflowPunct w:val="false"/>
         <w:bidi w:val="0"/>
         <w:spacing w:before="0" w:after="0"/>
         <w:jc w:val="left"/>
@@ -15406,7 +15301,7 @@
         <w:pStyle w:val="Style19"/>
         <w:widowControl/>
         <w:suppressAutoHyphens w:val="true"/>
-        <w:overflowPunct w:val="true"/>
+        <w:overflowPunct w:val="false"/>
         <w:bidi w:val="0"/>
         <w:spacing w:before="0" w:after="0"/>
         <w:jc w:val="left"/>
@@ -15439,7 +15334,7 @@
         <w:pStyle w:val="Style19"/>
         <w:widowControl/>
         <w:suppressAutoHyphens w:val="true"/>
-        <w:overflowPunct w:val="true"/>
+        <w:overflowPunct w:val="false"/>
         <w:bidi w:val="0"/>
         <w:spacing w:before="0" w:after="0"/>
         <w:jc w:val="left"/>
@@ -15473,7 +15368,7 @@
         <w:pStyle w:val="Style19"/>
         <w:widowControl/>
         <w:suppressAutoHyphens w:val="true"/>
-        <w:overflowPunct w:val="true"/>
+        <w:overflowPunct w:val="false"/>
         <w:bidi w:val="0"/>
         <w:spacing w:before="0" w:after="0"/>
         <w:jc w:val="left"/>
@@ -15520,7 +15415,7 @@
         <w:pStyle w:val="Style19"/>
         <w:widowControl/>
         <w:suppressAutoHyphens w:val="true"/>
-        <w:overflowPunct w:val="true"/>
+        <w:overflowPunct w:val="false"/>
         <w:bidi w:val="0"/>
         <w:spacing w:before="0" w:after="0"/>
         <w:jc w:val="left"/>
@@ -15553,7 +15448,7 @@
         <w:pStyle w:val="Style19"/>
         <w:widowControl/>
         <w:suppressAutoHyphens w:val="true"/>
-        <w:overflowPunct w:val="true"/>
+        <w:overflowPunct w:val="false"/>
         <w:bidi w:val="0"/>
         <w:spacing w:before="0" w:after="0"/>
         <w:jc w:val="left"/>
@@ -15600,7 +15495,7 @@
         <w:pStyle w:val="Style19"/>
         <w:widowControl/>
         <w:suppressAutoHyphens w:val="true"/>
-        <w:overflowPunct w:val="true"/>
+        <w:overflowPunct w:val="false"/>
         <w:bidi w:val="0"/>
         <w:spacing w:before="0" w:after="0"/>
         <w:jc w:val="left"/>
@@ -15647,7 +15542,7 @@
         <w:pStyle w:val="Style19"/>
         <w:widowControl/>
         <w:suppressAutoHyphens w:val="true"/>
-        <w:overflowPunct w:val="true"/>
+        <w:overflowPunct w:val="false"/>
         <w:bidi w:val="0"/>
         <w:spacing w:before="0" w:after="0"/>
         <w:jc w:val="left"/>
@@ -15694,7 +15589,7 @@
         <w:pStyle w:val="Style19"/>
         <w:widowControl/>
         <w:suppressAutoHyphens w:val="true"/>
-        <w:overflowPunct w:val="true"/>
+        <w:overflowPunct w:val="false"/>
         <w:bidi w:val="0"/>
         <w:spacing w:before="0" w:after="0"/>
         <w:jc w:val="left"/>
@@ -15741,7 +15636,7 @@
         <w:pStyle w:val="Style19"/>
         <w:widowControl/>
         <w:suppressAutoHyphens w:val="true"/>
-        <w:overflowPunct w:val="true"/>
+        <w:overflowPunct w:val="false"/>
         <w:bidi w:val="0"/>
         <w:spacing w:before="0" w:after="0"/>
         <w:jc w:val="left"/>
@@ -15788,7 +15683,7 @@
         <w:pStyle w:val="Style19"/>
         <w:widowControl/>
         <w:suppressAutoHyphens w:val="true"/>
-        <w:overflowPunct w:val="true"/>
+        <w:overflowPunct w:val="false"/>
         <w:bidi w:val="0"/>
         <w:spacing w:before="0" w:after="0"/>
         <w:jc w:val="left"/>
@@ -15835,7 +15730,7 @@
         <w:pStyle w:val="Style19"/>
         <w:widowControl/>
         <w:suppressAutoHyphens w:val="true"/>
-        <w:overflowPunct w:val="true"/>
+        <w:overflowPunct w:val="false"/>
         <w:bidi w:val="0"/>
         <w:spacing w:before="0" w:after="0"/>
         <w:jc w:val="left"/>
@@ -15882,7 +15777,7 @@
         <w:pStyle w:val="Style19"/>
         <w:widowControl/>
         <w:suppressAutoHyphens w:val="true"/>
-        <w:overflowPunct w:val="true"/>
+        <w:overflowPunct w:val="false"/>
         <w:bidi w:val="0"/>
         <w:spacing w:before="0" w:after="0"/>
         <w:jc w:val="left"/>
@@ -15929,7 +15824,7 @@
         <w:pStyle w:val="Style19"/>
         <w:widowControl/>
         <w:suppressAutoHyphens w:val="true"/>
-        <w:overflowPunct w:val="true"/>
+        <w:overflowPunct w:val="false"/>
         <w:bidi w:val="0"/>
         <w:spacing w:before="0" w:after="0"/>
         <w:jc w:val="left"/>
@@ -15976,7 +15871,7 @@
         <w:pStyle w:val="Style19"/>
         <w:widowControl/>
         <w:suppressAutoHyphens w:val="true"/>
-        <w:overflowPunct w:val="true"/>
+        <w:overflowPunct w:val="false"/>
         <w:bidi w:val="0"/>
         <w:spacing w:before="0" w:after="0"/>
         <w:jc w:val="left"/>
@@ -16023,7 +15918,7 @@
         <w:pStyle w:val="Style19"/>
         <w:widowControl/>
         <w:suppressAutoHyphens w:val="true"/>
-        <w:overflowPunct w:val="true"/>
+        <w:overflowPunct w:val="false"/>
         <w:bidi w:val="0"/>
         <w:spacing w:before="0" w:after="0"/>
         <w:jc w:val="left"/>
@@ -16057,7 +15952,7 @@
         <w:pStyle w:val="Style19"/>
         <w:widowControl/>
         <w:suppressAutoHyphens w:val="true"/>
-        <w:overflowPunct w:val="true"/>
+        <w:overflowPunct w:val="false"/>
         <w:bidi w:val="0"/>
         <w:spacing w:before="0" w:after="0"/>
         <w:jc w:val="left"/>
@@ -16090,7 +15985,7 @@
         <w:pStyle w:val="Style19"/>
         <w:widowControl/>
         <w:suppressAutoHyphens w:val="true"/>
-        <w:overflowPunct w:val="true"/>
+        <w:overflowPunct w:val="false"/>
         <w:bidi w:val="0"/>
         <w:spacing w:before="0" w:after="0"/>
         <w:jc w:val="left"/>
@@ -16124,7 +16019,7 @@
         <w:pStyle w:val="Style19"/>
         <w:widowControl/>
         <w:suppressAutoHyphens w:val="true"/>
-        <w:overflowPunct w:val="true"/>
+        <w:overflowPunct w:val="false"/>
         <w:bidi w:val="0"/>
         <w:spacing w:before="0" w:after="0"/>
         <w:jc w:val="left"/>
@@ -16158,7 +16053,7 @@
         <w:pStyle w:val="Style19"/>
         <w:widowControl/>
         <w:suppressAutoHyphens w:val="true"/>
-        <w:overflowPunct w:val="true"/>
+        <w:overflowPunct w:val="false"/>
         <w:bidi w:val="0"/>
         <w:spacing w:before="0" w:after="0"/>
         <w:jc w:val="left"/>
@@ -16205,7 +16100,7 @@
         <w:pStyle w:val="Style19"/>
         <w:widowControl/>
         <w:suppressAutoHyphens w:val="true"/>
-        <w:overflowPunct w:val="true"/>
+        <w:overflowPunct w:val="false"/>
         <w:bidi w:val="0"/>
         <w:spacing w:before="0" w:after="0"/>
         <w:jc w:val="left"/>
@@ -16252,7 +16147,7 @@
         <w:pStyle w:val="Style19"/>
         <w:widowControl/>
         <w:suppressAutoHyphens w:val="true"/>
-        <w:overflowPunct w:val="true"/>
+        <w:overflowPunct w:val="false"/>
         <w:bidi w:val="0"/>
         <w:spacing w:before="0" w:after="0"/>
         <w:jc w:val="left"/>
@@ -16299,7 +16194,7 @@
         <w:pStyle w:val="Style19"/>
         <w:widowControl/>
         <w:suppressAutoHyphens w:val="true"/>
-        <w:overflowPunct w:val="true"/>
+        <w:overflowPunct w:val="false"/>
         <w:bidi w:val="0"/>
         <w:spacing w:before="0" w:after="0"/>
         <w:jc w:val="left"/>
@@ -16333,7 +16228,7 @@
         <w:pStyle w:val="Style19"/>
         <w:widowControl/>
         <w:suppressAutoHyphens w:val="true"/>
-        <w:overflowPunct w:val="true"/>
+        <w:overflowPunct w:val="false"/>
         <w:bidi w:val="0"/>
         <w:spacing w:before="0" w:after="0"/>
         <w:jc w:val="left"/>
@@ -16367,7 +16262,7 @@
         <w:pStyle w:val="Style19"/>
         <w:widowControl/>
         <w:suppressAutoHyphens w:val="true"/>
-        <w:overflowPunct w:val="true"/>
+        <w:overflowPunct w:val="false"/>
         <w:bidi w:val="0"/>
         <w:spacing w:before="0" w:after="0"/>
         <w:jc w:val="left"/>
@@ -16414,7 +16309,7 @@
         <w:pStyle w:val="Style19"/>
         <w:widowControl/>
         <w:suppressAutoHyphens w:val="true"/>
-        <w:overflowPunct w:val="true"/>
+        <w:overflowPunct w:val="false"/>
         <w:bidi w:val="0"/>
         <w:spacing w:before="0" w:after="0"/>
         <w:jc w:val="left"/>
@@ -16461,7 +16356,7 @@
         <w:pStyle w:val="Style19"/>
         <w:widowControl/>
         <w:suppressAutoHyphens w:val="true"/>
-        <w:overflowPunct w:val="true"/>
+        <w:overflowPunct w:val="false"/>
         <w:bidi w:val="0"/>
         <w:spacing w:before="0" w:after="0"/>
         <w:jc w:val="left"/>
@@ -16508,7 +16403,7 @@
         <w:pStyle w:val="Style19"/>
         <w:widowControl/>
         <w:suppressAutoHyphens w:val="true"/>
-        <w:overflowPunct w:val="true"/>
+        <w:overflowPunct w:val="false"/>
         <w:bidi w:val="0"/>
         <w:spacing w:before="0" w:after="0"/>
         <w:jc w:val="left"/>
@@ -16565,7 +16460,7 @@
         <w:pStyle w:val="Style19"/>
         <w:widowControl/>
         <w:suppressAutoHyphens w:val="true"/>
-        <w:overflowPunct w:val="true"/>
+        <w:overflowPunct w:val="false"/>
         <w:bidi w:val="0"/>
         <w:spacing w:before="0" w:after="0"/>
         <w:jc w:val="left"/>
@@ -16612,7 +16507,7 @@
         <w:pStyle w:val="Style19"/>
         <w:widowControl/>
         <w:suppressAutoHyphens w:val="true"/>
-        <w:overflowPunct w:val="true"/>
+        <w:overflowPunct w:val="false"/>
         <w:bidi w:val="0"/>
         <w:spacing w:before="0" w:after="0"/>
         <w:jc w:val="left"/>
@@ -16659,7 +16554,7 @@
         <w:pStyle w:val="Style19"/>
         <w:widowControl/>
         <w:suppressAutoHyphens w:val="true"/>
-        <w:overflowPunct w:val="true"/>
+        <w:overflowPunct w:val="false"/>
         <w:bidi w:val="0"/>
         <w:spacing w:before="0" w:after="0"/>
         <w:jc w:val="left"/>
@@ -16706,7 +16601,7 @@
         <w:pStyle w:val="Style19"/>
         <w:widowControl/>
         <w:suppressAutoHyphens w:val="true"/>
-        <w:overflowPunct w:val="true"/>
+        <w:overflowPunct w:val="false"/>
         <w:bidi w:val="0"/>
         <w:spacing w:before="0" w:after="0"/>
         <w:jc w:val="left"/>
@@ -16753,7 +16648,7 @@
         <w:pStyle w:val="Style19"/>
         <w:widowControl/>
         <w:suppressAutoHyphens w:val="true"/>
-        <w:overflowPunct w:val="true"/>
+        <w:overflowPunct w:val="false"/>
         <w:bidi w:val="0"/>
         <w:spacing w:before="0" w:after="0"/>
         <w:jc w:val="left"/>
@@ -16800,7 +16695,7 @@
         <w:pStyle w:val="Style19"/>
         <w:widowControl/>
         <w:suppressAutoHyphens w:val="true"/>
-        <w:overflowPunct w:val="true"/>
+        <w:overflowPunct w:val="false"/>
         <w:bidi w:val="0"/>
         <w:spacing w:before="0" w:after="0"/>
         <w:jc w:val="left"/>
@@ -16847,7 +16742,7 @@
         <w:pStyle w:val="Style19"/>
         <w:widowControl/>
         <w:suppressAutoHyphens w:val="true"/>
-        <w:overflowPunct w:val="true"/>
+        <w:overflowPunct w:val="false"/>
         <w:bidi w:val="0"/>
         <w:spacing w:before="0" w:after="0"/>
         <w:jc w:val="left"/>
@@ -16894,7 +16789,7 @@
         <w:pStyle w:val="Style19"/>
         <w:widowControl/>
         <w:suppressAutoHyphens w:val="true"/>
-        <w:overflowPunct w:val="true"/>
+        <w:overflowPunct w:val="false"/>
         <w:bidi w:val="0"/>
         <w:spacing w:before="0" w:after="0"/>
         <w:jc w:val="left"/>
@@ -16927,7 +16822,7 @@
         <w:pStyle w:val="Style19"/>
         <w:widowControl/>
         <w:suppressAutoHyphens w:val="true"/>
-        <w:overflowPunct w:val="true"/>
+        <w:overflowPunct w:val="false"/>
         <w:bidi w:val="0"/>
         <w:spacing w:before="0" w:after="0"/>
         <w:jc w:val="left"/>
@@ -16974,7 +16869,7 @@
         <w:pStyle w:val="Style19"/>
         <w:widowControl/>
         <w:suppressAutoHyphens w:val="true"/>
-        <w:overflowPunct w:val="true"/>
+        <w:overflowPunct w:val="false"/>
         <w:bidi w:val="0"/>
         <w:spacing w:before="0" w:after="0"/>
         <w:jc w:val="left"/>
@@ -17021,7 +16916,7 @@
         <w:pStyle w:val="Style19"/>
         <w:widowControl/>
         <w:suppressAutoHyphens w:val="true"/>
-        <w:overflowPunct w:val="true"/>
+        <w:overflowPunct w:val="false"/>
         <w:bidi w:val="0"/>
         <w:spacing w:before="0" w:after="0"/>
         <w:jc w:val="left"/>
@@ -17068,7 +16963,7 @@
         <w:pStyle w:val="Style19"/>
         <w:widowControl/>
         <w:suppressAutoHyphens w:val="true"/>
-        <w:overflowPunct w:val="true"/>
+        <w:overflowPunct w:val="false"/>
         <w:bidi w:val="0"/>
         <w:spacing w:before="0" w:after="0"/>
         <w:jc w:val="left"/>
@@ -17115,7 +17010,7 @@
         <w:pStyle w:val="Style19"/>
         <w:widowControl/>
         <w:suppressAutoHyphens w:val="true"/>
-        <w:overflowPunct w:val="true"/>
+        <w:overflowPunct w:val="false"/>
         <w:bidi w:val="0"/>
         <w:spacing w:before="0" w:after="0"/>
         <w:jc w:val="left"/>
@@ -17162,7 +17057,7 @@
         <w:pStyle w:val="Style19"/>
         <w:widowControl/>
         <w:suppressAutoHyphens w:val="true"/>
-        <w:overflowPunct w:val="true"/>
+        <w:overflowPunct w:val="false"/>
         <w:bidi w:val="0"/>
         <w:spacing w:before="0" w:after="0"/>
         <w:jc w:val="left"/>
@@ -17209,7 +17104,7 @@
         <w:pStyle w:val="Style19"/>
         <w:widowControl/>
         <w:suppressAutoHyphens w:val="true"/>
-        <w:overflowPunct w:val="true"/>
+        <w:overflowPunct w:val="false"/>
         <w:bidi w:val="0"/>
         <w:spacing w:before="0" w:after="0"/>
         <w:jc w:val="left"/>
@@ -17256,7 +17151,7 @@
         <w:pStyle w:val="Style19"/>
         <w:widowControl/>
         <w:suppressAutoHyphens w:val="true"/>
-        <w:overflowPunct w:val="true"/>
+        <w:overflowPunct w:val="false"/>
         <w:bidi w:val="0"/>
         <w:spacing w:before="0" w:after="0"/>
         <w:jc w:val="left"/>
@@ -17303,7 +17198,7 @@
         <w:pStyle w:val="Style19"/>
         <w:widowControl/>
         <w:suppressAutoHyphens w:val="true"/>
-        <w:overflowPunct w:val="true"/>
+        <w:overflowPunct w:val="false"/>
         <w:bidi w:val="0"/>
         <w:spacing w:before="0" w:after="0"/>
         <w:jc w:val="left"/>
@@ -17350,7 +17245,7 @@
         <w:pStyle w:val="Style19"/>
         <w:widowControl/>
         <w:suppressAutoHyphens w:val="true"/>
-        <w:overflowPunct w:val="true"/>
+        <w:overflowPunct w:val="false"/>
         <w:bidi w:val="0"/>
         <w:spacing w:before="0" w:after="0"/>
         <w:jc w:val="left"/>
@@ -17397,7 +17292,7 @@
         <w:pStyle w:val="Style19"/>
         <w:widowControl/>
         <w:suppressAutoHyphens w:val="true"/>
-        <w:overflowPunct w:val="true"/>
+        <w:overflowPunct w:val="false"/>
         <w:bidi w:val="0"/>
         <w:spacing w:before="0" w:after="0"/>
         <w:jc w:val="left"/>
@@ -17444,7 +17339,7 @@
         <w:pStyle w:val="Style19"/>
         <w:widowControl/>
         <w:suppressAutoHyphens w:val="true"/>
-        <w:overflowPunct w:val="true"/>
+        <w:overflowPunct w:val="false"/>
         <w:bidi w:val="0"/>
         <w:spacing w:before="0" w:after="0"/>
         <w:jc w:val="left"/>
@@ -17491,7 +17386,7 @@
         <w:pStyle w:val="Style19"/>
         <w:widowControl/>
         <w:suppressAutoHyphens w:val="true"/>
-        <w:overflowPunct w:val="true"/>
+        <w:overflowPunct w:val="false"/>
         <w:bidi w:val="0"/>
         <w:spacing w:before="0" w:after="0"/>
         <w:jc w:val="left"/>
@@ -17538,7 +17433,7 @@
         <w:pStyle w:val="Style19"/>
         <w:widowControl/>
         <w:suppressAutoHyphens w:val="true"/>
-        <w:overflowPunct w:val="true"/>
+        <w:overflowPunct w:val="false"/>
         <w:bidi w:val="0"/>
         <w:spacing w:before="0" w:after="0"/>
         <w:jc w:val="left"/>
@@ -17585,7 +17480,7 @@
         <w:pStyle w:val="Style19"/>
         <w:widowControl/>
         <w:suppressAutoHyphens w:val="true"/>
-        <w:overflowPunct w:val="true"/>
+        <w:overflowPunct w:val="false"/>
         <w:bidi w:val="0"/>
         <w:spacing w:before="0" w:after="0"/>
         <w:jc w:val="left"/>
@@ -17632,7 +17527,7 @@
         <w:pStyle w:val="Style19"/>
         <w:widowControl/>
         <w:suppressAutoHyphens w:val="true"/>
-        <w:overflowPunct w:val="true"/>
+        <w:overflowPunct w:val="false"/>
         <w:bidi w:val="0"/>
         <w:spacing w:before="0" w:after="0"/>
         <w:jc w:val="left"/>
@@ -17679,7 +17574,7 @@
         <w:pStyle w:val="Style19"/>
         <w:widowControl/>
         <w:suppressAutoHyphens w:val="true"/>
-        <w:overflowPunct w:val="true"/>
+        <w:overflowPunct w:val="false"/>
         <w:bidi w:val="0"/>
         <w:spacing w:before="0" w:after="0"/>
         <w:jc w:val="left"/>
@@ -17726,7 +17621,7 @@
         <w:pStyle w:val="Style19"/>
         <w:widowControl/>
         <w:suppressAutoHyphens w:val="true"/>
-        <w:overflowPunct w:val="true"/>
+        <w:overflowPunct w:val="false"/>
         <w:bidi w:val="0"/>
         <w:spacing w:before="0" w:after="0"/>
         <w:jc w:val="left"/>
@@ -17773,7 +17668,7 @@
         <w:pStyle w:val="Style19"/>
         <w:widowControl/>
         <w:suppressAutoHyphens w:val="true"/>
-        <w:overflowPunct w:val="true"/>
+        <w:overflowPunct w:val="false"/>
         <w:bidi w:val="0"/>
         <w:spacing w:before="0" w:after="0"/>
         <w:jc w:val="left"/>
@@ -17820,7 +17715,7 @@
         <w:pStyle w:val="Style19"/>
         <w:widowControl/>
         <w:suppressAutoHyphens w:val="true"/>
-        <w:overflowPunct w:val="true"/>
+        <w:overflowPunct w:val="false"/>
         <w:bidi w:val="0"/>
         <w:spacing w:before="0" w:after="0"/>
         <w:jc w:val="left"/>
@@ -17867,7 +17762,7 @@
         <w:pStyle w:val="Style19"/>
         <w:widowControl/>
         <w:suppressAutoHyphens w:val="true"/>
-        <w:overflowPunct w:val="true"/>
+        <w:overflowPunct w:val="false"/>
         <w:bidi w:val="0"/>
         <w:spacing w:before="0" w:after="0"/>
         <w:jc w:val="left"/>
@@ -17914,7 +17809,7 @@
         <w:pStyle w:val="Style19"/>
         <w:widowControl/>
         <w:suppressAutoHyphens w:val="true"/>
-        <w:overflowPunct w:val="true"/>
+        <w:overflowPunct w:val="false"/>
         <w:bidi w:val="0"/>
         <w:spacing w:before="0" w:after="0"/>
         <w:jc w:val="left"/>
@@ -17961,7 +17856,7 @@
         <w:pStyle w:val="Style19"/>
         <w:widowControl/>
         <w:suppressAutoHyphens w:val="true"/>
-        <w:overflowPunct w:val="true"/>
+        <w:overflowPunct w:val="false"/>
         <w:bidi w:val="0"/>
         <w:spacing w:before="0" w:after="0"/>
         <w:jc w:val="left"/>
@@ -18008,7 +17903,7 @@
         <w:pStyle w:val="Style19"/>
         <w:widowControl/>
         <w:suppressAutoHyphens w:val="true"/>
-        <w:overflowPunct w:val="true"/>
+        <w:overflowPunct w:val="false"/>
         <w:bidi w:val="0"/>
         <w:spacing w:before="0" w:after="0"/>
         <w:jc w:val="left"/>
@@ -18055,7 +17950,7 @@
         <w:pStyle w:val="Style19"/>
         <w:widowControl/>
         <w:suppressAutoHyphens w:val="true"/>
-        <w:overflowPunct w:val="true"/>
+        <w:overflowPunct w:val="false"/>
         <w:bidi w:val="0"/>
         <w:spacing w:before="0" w:after="0"/>
         <w:jc w:val="left"/>
@@ -18102,7 +17997,7 @@
         <w:pStyle w:val="Style19"/>
         <w:widowControl/>
         <w:suppressAutoHyphens w:val="true"/>
-        <w:overflowPunct w:val="true"/>
+        <w:overflowPunct w:val="false"/>
         <w:bidi w:val="0"/>
         <w:spacing w:before="0" w:after="0"/>
         <w:jc w:val="left"/>
@@ -18149,7 +18044,7 @@
         <w:pStyle w:val="Style19"/>
         <w:widowControl/>
         <w:suppressAutoHyphens w:val="true"/>
-        <w:overflowPunct w:val="true"/>
+        <w:overflowPunct w:val="false"/>
         <w:bidi w:val="0"/>
         <w:spacing w:before="0" w:after="0"/>
         <w:jc w:val="left"/>
@@ -18196,7 +18091,7 @@
         <w:pStyle w:val="Style19"/>
         <w:widowControl/>
         <w:suppressAutoHyphens w:val="true"/>
-        <w:overflowPunct w:val="true"/>
+        <w:overflowPunct w:val="false"/>
         <w:bidi w:val="0"/>
         <w:spacing w:before="0" w:after="0"/>
         <w:jc w:val="left"/>
@@ -18243,7 +18138,7 @@
         <w:pStyle w:val="Style19"/>
         <w:widowControl/>
         <w:suppressAutoHyphens w:val="true"/>
-        <w:overflowPunct w:val="true"/>
+        <w:overflowPunct w:val="false"/>
         <w:bidi w:val="0"/>
         <w:spacing w:before="0" w:after="0"/>
         <w:jc w:val="left"/>
@@ -18300,7 +18195,7 @@
         <w:pStyle w:val="Style19"/>
         <w:widowControl/>
         <w:suppressAutoHyphens w:val="true"/>
-        <w:overflowPunct w:val="true"/>
+        <w:overflowPunct w:val="false"/>
         <w:bidi w:val="0"/>
         <w:spacing w:before="0" w:after="0"/>
         <w:jc w:val="left"/>
@@ -18347,7 +18242,7 @@
         <w:pStyle w:val="Style19"/>
         <w:widowControl/>
         <w:suppressAutoHyphens w:val="true"/>
-        <w:overflowPunct w:val="true"/>
+        <w:overflowPunct w:val="false"/>
         <w:bidi w:val="0"/>
         <w:spacing w:before="0" w:after="0"/>
         <w:jc w:val="left"/>
@@ -18394,7 +18289,7 @@
         <w:pStyle w:val="Style19"/>
         <w:widowControl/>
         <w:suppressAutoHyphens w:val="true"/>
-        <w:overflowPunct w:val="true"/>
+        <w:overflowPunct w:val="false"/>
         <w:bidi w:val="0"/>
         <w:spacing w:before="0" w:after="0"/>
         <w:jc w:val="left"/>
@@ -18441,7 +18336,7 @@
         <w:pStyle w:val="Style19"/>
         <w:widowControl/>
         <w:suppressAutoHyphens w:val="true"/>
-        <w:overflowPunct w:val="true"/>
+        <w:overflowPunct w:val="false"/>
         <w:bidi w:val="0"/>
         <w:spacing w:before="0" w:after="0"/>
         <w:jc w:val="left"/>
@@ -18488,7 +18383,7 @@
         <w:pStyle w:val="Style19"/>
         <w:widowControl/>
         <w:suppressAutoHyphens w:val="true"/>
-        <w:overflowPunct w:val="true"/>
+        <w:overflowPunct w:val="false"/>
         <w:bidi w:val="0"/>
         <w:spacing w:before="0" w:after="0"/>
         <w:jc w:val="left"/>
@@ -18535,7 +18430,7 @@
         <w:pStyle w:val="Style19"/>
         <w:widowControl/>
         <w:suppressAutoHyphens w:val="true"/>
-        <w:overflowPunct w:val="true"/>
+        <w:overflowPunct w:val="false"/>
         <w:bidi w:val="0"/>
         <w:spacing w:before="0" w:after="0"/>
         <w:jc w:val="left"/>
@@ -18582,7 +18477,7 @@
         <w:pStyle w:val="Style19"/>
         <w:widowControl/>
         <w:suppressAutoHyphens w:val="true"/>
-        <w:overflowPunct w:val="true"/>
+        <w:overflowPunct w:val="false"/>
         <w:bidi w:val="0"/>
         <w:spacing w:before="0" w:after="0"/>
         <w:jc w:val="left"/>
@@ -18629,7 +18524,7 @@
         <w:pStyle w:val="Style19"/>
         <w:widowControl/>
         <w:suppressAutoHyphens w:val="true"/>
-        <w:overflowPunct w:val="true"/>
+        <w:overflowPunct w:val="false"/>
         <w:bidi w:val="0"/>
         <w:spacing w:before="0" w:after="0"/>
         <w:jc w:val="left"/>
@@ -18676,7 +18571,7 @@
         <w:pStyle w:val="Style19"/>
         <w:widowControl/>
         <w:suppressAutoHyphens w:val="true"/>
-        <w:overflowPunct w:val="true"/>
+        <w:overflowPunct w:val="false"/>
         <w:bidi w:val="0"/>
         <w:spacing w:before="0" w:after="0"/>
         <w:jc w:val="left"/>
@@ -18723,7 +18618,7 @@
         <w:pStyle w:val="Style19"/>
         <w:widowControl/>
         <w:suppressAutoHyphens w:val="true"/>
-        <w:overflowPunct w:val="true"/>
+        <w:overflowPunct w:val="false"/>
         <w:bidi w:val="0"/>
         <w:spacing w:before="0" w:after="0"/>
         <w:jc w:val="left"/>
@@ -18770,7 +18665,7 @@
         <w:pStyle w:val="Style19"/>
         <w:widowControl/>
         <w:suppressAutoHyphens w:val="true"/>
-        <w:overflowPunct w:val="true"/>
+        <w:overflowPunct w:val="false"/>
         <w:bidi w:val="0"/>
         <w:spacing w:before="0" w:after="0"/>
         <w:jc w:val="left"/>
@@ -18817,7 +18712,7 @@
         <w:pStyle w:val="Style19"/>
         <w:widowControl/>
         <w:suppressAutoHyphens w:val="true"/>
-        <w:overflowPunct w:val="true"/>
+        <w:overflowPunct w:val="false"/>
         <w:bidi w:val="0"/>
         <w:spacing w:before="0" w:after="0"/>
         <w:jc w:val="left"/>
@@ -18864,7 +18759,7 @@
         <w:pStyle w:val="Style19"/>
         <w:widowControl/>
         <w:suppressAutoHyphens w:val="true"/>
-        <w:overflowPunct w:val="true"/>
+        <w:overflowPunct w:val="false"/>
         <w:bidi w:val="0"/>
         <w:spacing w:before="0" w:after="0"/>
         <w:jc w:val="left"/>
@@ -18911,7 +18806,7 @@
         <w:pStyle w:val="Style19"/>
         <w:widowControl/>
         <w:suppressAutoHyphens w:val="true"/>
-        <w:overflowPunct w:val="true"/>
+        <w:overflowPunct w:val="false"/>
         <w:bidi w:val="0"/>
         <w:spacing w:before="0" w:after="0"/>
         <w:jc w:val="left"/>
@@ -18958,7 +18853,7 @@
         <w:pStyle w:val="Style19"/>
         <w:widowControl/>
         <w:suppressAutoHyphens w:val="true"/>
-        <w:overflowPunct w:val="true"/>
+        <w:overflowPunct w:val="false"/>
         <w:bidi w:val="0"/>
         <w:spacing w:before="0" w:after="0"/>
         <w:jc w:val="left"/>
@@ -19005,7 +18900,7 @@
         <w:pStyle w:val="Style19"/>
         <w:widowControl/>
         <w:suppressAutoHyphens w:val="true"/>
-        <w:overflowPunct w:val="true"/>
+        <w:overflowPunct w:val="false"/>
         <w:bidi w:val="0"/>
         <w:spacing w:before="0" w:after="0"/>
         <w:jc w:val="left"/>
@@ -19052,7 +18947,7 @@
         <w:pStyle w:val="Style19"/>
         <w:widowControl/>
         <w:suppressAutoHyphens w:val="true"/>
-        <w:overflowPunct w:val="true"/>
+        <w:overflowPunct w:val="false"/>
         <w:bidi w:val="0"/>
         <w:spacing w:before="0" w:after="0"/>
         <w:jc w:val="left"/>
@@ -19099,7 +18994,7 @@
         <w:pStyle w:val="Style19"/>
         <w:widowControl/>
         <w:suppressAutoHyphens w:val="true"/>
-        <w:overflowPunct w:val="true"/>
+        <w:overflowPunct w:val="false"/>
         <w:bidi w:val="0"/>
         <w:spacing w:before="0" w:after="0"/>
         <w:jc w:val="left"/>
@@ -19146,7 +19041,7 @@
         <w:pStyle w:val="Style19"/>
         <w:widowControl/>
         <w:suppressAutoHyphens w:val="true"/>
-        <w:overflowPunct w:val="true"/>
+        <w:overflowPunct w:val="false"/>
         <w:bidi w:val="0"/>
         <w:spacing w:before="0" w:after="0"/>
         <w:jc w:val="left"/>
@@ -19193,7 +19088,7 @@
         <w:pStyle w:val="Style19"/>
         <w:widowControl/>
         <w:suppressAutoHyphens w:val="true"/>
-        <w:overflowPunct w:val="true"/>
+        <w:overflowPunct w:val="false"/>
         <w:bidi w:val="0"/>
         <w:spacing w:before="0" w:after="0"/>
         <w:jc w:val="left"/>
@@ -19240,7 +19135,7 @@
         <w:pStyle w:val="Style19"/>
         <w:widowControl/>
         <w:suppressAutoHyphens w:val="true"/>
-        <w:overflowPunct w:val="true"/>
+        <w:overflowPunct w:val="false"/>
         <w:bidi w:val="0"/>
         <w:spacing w:before="0" w:after="0"/>
         <w:jc w:val="left"/>
@@ -19287,7 +19182,7 @@
         <w:pStyle w:val="Style19"/>
         <w:widowControl/>
         <w:suppressAutoHyphens w:val="true"/>
-        <w:overflowPunct w:val="true"/>
+        <w:overflowPunct w:val="false"/>
         <w:bidi w:val="0"/>
         <w:spacing w:before="0" w:after="0"/>
         <w:jc w:val="left"/>
@@ -19334,7 +19229,7 @@
         <w:pStyle w:val="Style19"/>
         <w:widowControl/>
         <w:suppressAutoHyphens w:val="true"/>
-        <w:overflowPunct w:val="true"/>
+        <w:overflowPunct w:val="false"/>
         <w:bidi w:val="0"/>
         <w:spacing w:before="0" w:after="0"/>
         <w:jc w:val="left"/>
@@ -19381,7 +19276,7 @@
         <w:pStyle w:val="Style19"/>
         <w:widowControl/>
         <w:suppressAutoHyphens w:val="true"/>
-        <w:overflowPunct w:val="true"/>
+        <w:overflowPunct w:val="false"/>
         <w:bidi w:val="0"/>
         <w:spacing w:before="0" w:after="0"/>
         <w:jc w:val="left"/>
@@ -19428,7 +19323,7 @@
         <w:pStyle w:val="Style19"/>
         <w:widowControl/>
         <w:suppressAutoHyphens w:val="true"/>
-        <w:overflowPunct w:val="true"/>
+        <w:overflowPunct w:val="false"/>
         <w:bidi w:val="0"/>
         <w:spacing w:before="0" w:after="0"/>
         <w:jc w:val="left"/>
@@ -19475,7 +19370,7 @@
         <w:pStyle w:val="Style19"/>
         <w:widowControl/>
         <w:suppressAutoHyphens w:val="true"/>
-        <w:overflowPunct w:val="true"/>
+        <w:overflowPunct w:val="false"/>
         <w:bidi w:val="0"/>
         <w:spacing w:before="0" w:after="0"/>
         <w:jc w:val="left"/>
@@ -19522,7 +19417,7 @@
         <w:pStyle w:val="Style19"/>
         <w:widowControl/>
         <w:suppressAutoHyphens w:val="true"/>
-        <w:overflowPunct w:val="true"/>
+        <w:overflowPunct w:val="false"/>
         <w:bidi w:val="0"/>
         <w:spacing w:before="0" w:after="0"/>
         <w:jc w:val="left"/>
@@ -19569,7 +19464,7 @@
         <w:pStyle w:val="Style19"/>
         <w:widowControl/>
         <w:suppressAutoHyphens w:val="true"/>
-        <w:overflowPunct w:val="true"/>
+        <w:overflowPunct w:val="false"/>
         <w:bidi w:val="0"/>
         <w:spacing w:before="0" w:after="0"/>
         <w:jc w:val="left"/>
@@ -19616,7 +19511,7 @@
         <w:pStyle w:val="Style19"/>
         <w:widowControl/>
         <w:suppressAutoHyphens w:val="true"/>
-        <w:overflowPunct w:val="true"/>
+        <w:overflowPunct w:val="false"/>
         <w:bidi w:val="0"/>
         <w:spacing w:before="0" w:after="0"/>
         <w:jc w:val="left"/>
@@ -19663,7 +19558,7 @@
         <w:pStyle w:val="Style19"/>
         <w:widowControl/>
         <w:suppressAutoHyphens w:val="true"/>
-        <w:overflowPunct w:val="true"/>
+        <w:overflowPunct w:val="false"/>
         <w:bidi w:val="0"/>
         <w:spacing w:before="0" w:after="0"/>
         <w:jc w:val="left"/>
@@ -19710,7 +19605,7 @@
         <w:pStyle w:val="Style19"/>
         <w:widowControl/>
         <w:suppressAutoHyphens w:val="true"/>
-        <w:overflowPunct w:val="true"/>
+        <w:overflowPunct w:val="false"/>
         <w:bidi w:val="0"/>
         <w:spacing w:before="0" w:after="0"/>
         <w:jc w:val="left"/>
@@ -19757,7 +19652,7 @@
         <w:pStyle w:val="Style19"/>
         <w:widowControl/>
         <w:suppressAutoHyphens w:val="true"/>
-        <w:overflowPunct w:val="true"/>
+        <w:overflowPunct w:val="false"/>
         <w:bidi w:val="0"/>
         <w:spacing w:before="0" w:after="0"/>
         <w:jc w:val="left"/>
@@ -19804,7 +19699,7 @@
         <w:pStyle w:val="Style19"/>
         <w:widowControl/>
         <w:suppressAutoHyphens w:val="true"/>
-        <w:overflowPunct w:val="true"/>
+        <w:overflowPunct w:val="false"/>
         <w:bidi w:val="0"/>
         <w:spacing w:before="0" w:after="0"/>
         <w:jc w:val="left"/>
@@ -19851,7 +19746,7 @@
         <w:pStyle w:val="Style19"/>
         <w:widowControl/>
         <w:suppressAutoHyphens w:val="true"/>
-        <w:overflowPunct w:val="true"/>
+        <w:overflowPunct w:val="false"/>
         <w:bidi w:val="0"/>
         <w:spacing w:before="0" w:after="0"/>
         <w:jc w:val="left"/>
@@ -19898,7 +19793,7 @@
         <w:pStyle w:val="Style19"/>
         <w:widowControl/>
         <w:suppressAutoHyphens w:val="true"/>
-        <w:overflowPunct w:val="true"/>
+        <w:overflowPunct w:val="false"/>
         <w:bidi w:val="0"/>
         <w:spacing w:before="0" w:after="0"/>
         <w:jc w:val="left"/>
@@ -19945,7 +19840,7 @@
         <w:pStyle w:val="Style19"/>
         <w:widowControl/>
         <w:suppressAutoHyphens w:val="true"/>
-        <w:overflowPunct w:val="true"/>
+        <w:overflowPunct w:val="false"/>
         <w:bidi w:val="0"/>
         <w:spacing w:before="0" w:after="0"/>
         <w:jc w:val="left"/>
@@ -19992,7 +19887,7 @@
         <w:pStyle w:val="Style19"/>
         <w:widowControl/>
         <w:suppressAutoHyphens w:val="true"/>
-        <w:overflowPunct w:val="true"/>
+        <w:overflowPunct w:val="false"/>
         <w:bidi w:val="0"/>
         <w:spacing w:before="0" w:after="0"/>
         <w:jc w:val="left"/>
@@ -20039,7 +19934,7 @@
         <w:pStyle w:val="Style19"/>
         <w:widowControl/>
         <w:suppressAutoHyphens w:val="true"/>
-        <w:overflowPunct w:val="true"/>
+        <w:overflowPunct w:val="false"/>
         <w:bidi w:val="0"/>
         <w:spacing w:before="0" w:after="0"/>
         <w:jc w:val="left"/>
@@ -20086,7 +19981,7 @@
         <w:pStyle w:val="Style19"/>
         <w:widowControl/>
         <w:suppressAutoHyphens w:val="true"/>
-        <w:overflowPunct w:val="true"/>
+        <w:overflowPunct w:val="false"/>
         <w:bidi w:val="0"/>
         <w:spacing w:before="0" w:after="0"/>
         <w:jc w:val="left"/>
@@ -20133,7 +20028,7 @@
         <w:pStyle w:val="Style24"/>
         <w:widowControl/>
         <w:suppressAutoHyphens w:val="true"/>
-        <w:overflowPunct w:val="true"/>
+        <w:overflowPunct w:val="false"/>
         <w:bidi w:val="0"/>
         <w:spacing w:lineRule="auto" w:line="240" w:before="0" w:after="0"/>
         <w:contextualSpacing w:val="false"/>
@@ -20172,7 +20067,7 @@
         <w:pStyle w:val="Style19"/>
         <w:widowControl/>
         <w:suppressAutoHyphens w:val="true"/>
-        <w:overflowPunct w:val="true"/>
+        <w:overflowPunct w:val="false"/>
         <w:bidi w:val="0"/>
         <w:spacing w:before="0" w:after="0"/>
         <w:jc w:val="left"/>
@@ -20219,7 +20114,7 @@
         <w:pStyle w:val="Style19"/>
         <w:widowControl/>
         <w:suppressAutoHyphens w:val="true"/>
-        <w:overflowPunct w:val="true"/>
+        <w:overflowPunct w:val="false"/>
         <w:bidi w:val="0"/>
         <w:spacing w:before="0" w:after="0"/>
         <w:jc w:val="left"/>
@@ -20266,7 +20161,7 @@
         <w:pStyle w:val="Style19"/>
         <w:widowControl/>
         <w:suppressAutoHyphens w:val="true"/>
-        <w:overflowPunct w:val="true"/>
+        <w:overflowPunct w:val="false"/>
         <w:bidi w:val="0"/>
         <w:spacing w:before="0" w:after="0"/>
         <w:jc w:val="left"/>
@@ -20313,7 +20208,7 @@
         <w:pStyle w:val="Style19"/>
         <w:widowControl/>
         <w:suppressAutoHyphens w:val="true"/>
-        <w:overflowPunct w:val="true"/>
+        <w:overflowPunct w:val="false"/>
         <w:bidi w:val="0"/>
         <w:spacing w:before="0" w:after="0"/>
         <w:jc w:val="left"/>
@@ -20360,7 +20255,7 @@
         <w:pStyle w:val="Style19"/>
         <w:widowControl/>
         <w:suppressAutoHyphens w:val="true"/>
-        <w:overflowPunct w:val="true"/>
+        <w:overflowPunct w:val="false"/>
         <w:bidi w:val="0"/>
         <w:spacing w:before="0" w:after="0"/>
         <w:jc w:val="left"/>
@@ -20407,7 +20302,7 @@
         <w:pStyle w:val="Style19"/>
         <w:widowControl/>
         <w:suppressAutoHyphens w:val="true"/>
-        <w:overflowPunct w:val="true"/>
+        <w:overflowPunct w:val="false"/>
         <w:bidi w:val="0"/>
         <w:spacing w:before="0" w:after="0"/>
         <w:jc w:val="left"/>
@@ -20441,7 +20336,7 @@
         <w:pStyle w:val="Style19"/>
         <w:widowControl/>
         <w:suppressAutoHyphens w:val="true"/>
-        <w:overflowPunct w:val="true"/>
+        <w:overflowPunct w:val="false"/>
         <w:bidi w:val="0"/>
         <w:spacing w:before="0" w:after="0"/>
         <w:jc w:val="left"/>
@@ -20488,7 +20383,7 @@
         <w:pStyle w:val="Style19"/>
         <w:widowControl/>
         <w:suppressAutoHyphens w:val="true"/>
-        <w:overflowPunct w:val="true"/>
+        <w:overflowPunct w:val="false"/>
         <w:bidi w:val="0"/>
         <w:spacing w:before="0" w:after="0"/>
         <w:jc w:val="left"/>
@@ -20535,7 +20430,7 @@
         <w:pStyle w:val="Style19"/>
         <w:widowControl/>
         <w:suppressAutoHyphens w:val="true"/>
-        <w:overflowPunct w:val="true"/>
+        <w:overflowPunct w:val="false"/>
         <w:bidi w:val="0"/>
         <w:spacing w:before="0" w:after="0"/>
         <w:jc w:val="left"/>
@@ -20582,7 +20477,7 @@
         <w:pStyle w:val="Style19"/>
         <w:widowControl/>
         <w:suppressAutoHyphens w:val="true"/>
-        <w:overflowPunct w:val="true"/>
+        <w:overflowPunct w:val="false"/>
         <w:bidi w:val="0"/>
         <w:spacing w:before="0" w:after="0"/>
         <w:jc w:val="left"/>
@@ -20629,7 +20524,7 @@
         <w:pStyle w:val="Style19"/>
         <w:widowControl/>
         <w:suppressAutoHyphens w:val="true"/>
-        <w:overflowPunct w:val="true"/>
+        <w:overflowPunct w:val="false"/>
         <w:bidi w:val="0"/>
         <w:spacing w:before="0" w:after="0"/>
         <w:jc w:val="left"/>
@@ -20676,7 +20571,7 @@
         <w:pStyle w:val="Style19"/>
         <w:widowControl/>
         <w:suppressAutoHyphens w:val="true"/>
-        <w:overflowPunct w:val="true"/>
+        <w:overflowPunct w:val="false"/>
         <w:bidi w:val="0"/>
         <w:spacing w:before="0" w:after="0"/>
         <w:jc w:val="left"/>
@@ -20723,7 +20618,7 @@
         <w:pStyle w:val="Style19"/>
         <w:widowControl/>
         <w:suppressAutoHyphens w:val="true"/>
-        <w:overflowPunct w:val="true"/>
+        <w:overflowPunct w:val="false"/>
         <w:bidi w:val="0"/>
         <w:spacing w:before="0" w:after="0"/>
         <w:jc w:val="left"/>
@@ -20770,7 +20665,7 @@
         <w:pStyle w:val="Style19"/>
         <w:widowControl/>
         <w:suppressAutoHyphens w:val="true"/>
-        <w:overflowPunct w:val="true"/>
+        <w:overflowPunct w:val="false"/>
         <w:bidi w:val="0"/>
         <w:spacing w:before="0" w:after="0"/>
         <w:jc w:val="left"/>
@@ -20817,7 +20712,7 @@
         <w:pStyle w:val="Style19"/>
         <w:widowControl/>
         <w:suppressAutoHyphens w:val="true"/>
-        <w:overflowPunct w:val="true"/>
+        <w:overflowPunct w:val="false"/>
         <w:bidi w:val="0"/>
         <w:spacing w:before="0" w:after="0"/>
         <w:jc w:val="left"/>
@@ -20864,7 +20759,7 @@
         <w:pStyle w:val="Style19"/>
         <w:widowControl/>
         <w:suppressAutoHyphens w:val="true"/>
-        <w:overflowPunct w:val="true"/>
+        <w:overflowPunct w:val="false"/>
         <w:bidi w:val="0"/>
         <w:spacing w:before="0" w:after="0"/>
         <w:jc w:val="left"/>
@@ -20911,7 +20806,7 @@
         <w:pStyle w:val="Style19"/>
         <w:widowControl/>
         <w:suppressAutoHyphens w:val="true"/>
-        <w:overflowPunct w:val="true"/>
+        <w:overflowPunct w:val="false"/>
         <w:bidi w:val="0"/>
         <w:spacing w:before="0" w:after="0"/>
         <w:jc w:val="left"/>
@@ -20945,7 +20840,7 @@
         <w:pStyle w:val="Style19"/>
         <w:widowControl/>
         <w:suppressAutoHyphens w:val="true"/>
-        <w:overflowPunct w:val="true"/>
+        <w:overflowPunct w:val="false"/>
         <w:bidi w:val="0"/>
         <w:spacing w:before="0" w:after="0"/>
         <w:jc w:val="left"/>
@@ -20978,7 +20873,7 @@
         <w:pStyle w:val="Style19"/>
         <w:widowControl/>
         <w:suppressAutoHyphens w:val="true"/>
-        <w:overflowPunct w:val="true"/>
+        <w:overflowPunct w:val="false"/>
         <w:bidi w:val="0"/>
         <w:spacing w:before="0" w:after="0"/>
         <w:jc w:val="left"/>
@@ -21012,7 +20907,7 @@
         <w:pStyle w:val="Style19"/>
         <w:widowControl/>
         <w:suppressAutoHyphens w:val="true"/>
-        <w:overflowPunct w:val="true"/>
+        <w:overflowPunct w:val="false"/>
         <w:bidi w:val="0"/>
         <w:spacing w:before="0" w:after="0"/>
         <w:jc w:val="left"/>
@@ -21046,7 +20941,7 @@
         <w:pStyle w:val="Style19"/>
         <w:widowControl/>
         <w:suppressAutoHyphens w:val="true"/>
-        <w:overflowPunct w:val="true"/>
+        <w:overflowPunct w:val="false"/>
         <w:bidi w:val="0"/>
         <w:spacing w:before="0" w:after="0"/>
         <w:jc w:val="left"/>
@@ -21093,7 +20988,7 @@
         <w:pStyle w:val="Style19"/>
         <w:widowControl/>
         <w:suppressAutoHyphens w:val="true"/>
-        <w:overflowPunct w:val="true"/>
+        <w:overflowPunct w:val="false"/>
         <w:bidi w:val="0"/>
         <w:spacing w:before="0" w:after="0"/>
         <w:jc w:val="left"/>
@@ -21127,7 +21022,7 @@
         <w:pStyle w:val="Style19"/>
         <w:widowControl/>
         <w:suppressAutoHyphens w:val="true"/>
-        <w:overflowPunct w:val="true"/>
+        <w:overflowPunct w:val="false"/>
         <w:bidi w:val="0"/>
         <w:spacing w:before="0" w:after="0"/>
         <w:jc w:val="left"/>
@@ -21160,7 +21055,7 @@
         <w:pStyle w:val="Style19"/>
         <w:widowControl/>
         <w:suppressAutoHyphens w:val="true"/>
-        <w:overflowPunct w:val="true"/>
+        <w:overflowPunct w:val="false"/>
         <w:bidi w:val="0"/>
         <w:spacing w:before="0" w:after="0"/>
         <w:jc w:val="left"/>
@@ -21194,7 +21089,7 @@
         <w:pStyle w:val="Style19"/>
         <w:widowControl/>
         <w:suppressAutoHyphens w:val="true"/>
-        <w:overflowPunct w:val="true"/>
+        <w:overflowPunct w:val="false"/>
         <w:bidi w:val="0"/>
         <w:spacing w:before="0" w:after="0"/>
         <w:jc w:val="left"/>
@@ -21228,7 +21123,7 @@
         <w:pStyle w:val="Style19"/>
         <w:widowControl/>
         <w:suppressAutoHyphens w:val="true"/>
-        <w:overflowPunct w:val="true"/>
+        <w:overflowPunct w:val="false"/>
         <w:bidi w:val="0"/>
         <w:spacing w:before="0" w:after="0"/>
         <w:jc w:val="left"/>
@@ -21275,7 +21170,7 @@
         <w:pStyle w:val="Style19"/>
         <w:widowControl/>
         <w:suppressAutoHyphens w:val="true"/>
-        <w:overflowPunct w:val="true"/>
+        <w:overflowPunct w:val="false"/>
         <w:bidi w:val="0"/>
         <w:spacing w:before="0" w:after="0"/>
         <w:jc w:val="left"/>
@@ -21308,7 +21203,7 @@
         <w:pStyle w:val="Style19"/>
         <w:widowControl/>
         <w:suppressAutoHyphens w:val="true"/>
-        <w:overflowPunct w:val="true"/>
+        <w:overflowPunct w:val="false"/>
         <w:bidi w:val="0"/>
         <w:spacing w:before="0" w:after="0"/>
         <w:jc w:val="left"/>
@@ -21355,7 +21250,7 @@
         <w:pStyle w:val="Style19"/>
         <w:widowControl/>
         <w:suppressAutoHyphens w:val="true"/>
-        <w:overflowPunct w:val="true"/>
+        <w:overflowPunct w:val="false"/>
         <w:bidi w:val="0"/>
         <w:spacing w:before="0" w:after="0"/>
         <w:jc w:val="left"/>
@@ -21402,7 +21297,7 @@
         <w:pStyle w:val="Style19"/>
         <w:widowControl/>
         <w:suppressAutoHyphens w:val="true"/>
-        <w:overflowPunct w:val="true"/>
+        <w:overflowPunct w:val="false"/>
         <w:bidi w:val="0"/>
         <w:spacing w:before="0" w:after="0"/>
         <w:jc w:val="left"/>
@@ -21436,7 +21331,7 @@
         <w:pStyle w:val="Style19"/>
         <w:widowControl/>
         <w:suppressAutoHyphens w:val="true"/>
-        <w:overflowPunct w:val="true"/>
+        <w:overflowPunct w:val="false"/>
         <w:bidi w:val="0"/>
         <w:spacing w:before="0" w:after="0"/>
         <w:jc w:val="left"/>
@@ -21470,7 +21365,7 @@
         <w:pStyle w:val="Style19"/>
         <w:widowControl/>
         <w:suppressAutoHyphens w:val="true"/>
-        <w:overflowPunct w:val="true"/>
+        <w:overflowPunct w:val="false"/>
         <w:bidi w:val="0"/>
         <w:spacing w:before="0" w:after="0"/>
         <w:jc w:val="left"/>
@@ -21517,7 +21412,7 @@
         <w:pStyle w:val="Style19"/>
         <w:widowControl/>
         <w:suppressAutoHyphens w:val="true"/>
-        <w:overflowPunct w:val="true"/>
+        <w:overflowPunct w:val="false"/>
         <w:bidi w:val="0"/>
         <w:spacing w:before="0" w:after="0"/>
         <w:jc w:val="left"/>
@@ -21550,7 +21445,7 @@
         <w:pStyle w:val="Style19"/>
         <w:widowControl/>
         <w:suppressAutoHyphens w:val="true"/>
-        <w:overflowPunct w:val="true"/>
+        <w:overflowPunct w:val="false"/>
         <w:bidi w:val="0"/>
         <w:spacing w:before="0" w:after="0"/>
         <w:jc w:val="left"/>
@@ -21597,7 +21492,7 @@
         <w:pStyle w:val="Style19"/>
         <w:widowControl/>
         <w:suppressAutoHyphens w:val="true"/>
-        <w:overflowPunct w:val="true"/>
+        <w:overflowPunct w:val="false"/>
         <w:bidi w:val="0"/>
         <w:spacing w:before="0" w:after="0"/>
         <w:jc w:val="left"/>
@@ -21644,7 +21539,7 @@
         <w:pStyle w:val="Style19"/>
         <w:widowControl/>
         <w:suppressAutoHyphens w:val="true"/>
-        <w:overflowPunct w:val="true"/>
+        <w:overflowPunct w:val="false"/>
         <w:bidi w:val="0"/>
         <w:spacing w:before="0" w:after="0"/>
         <w:jc w:val="left"/>
@@ -21691,7 +21586,7 @@
         <w:pStyle w:val="Style19"/>
         <w:widowControl/>
         <w:suppressAutoHyphens w:val="true"/>
-        <w:overflowPunct w:val="true"/>
+        <w:overflowPunct w:val="false"/>
         <w:bidi w:val="0"/>
         <w:spacing w:before="0" w:after="0"/>
         <w:jc w:val="left"/>
@@ -21738,7 +21633,7 @@
         <w:pStyle w:val="Style19"/>
         <w:widowControl/>
         <w:suppressAutoHyphens w:val="true"/>
-        <w:overflowPunct w:val="true"/>
+        <w:overflowPunct w:val="false"/>
         <w:bidi w:val="0"/>
         <w:spacing w:before="0" w:after="0"/>
         <w:jc w:val="left"/>
@@ -21785,7 +21680,7 @@
         <w:pStyle w:val="Style19"/>
         <w:widowControl/>
         <w:suppressAutoHyphens w:val="true"/>
-        <w:overflowPunct w:val="true"/>
+        <w:overflowPunct w:val="false"/>
         <w:bidi w:val="0"/>
         <w:spacing w:before="0" w:after="0"/>
         <w:jc w:val="left"/>
@@ -21832,7 +21727,7 @@
         <w:pStyle w:val="Style24"/>
         <w:widowControl/>
         <w:suppressAutoHyphens w:val="true"/>
-        <w:overflowPunct w:val="true"/>
+        <w:overflowPunct w:val="false"/>
         <w:bidi w:val="0"/>
         <w:spacing w:lineRule="auto" w:line="240" w:before="0" w:after="0"/>
         <w:contextualSpacing w:val="false"/>
@@ -21858,7 +21753,7 @@
         <w:pStyle w:val="Style19"/>
         <w:widowControl/>
         <w:suppressAutoHyphens w:val="true"/>
-        <w:overflowPunct w:val="true"/>
+        <w:overflowPunct w:val="false"/>
         <w:bidi w:val="0"/>
         <w:spacing w:before="0" w:after="0"/>
         <w:jc w:val="left"/>
@@ -21905,7 +21800,7 @@
         <w:pStyle w:val="Style19"/>
         <w:widowControl/>
         <w:suppressAutoHyphens w:val="true"/>
-        <w:overflowPunct w:val="true"/>
+        <w:overflowPunct w:val="false"/>
         <w:bidi w:val="0"/>
         <w:spacing w:before="0" w:after="0"/>
         <w:jc w:val="left"/>
@@ -21952,7 +21847,7 @@
         <w:pStyle w:val="Style19"/>
         <w:widowControl/>
         <w:suppressAutoHyphens w:val="true"/>
-        <w:overflowPunct w:val="true"/>
+        <w:overflowPunct w:val="false"/>
         <w:bidi w:val="0"/>
         <w:spacing w:before="0" w:after="0"/>
         <w:jc w:val="left"/>
@@ -21999,7 +21894,7 @@
         <w:pStyle w:val="Style19"/>
         <w:widowControl/>
         <w:suppressAutoHyphens w:val="true"/>
-        <w:overflowPunct w:val="true"/>
+        <w:overflowPunct w:val="false"/>
         <w:bidi w:val="0"/>
         <w:spacing w:before="0" w:after="0"/>
         <w:jc w:val="left"/>
@@ -22046,7 +21941,7 @@
         <w:pStyle w:val="Style19"/>
         <w:widowControl/>
         <w:suppressAutoHyphens w:val="true"/>
-        <w:overflowPunct w:val="true"/>
+        <w:overflowPunct w:val="false"/>
         <w:bidi w:val="0"/>
         <w:spacing w:before="0" w:after="0"/>
         <w:jc w:val="left"/>
@@ -22093,7 +21988,7 @@
         <w:pStyle w:val="Style19"/>
         <w:widowControl/>
         <w:suppressAutoHyphens w:val="true"/>
-        <w:overflowPunct w:val="true"/>
+        <w:overflowPunct w:val="false"/>
         <w:bidi w:val="0"/>
         <w:spacing w:before="0" w:after="0"/>
         <w:jc w:val="left"/>
@@ -22140,7 +22035,7 @@
         <w:pStyle w:val="Style19"/>
         <w:widowControl/>
         <w:suppressAutoHyphens w:val="true"/>
-        <w:overflowPunct w:val="true"/>
+        <w:overflowPunct w:val="false"/>
         <w:bidi w:val="0"/>
         <w:spacing w:before="0" w:after="0"/>
         <w:jc w:val="left"/>
@@ -22187,7 +22082,7 @@
         <w:pStyle w:val="Style19"/>
         <w:widowControl/>
         <w:suppressAutoHyphens w:val="true"/>
-        <w:overflowPunct w:val="true"/>
+        <w:overflowPunct w:val="false"/>
         <w:bidi w:val="0"/>
         <w:spacing w:before="0" w:after="0"/>
         <w:jc w:val="left"/>
@@ -22234,7 +22129,7 @@
         <w:pStyle w:val="Style19"/>
         <w:widowControl/>
         <w:suppressAutoHyphens w:val="true"/>
-        <w:overflowPunct w:val="true"/>
+        <w:overflowPunct w:val="false"/>
         <w:bidi w:val="0"/>
         <w:spacing w:before="0" w:after="0"/>
         <w:jc w:val="left"/>
@@ -22281,7 +22176,7 @@
         <w:pStyle w:val="Style19"/>
         <w:widowControl/>
         <w:suppressAutoHyphens w:val="true"/>
-        <w:overflowPunct w:val="true"/>
+        <w:overflowPunct w:val="false"/>
         <w:bidi w:val="0"/>
         <w:spacing w:before="0" w:after="0"/>
         <w:jc w:val="left"/>
@@ -22328,7 +22223,7 @@
         <w:pStyle w:val="Style19"/>
         <w:widowControl/>
         <w:suppressAutoHyphens w:val="true"/>
-        <w:overflowPunct w:val="true"/>
+        <w:overflowPunct w:val="false"/>
         <w:bidi w:val="0"/>
         <w:spacing w:before="0" w:after="0"/>
         <w:jc w:val="left"/>
@@ -22361,7 +22256,7 @@
         <w:pStyle w:val="Style19"/>
         <w:widowControl/>
         <w:suppressAutoHyphens w:val="true"/>
-        <w:overflowPunct w:val="true"/>
+        <w:overflowPunct w:val="false"/>
         <w:bidi w:val="0"/>
         <w:spacing w:before="0" w:after="0"/>
         <w:jc w:val="left"/>
@@ -22408,7 +22303,7 @@
         <w:pStyle w:val="Style19"/>
         <w:widowControl/>
         <w:suppressAutoHyphens w:val="true"/>
-        <w:overflowPunct w:val="true"/>
+        <w:overflowPunct w:val="false"/>
         <w:bidi w:val="0"/>
         <w:spacing w:before="0" w:after="0"/>
         <w:jc w:val="left"/>
@@ -22455,7 +22350,7 @@
         <w:pStyle w:val="Style19"/>
         <w:widowControl/>
         <w:suppressAutoHyphens w:val="true"/>
-        <w:overflowPunct w:val="true"/>
+        <w:overflowPunct w:val="false"/>
         <w:bidi w:val="0"/>
         <w:spacing w:before="0" w:after="0"/>
         <w:jc w:val="left"/>
@@ -22502,7 +22397,7 @@
         <w:pStyle w:val="Style19"/>
         <w:widowControl/>
         <w:suppressAutoHyphens w:val="true"/>
-        <w:overflowPunct w:val="true"/>
+        <w:overflowPunct w:val="false"/>
         <w:bidi w:val="0"/>
         <w:spacing w:before="0" w:after="0"/>
         <w:jc w:val="left"/>
@@ -22549,7 +22444,7 @@
         <w:pStyle w:val="Style19"/>
         <w:widowControl/>
         <w:suppressAutoHyphens w:val="true"/>
-        <w:overflowPunct w:val="true"/>
+        <w:overflowPunct w:val="false"/>
         <w:bidi w:val="0"/>
         <w:spacing w:before="0" w:after="0"/>
         <w:jc w:val="left"/>
@@ -22596,7 +22491,7 @@
         <w:pStyle w:val="Style19"/>
         <w:widowControl/>
         <w:suppressAutoHyphens w:val="true"/>
-        <w:overflowPunct w:val="true"/>
+        <w:overflowPunct w:val="false"/>
         <w:bidi w:val="0"/>
         <w:spacing w:before="0" w:after="0"/>
         <w:jc w:val="left"/>
@@ -22643,7 +22538,7 @@
         <w:pStyle w:val="Style19"/>
         <w:widowControl/>
         <w:suppressAutoHyphens w:val="true"/>
-        <w:overflowPunct w:val="true"/>
+        <w:overflowPunct w:val="false"/>
         <w:bidi w:val="0"/>
         <w:spacing w:before="0" w:after="0"/>
         <w:jc w:val="left"/>
@@ -22676,7 +22571,7 @@
         <w:pStyle w:val="Style19"/>
         <w:widowControl/>
         <w:suppressAutoHyphens w:val="true"/>
-        <w:overflowPunct w:val="true"/>
+        <w:overflowPunct w:val="false"/>
         <w:bidi w:val="0"/>
         <w:spacing w:before="0" w:after="0"/>
         <w:jc w:val="left"/>
@@ -22723,7 +22618,7 @@
         <w:pStyle w:val="Style19"/>
         <w:widowControl/>
         <w:suppressAutoHyphens w:val="true"/>
-        <w:overflowPunct w:val="true"/>
+        <w:overflowPunct w:val="false"/>
         <w:bidi w:val="0"/>
         <w:spacing w:before="0" w:after="0"/>
         <w:jc w:val="left"/>
@@ -22770,7 +22665,7 @@
         <w:pStyle w:val="Style19"/>
         <w:widowControl/>
         <w:suppressAutoHyphens w:val="true"/>
-        <w:overflowPunct w:val="true"/>
+        <w:overflowPunct w:val="false"/>
         <w:bidi w:val="0"/>
         <w:spacing w:before="0" w:after="0"/>
         <w:jc w:val="left"/>
@@ -22817,7 +22712,7 @@
         <w:pStyle w:val="Style19"/>
         <w:widowControl/>
         <w:suppressAutoHyphens w:val="true"/>
-        <w:overflowPunct w:val="true"/>
+        <w:overflowPunct w:val="false"/>
         <w:bidi w:val="0"/>
         <w:spacing w:before="0" w:after="0"/>
         <w:jc w:val="left"/>
@@ -22864,7 +22759,7 @@
         <w:pStyle w:val="Style19"/>
         <w:widowControl/>
         <w:suppressAutoHyphens w:val="true"/>
-        <w:overflowPunct w:val="true"/>
+        <w:overflowPunct w:val="false"/>
         <w:bidi w:val="0"/>
         <w:spacing w:before="0" w:after="0"/>
         <w:jc w:val="left"/>
@@ -22911,7 +22806,7 @@
         <w:pStyle w:val="Style19"/>
         <w:widowControl/>
         <w:suppressAutoHyphens w:val="true"/>
-        <w:overflowPunct w:val="true"/>
+        <w:overflowPunct w:val="false"/>
         <w:bidi w:val="0"/>
         <w:spacing w:before="0" w:after="0"/>
         <w:jc w:val="left"/>
@@ -22958,7 +22853,7 @@
         <w:pStyle w:val="Style19"/>
         <w:widowControl/>
         <w:suppressAutoHyphens w:val="true"/>
-        <w:overflowPunct w:val="true"/>
+        <w:overflowPunct w:val="false"/>
         <w:bidi w:val="0"/>
         <w:spacing w:before="0" w:after="0"/>
         <w:jc w:val="left"/>
@@ -23005,7 +22900,7 @@
         <w:pStyle w:val="Style19"/>
         <w:widowControl/>
         <w:suppressAutoHyphens w:val="true"/>
-        <w:overflowPunct w:val="true"/>
+        <w:overflowPunct w:val="false"/>
         <w:bidi w:val="0"/>
         <w:spacing w:before="0" w:after="0"/>
         <w:jc w:val="left"/>
@@ -23052,7 +22947,7 @@
         <w:pStyle w:val="Style19"/>
         <w:widowControl/>
         <w:suppressAutoHyphens w:val="true"/>
-        <w:overflowPunct w:val="true"/>
+        <w:overflowPunct w:val="false"/>
         <w:bidi w:val="0"/>
         <w:spacing w:before="0" w:after="0"/>
         <w:jc w:val="left"/>
@@ -23099,7 +22994,7 @@
         <w:pStyle w:val="Style19"/>
         <w:widowControl/>
         <w:suppressAutoHyphens w:val="true"/>
-        <w:overflowPunct w:val="true"/>
+        <w:overflowPunct w:val="false"/>
         <w:bidi w:val="0"/>
         <w:spacing w:before="0" w:after="0"/>
         <w:jc w:val="left"/>
@@ -23146,7 +23041,7 @@
         <w:pStyle w:val="Style19"/>
         <w:widowControl/>
         <w:suppressAutoHyphens w:val="true"/>
-        <w:overflowPunct w:val="true"/>
+        <w:overflowPunct w:val="false"/>
         <w:bidi w:val="0"/>
         <w:spacing w:before="0" w:after="0"/>
         <w:jc w:val="left"/>
@@ -23193,7 +23088,7 @@
         <w:pStyle w:val="Style19"/>
         <w:widowControl/>
         <w:suppressAutoHyphens w:val="true"/>
-        <w:overflowPunct w:val="true"/>
+        <w:overflowPunct w:val="false"/>
         <w:bidi w:val="0"/>
         <w:spacing w:before="0" w:after="0"/>
         <w:jc w:val="left"/>
@@ -23240,7 +23135,7 @@
         <w:pStyle w:val="Style19"/>
         <w:widowControl/>
         <w:suppressAutoHyphens w:val="true"/>
-        <w:overflowPunct w:val="true"/>
+        <w:overflowPunct w:val="false"/>
         <w:bidi w:val="0"/>
         <w:spacing w:before="0" w:after="0"/>
         <w:jc w:val="left"/>
@@ -23287,7 +23182,7 @@
         <w:pStyle w:val="Style19"/>
         <w:widowControl/>
         <w:suppressAutoHyphens w:val="true"/>
-        <w:overflowPunct w:val="true"/>
+        <w:overflowPunct w:val="false"/>
         <w:bidi w:val="0"/>
         <w:spacing w:before="0" w:after="0"/>
         <w:jc w:val="left"/>
@@ -23334,7 +23229,7 @@
         <w:pStyle w:val="Style19"/>
         <w:widowControl/>
         <w:suppressAutoHyphens w:val="true"/>
-        <w:overflowPunct w:val="true"/>
+        <w:overflowPunct w:val="false"/>
         <w:bidi w:val="0"/>
         <w:spacing w:before="0" w:after="0"/>
         <w:jc w:val="left"/>
@@ -23381,7 +23276,7 @@
         <w:pStyle w:val="Style19"/>
         <w:widowControl/>
         <w:suppressAutoHyphens w:val="true"/>
-        <w:overflowPunct w:val="true"/>
+        <w:overflowPunct w:val="false"/>
         <w:bidi w:val="0"/>
         <w:spacing w:before="0" w:after="0"/>
         <w:jc w:val="left"/>
@@ -23428,7 +23323,7 @@
         <w:pStyle w:val="Style19"/>
         <w:widowControl/>
         <w:suppressAutoHyphens w:val="true"/>
-        <w:overflowPunct w:val="true"/>
+        <w:overflowPunct w:val="false"/>
         <w:bidi w:val="0"/>
         <w:spacing w:before="0" w:after="0"/>
         <w:jc w:val="left"/>
@@ -23475,7 +23370,7 @@
         <w:pStyle w:val="Style19"/>
         <w:widowControl/>
         <w:suppressAutoHyphens w:val="true"/>
-        <w:overflowPunct w:val="true"/>
+        <w:overflowPunct w:val="false"/>
         <w:bidi w:val="0"/>
         <w:spacing w:before="0" w:after="0"/>
         <w:jc w:val="left"/>
@@ -23522,7 +23417,7 @@
         <w:pStyle w:val="Style19"/>
         <w:widowControl/>
         <w:suppressAutoHyphens w:val="true"/>
-        <w:overflowPunct w:val="true"/>
+        <w:overflowPunct w:val="false"/>
         <w:bidi w:val="0"/>
         <w:spacing w:before="0" w:after="0"/>
         <w:jc w:val="left"/>
@@ -23569,7 +23464,7 @@
         <w:pStyle w:val="Style19"/>
         <w:widowControl/>
         <w:suppressAutoHyphens w:val="true"/>
-        <w:overflowPunct w:val="true"/>
+        <w:overflowPunct w:val="false"/>
         <w:bidi w:val="0"/>
         <w:spacing w:before="0" w:after="0"/>
         <w:jc w:val="left"/>
@@ -23616,7 +23511,7 @@
         <w:pStyle w:val="Style19"/>
         <w:widowControl/>
         <w:suppressAutoHyphens w:val="true"/>
-        <w:overflowPunct w:val="true"/>
+        <w:overflowPunct w:val="false"/>
         <w:bidi w:val="0"/>
         <w:spacing w:before="0" w:after="0"/>
         <w:jc w:val="left"/>
@@ -23663,7 +23558,7 @@
         <w:pStyle w:val="Style19"/>
         <w:widowControl/>
         <w:suppressAutoHyphens w:val="true"/>
-        <w:overflowPunct w:val="true"/>
+        <w:overflowPunct w:val="false"/>
         <w:bidi w:val="0"/>
         <w:spacing w:before="0" w:after="0"/>
         <w:jc w:val="left"/>
@@ -23710,7 +23605,7 @@
         <w:pStyle w:val="Style24"/>
         <w:widowControl/>
         <w:suppressAutoHyphens w:val="true"/>
-        <w:overflowPunct w:val="true"/>
+        <w:overflowPunct w:val="false"/>
         <w:bidi w:val="0"/>
         <w:spacing w:lineRule="auto" w:line="240" w:before="0" w:after="0"/>
         <w:contextualSpacing w:val="false"/>
@@ -23749,7 +23644,7 @@
         <w:pStyle w:val="Style19"/>
         <w:widowControl/>
         <w:suppressAutoHyphens w:val="true"/>
-        <w:overflowPunct w:val="true"/>
+        <w:overflowPunct w:val="false"/>
         <w:bidi w:val="0"/>
         <w:spacing w:before="0" w:after="0"/>
         <w:jc w:val="left"/>
@@ -23796,7 +23691,7 @@
         <w:pStyle w:val="Style19"/>
         <w:widowControl/>
         <w:suppressAutoHyphens w:val="true"/>
-        <w:overflowPunct w:val="true"/>
+        <w:overflowPunct w:val="false"/>
         <w:bidi w:val="0"/>
         <w:spacing w:before="0" w:after="0"/>
         <w:jc w:val="left"/>
@@ -23843,7 +23738,7 @@
         <w:pStyle w:val="Style19"/>
         <w:widowControl/>
         <w:suppressAutoHyphens w:val="true"/>
-        <w:overflowPunct w:val="true"/>
+        <w:overflowPunct w:val="false"/>
         <w:bidi w:val="0"/>
         <w:spacing w:before="0" w:after="0"/>
         <w:jc w:val="left"/>
@@ -23890,7 +23785,7 @@
         <w:pStyle w:val="Style19"/>
         <w:widowControl/>
         <w:suppressAutoHyphens w:val="true"/>
-        <w:overflowPunct w:val="true"/>
+        <w:overflowPunct w:val="false"/>
         <w:bidi w:val="0"/>
         <w:spacing w:before="0" w:after="0"/>
         <w:jc w:val="left"/>
@@ -23937,7 +23832,7 @@
         <w:pStyle w:val="Style19"/>
         <w:widowControl/>
         <w:suppressAutoHyphens w:val="true"/>
-        <w:overflowPunct w:val="true"/>
+        <w:overflowPunct w:val="false"/>
         <w:bidi w:val="0"/>
         <w:spacing w:before="0" w:after="0"/>
         <w:jc w:val="left"/>
@@ -23984,7 +23879,7 @@
         <w:pStyle w:val="Style19"/>
         <w:widowControl/>
         <w:suppressAutoHyphens w:val="true"/>
-        <w:overflowPunct w:val="true"/>
+        <w:overflowPunct w:val="false"/>
         <w:bidi w:val="0"/>
         <w:spacing w:before="0" w:after="0"/>
         <w:jc w:val="left"/>
@@ -24031,7 +23926,7 @@
         <w:pStyle w:val="Style19"/>
         <w:widowControl/>
         <w:suppressAutoHyphens w:val="true"/>
-        <w:overflowPunct w:val="true"/>
+        <w:overflowPunct w:val="false"/>
         <w:bidi w:val="0"/>
         <w:spacing w:before="0" w:after="0"/>
         <w:jc w:val="left"/>
@@ -24078,7 +23973,7 @@
         <w:pStyle w:val="Style19"/>
         <w:widowControl/>
         <w:suppressAutoHyphens w:val="true"/>
-        <w:overflowPunct w:val="true"/>
+        <w:overflowPunct w:val="false"/>
         <w:bidi w:val="0"/>
         <w:spacing w:before="0" w:after="0"/>
         <w:jc w:val="left"/>
@@ -24125,7 +24020,7 @@
         <w:pStyle w:val="Style19"/>
         <w:widowControl/>
         <w:suppressAutoHyphens w:val="true"/>
-        <w:overflowPunct w:val="true"/>
+        <w:overflowPunct w:val="false"/>
         <w:bidi w:val="0"/>
         <w:spacing w:before="0" w:after="0"/>
         <w:jc w:val="left"/>
@@ -24172,7 +24067,7 @@
         <w:pStyle w:val="Style19"/>
         <w:widowControl/>
         <w:suppressAutoHyphens w:val="true"/>
-        <w:overflowPunct w:val="true"/>
+        <w:overflowPunct w:val="false"/>
         <w:bidi w:val="0"/>
         <w:spacing w:before="0" w:after="0"/>
         <w:jc w:val="left"/>
@@ -24219,7 +24114,7 @@
         <w:pStyle w:val="Style19"/>
         <w:widowControl/>
         <w:suppressAutoHyphens w:val="true"/>
-        <w:overflowPunct w:val="true"/>
+        <w:overflowPunct w:val="false"/>
         <w:bidi w:val="0"/>
         <w:spacing w:before="0" w:after="0"/>
         <w:jc w:val="left"/>
@@ -24266,7 +24161,7 @@
         <w:pStyle w:val="Style19"/>
         <w:widowControl/>
         <w:suppressAutoHyphens w:val="true"/>
-        <w:overflowPunct w:val="true"/>
+        <w:overflowPunct w:val="false"/>
         <w:bidi w:val="0"/>
         <w:spacing w:before="0" w:after="0"/>
         <w:jc w:val="left"/>
@@ -24313,7 +24208,7 @@
         <w:pStyle w:val="Style19"/>
         <w:widowControl/>
         <w:suppressAutoHyphens w:val="true"/>
-        <w:overflowPunct w:val="true"/>
+        <w:overflowPunct w:val="false"/>
         <w:bidi w:val="0"/>
         <w:spacing w:before="0" w:after="0"/>
         <w:jc w:val="left"/>
@@ -24360,7 +24255,7 @@
         <w:pStyle w:val="Style19"/>
         <w:widowControl/>
         <w:suppressAutoHyphens w:val="true"/>
-        <w:overflowPunct w:val="true"/>
+        <w:overflowPunct w:val="false"/>
         <w:bidi w:val="0"/>
         <w:spacing w:before="0" w:after="0"/>
         <w:jc w:val="left"/>
@@ -24407,7 +24302,7 @@
         <w:pStyle w:val="Style19"/>
         <w:widowControl/>
         <w:suppressAutoHyphens w:val="true"/>
-        <w:overflowPunct w:val="true"/>
+        <w:overflowPunct w:val="false"/>
         <w:bidi w:val="0"/>
         <w:spacing w:before="0" w:after="0"/>
         <w:jc w:val="left"/>
@@ -24454,7 +24349,7 @@
         <w:pStyle w:val="Style19"/>
         <w:widowControl/>
         <w:suppressAutoHyphens w:val="true"/>
-        <w:overflowPunct w:val="true"/>
+        <w:overflowPunct w:val="false"/>
         <w:bidi w:val="0"/>
         <w:spacing w:before="0" w:after="0"/>
         <w:jc w:val="left"/>
@@ -24501,7 +24396,7 @@
         <w:pStyle w:val="Style19"/>
         <w:widowControl/>
         <w:suppressAutoHyphens w:val="true"/>
-        <w:overflowPunct w:val="true"/>
+        <w:overflowPunct w:val="false"/>
         <w:bidi w:val="0"/>
         <w:spacing w:before="0" w:after="0"/>
         <w:jc w:val="left"/>
@@ -24548,7 +24443,7 @@
         <w:pStyle w:val="Style19"/>
         <w:widowControl/>
         <w:suppressAutoHyphens w:val="true"/>
-        <w:overflowPunct w:val="true"/>
+        <w:overflowPunct w:val="false"/>
         <w:bidi w:val="0"/>
         <w:spacing w:before="0" w:after="0"/>
         <w:jc w:val="left"/>
@@ -24581,7 +24476,7 @@
         <w:pStyle w:val="Style19"/>
         <w:widowControl/>
         <w:suppressAutoHyphens w:val="true"/>
-        <w:overflowPunct w:val="true"/>
+        <w:overflowPunct w:val="false"/>
         <w:bidi w:val="0"/>
         <w:spacing w:before="0" w:after="0"/>
         <w:jc w:val="left"/>
@@ -24628,7 +24523,7 @@
         <w:pStyle w:val="Style19"/>
         <w:widowControl/>
         <w:suppressAutoHyphens w:val="true"/>
-        <w:overflowPunct w:val="true"/>
+        <w:overflowPunct w:val="false"/>
         <w:bidi w:val="0"/>
         <w:spacing w:before="0" w:after="0"/>
         <w:jc w:val="left"/>
@@ -24675,7 +24570,7 @@
         <w:pStyle w:val="Style19"/>
         <w:widowControl/>
         <w:suppressAutoHyphens w:val="true"/>
-        <w:overflowPunct w:val="true"/>
+        <w:overflowPunct w:val="false"/>
         <w:bidi w:val="0"/>
         <w:spacing w:before="0" w:after="0"/>
         <w:jc w:val="left"/>
@@ -24722,7 +24617,7 @@
         <w:pStyle w:val="Style19"/>
         <w:widowControl/>
         <w:suppressAutoHyphens w:val="true"/>
-        <w:overflowPunct w:val="true"/>
+        <w:overflowPunct w:val="false"/>
         <w:bidi w:val="0"/>
         <w:spacing w:before="0" w:after="0"/>
         <w:jc w:val="left"/>
@@ -24769,7 +24664,7 @@
         <w:pStyle w:val="Style19"/>
         <w:widowControl/>
         <w:suppressAutoHyphens w:val="true"/>
-        <w:overflowPunct w:val="true"/>
+        <w:overflowPunct w:val="false"/>
         <w:bidi w:val="0"/>
         <w:spacing w:before="0" w:after="0"/>
         <w:jc w:val="left"/>
@@ -24816,7 +24711,7 @@
         <w:pStyle w:val="Style19"/>
         <w:widowControl/>
         <w:suppressAutoHyphens w:val="true"/>
-        <w:overflowPunct w:val="true"/>
+        <w:overflowPunct w:val="false"/>
         <w:bidi w:val="0"/>
         <w:spacing w:before="0" w:after="0"/>
         <w:jc w:val="left"/>
@@ -24863,7 +24758,7 @@
         <w:pStyle w:val="Style19"/>
         <w:widowControl/>
         <w:suppressAutoHyphens w:val="true"/>
-        <w:overflowPunct w:val="true"/>
+        <w:overflowPunct w:val="false"/>
         <w:bidi w:val="0"/>
         <w:spacing w:before="0" w:after="0"/>
         <w:jc w:val="left"/>
@@ -24910,7 +24805,7 @@
         <w:pStyle w:val="Style19"/>
         <w:widowControl/>
         <w:suppressAutoHyphens w:val="true"/>
-        <w:overflowPunct w:val="true"/>
+        <w:overflowPunct w:val="false"/>
         <w:bidi w:val="0"/>
         <w:spacing w:before="0" w:after="0"/>
         <w:jc w:val="left"/>
@@ -24943,7 +24838,7 @@
         <w:pStyle w:val="Style19"/>
         <w:widowControl/>
         <w:suppressAutoHyphens w:val="true"/>
-        <w:overflowPunct w:val="true"/>
+        <w:overflowPunct w:val="false"/>
         <w:bidi w:val="0"/>
         <w:spacing w:before="0" w:after="0"/>
         <w:jc w:val="left"/>
@@ -24990,7 +24885,7 @@
         <w:pStyle w:val="Style19"/>
         <w:widowControl/>
         <w:suppressAutoHyphens w:val="true"/>
-        <w:overflowPunct w:val="true"/>
+        <w:overflowPunct w:val="false"/>
         <w:bidi w:val="0"/>
         <w:spacing w:before="0" w:after="0"/>
         <w:jc w:val="left"/>
@@ -25037,7 +24932,7 @@
         <w:pStyle w:val="Style19"/>
         <w:widowControl/>
         <w:suppressAutoHyphens w:val="true"/>
-        <w:overflowPunct w:val="true"/>
+        <w:overflowPunct w:val="false"/>
         <w:bidi w:val="0"/>
         <w:spacing w:before="0" w:after="0"/>
         <w:jc w:val="left"/>
@@ -25084,7 +24979,7 @@
         <w:pStyle w:val="Style19"/>
         <w:widowControl/>
         <w:suppressAutoHyphens w:val="true"/>
-        <w:overflowPunct w:val="true"/>
+        <w:overflowPunct w:val="false"/>
         <w:bidi w:val="0"/>
         <w:spacing w:before="0" w:after="0"/>
         <w:jc w:val="left"/>
@@ -25131,7 +25026,7 @@
         <w:pStyle w:val="Style19"/>
         <w:widowControl/>
         <w:suppressAutoHyphens w:val="true"/>
-        <w:overflowPunct w:val="true"/>
+        <w:overflowPunct w:val="false"/>
         <w:bidi w:val="0"/>
         <w:spacing w:before="0" w:after="0"/>
         <w:jc w:val="left"/>
@@ -25178,7 +25073,7 @@
         <w:pStyle w:val="Style19"/>
         <w:widowControl/>
         <w:suppressAutoHyphens w:val="true"/>
-        <w:overflowPunct w:val="true"/>
+        <w:overflowPunct w:val="false"/>
         <w:bidi w:val="0"/>
         <w:spacing w:before="0" w:after="0"/>
         <w:jc w:val="left"/>
@@ -25225,7 +25120,7 @@
         <w:pStyle w:val="Style19"/>
         <w:widowControl/>
         <w:suppressAutoHyphens w:val="true"/>
-        <w:overflowPunct w:val="true"/>
+        <w:overflowPunct w:val="false"/>
         <w:bidi w:val="0"/>
         <w:spacing w:before="0" w:after="0"/>
         <w:jc w:val="left"/>
@@ -25272,7 +25167,7 @@
         <w:pStyle w:val="Style19"/>
         <w:widowControl/>
         <w:suppressAutoHyphens w:val="true"/>
-        <w:overflowPunct w:val="true"/>
+        <w:overflowPunct w:val="false"/>
         <w:bidi w:val="0"/>
         <w:spacing w:before="0" w:after="0"/>
         <w:jc w:val="left"/>
@@ -25319,7 +25214,7 @@
         <w:pStyle w:val="Style19"/>
         <w:widowControl/>
         <w:suppressAutoHyphens w:val="true"/>
-        <w:overflowPunct w:val="true"/>
+        <w:overflowPunct w:val="false"/>
         <w:bidi w:val="0"/>
         <w:spacing w:before="0" w:after="0"/>
         <w:jc w:val="left"/>
@@ -25366,7 +25261,7 @@
         <w:pStyle w:val="Style19"/>
         <w:widowControl/>
         <w:suppressAutoHyphens w:val="true"/>
-        <w:overflowPunct w:val="true"/>
+        <w:overflowPunct w:val="false"/>
         <w:bidi w:val="0"/>
         <w:spacing w:before="0" w:after="0"/>
         <w:jc w:val="left"/>
@@ -25413,7 +25308,7 @@
         <w:pStyle w:val="Style19"/>
         <w:widowControl/>
         <w:suppressAutoHyphens w:val="true"/>
-        <w:overflowPunct w:val="true"/>
+        <w:overflowPunct w:val="false"/>
         <w:bidi w:val="0"/>
         <w:spacing w:before="0" w:after="0"/>
         <w:jc w:val="left"/>
@@ -25460,7 +25355,7 @@
         <w:pStyle w:val="Style19"/>
         <w:widowControl/>
         <w:suppressAutoHyphens w:val="true"/>
-        <w:overflowPunct w:val="true"/>
+        <w:overflowPunct w:val="false"/>
         <w:bidi w:val="0"/>
         <w:spacing w:before="0" w:after="0"/>
         <w:jc w:val="left"/>
@@ -25507,7 +25402,7 @@
         <w:pStyle w:val="Style19"/>
         <w:widowControl/>
         <w:suppressAutoHyphens w:val="true"/>
-        <w:overflowPunct w:val="true"/>
+        <w:overflowPunct w:val="false"/>
         <w:bidi w:val="0"/>
         <w:spacing w:before="0" w:after="0"/>
         <w:jc w:val="left"/>
@@ -25554,7 +25449,7 @@
         <w:pStyle w:val="Style24"/>
         <w:widowControl/>
         <w:suppressAutoHyphens w:val="true"/>
-        <w:overflowPunct w:val="true"/>
+        <w:overflowPunct w:val="false"/>
         <w:bidi w:val="0"/>
         <w:spacing w:lineRule="auto" w:line="240" w:before="0" w:after="0"/>
         <w:contextualSpacing w:val="false"/>
@@ -25580,7 +25475,7 @@
         <w:pStyle w:val="Style19"/>
         <w:widowControl/>
         <w:suppressAutoHyphens w:val="true"/>
-        <w:overflowPunct w:val="true"/>
+        <w:overflowPunct w:val="false"/>
         <w:bidi w:val="0"/>
         <w:spacing w:before="0" w:after="0"/>
         <w:jc w:val="left"/>
@@ -25627,7 +25522,7 @@
         <w:pStyle w:val="Style19"/>
         <w:widowControl/>
         <w:suppressAutoHyphens w:val="true"/>
-        <w:overflowPunct w:val="true"/>
+        <w:overflowPunct w:val="false"/>
         <w:bidi w:val="0"/>
         <w:spacing w:before="0" w:after="0"/>
         <w:jc w:val="left"/>
@@ -25674,7 +25569,7 @@
         <w:pStyle w:val="Style19"/>
         <w:widowControl/>
         <w:suppressAutoHyphens w:val="true"/>
-        <w:overflowPunct w:val="true"/>
+        <w:overflowPunct w:val="false"/>
         <w:bidi w:val="0"/>
         <w:spacing w:before="0" w:after="0"/>
         <w:jc w:val="left"/>
@@ -25721,7 +25616,7 @@
         <w:pStyle w:val="Style19"/>
         <w:widowControl/>
         <w:suppressAutoHyphens w:val="true"/>
-        <w:overflowPunct w:val="true"/>
+        <w:overflowPunct w:val="false"/>
         <w:bidi w:val="0"/>
         <w:spacing w:before="0" w:after="0"/>
         <w:jc w:val="left"/>
@@ -25768,7 +25663,7 @@
         <w:pStyle w:val="Style19"/>
         <w:widowControl/>
         <w:suppressAutoHyphens w:val="true"/>
-        <w:overflowPunct w:val="true"/>
+        <w:overflowPunct w:val="false"/>
         <w:bidi w:val="0"/>
         <w:spacing w:before="0" w:after="0"/>
         <w:jc w:val="left"/>
@@ -25815,7 +25710,7 @@
         <w:pStyle w:val="Style19"/>
         <w:widowControl/>
         <w:suppressAutoHyphens w:val="true"/>
-        <w:overflowPunct w:val="true"/>
+        <w:overflowPunct w:val="false"/>
         <w:bidi w:val="0"/>
         <w:spacing w:before="0" w:after="0"/>
         <w:jc w:val="left"/>
@@ -25862,7 +25757,7 @@
         <w:pStyle w:val="Style19"/>
         <w:widowControl/>
         <w:suppressAutoHyphens w:val="true"/>
-        <w:overflowPunct w:val="true"/>
+        <w:overflowPunct w:val="false"/>
         <w:bidi w:val="0"/>
         <w:spacing w:before="0" w:after="0"/>
         <w:jc w:val="left"/>
@@ -25909,7 +25804,7 @@
         <w:pStyle w:val="Style19"/>
         <w:widowControl/>
         <w:suppressAutoHyphens w:val="true"/>
-        <w:overflowPunct w:val="true"/>
+        <w:overflowPunct w:val="false"/>
         <w:bidi w:val="0"/>
         <w:spacing w:before="0" w:after="0"/>
         <w:jc w:val="left"/>
@@ -25956,7 +25851,7 @@
         <w:pStyle w:val="Style19"/>
         <w:widowControl/>
         <w:suppressAutoHyphens w:val="true"/>
-        <w:overflowPunct w:val="true"/>
+        <w:overflowPunct w:val="false"/>
         <w:bidi w:val="0"/>
         <w:spacing w:before="0" w:after="0"/>
         <w:jc w:val="left"/>
@@ -26003,7 +25898,7 @@
         <w:pStyle w:val="Style19"/>
         <w:widowControl/>
         <w:suppressAutoHyphens w:val="true"/>
-        <w:overflowPunct w:val="true"/>
+        <w:overflowPunct w:val="false"/>
         <w:bidi w:val="0"/>
         <w:spacing w:before="0" w:after="0"/>
         <w:jc w:val="left"/>
@@ -26050,7 +25945,7 @@
         <w:pStyle w:val="Style19"/>
         <w:widowControl/>
         <w:suppressAutoHyphens w:val="true"/>
-        <w:overflowPunct w:val="true"/>
+        <w:overflowPunct w:val="false"/>
         <w:bidi w:val="0"/>
         <w:spacing w:before="0" w:after="0"/>
         <w:jc w:val="left"/>
@@ -26097,7 +25992,7 @@
         <w:pStyle w:val="Style19"/>
         <w:widowControl/>
         <w:suppressAutoHyphens w:val="true"/>
-        <w:overflowPunct w:val="true"/>
+        <w:overflowPunct w:val="false"/>
         <w:bidi w:val="0"/>
         <w:spacing w:before="0" w:after="0"/>
         <w:jc w:val="left"/>
@@ -26144,7 +26039,7 @@
         <w:pStyle w:val="Style19"/>
         <w:widowControl/>
         <w:suppressAutoHyphens w:val="true"/>
-        <w:overflowPunct w:val="true"/>
+        <w:overflowPunct w:val="false"/>
         <w:bidi w:val="0"/>
         <w:spacing w:before="0" w:after="0"/>
         <w:jc w:val="left"/>
@@ -26191,7 +26086,7 @@
         <w:pStyle w:val="Style19"/>
         <w:widowControl/>
         <w:suppressAutoHyphens w:val="true"/>
-        <w:overflowPunct w:val="true"/>
+        <w:overflowPunct w:val="false"/>
         <w:bidi w:val="0"/>
         <w:spacing w:before="0" w:after="0"/>
         <w:jc w:val="left"/>
@@ -26238,7 +26133,7 @@
         <w:pStyle w:val="Style19"/>
         <w:widowControl/>
         <w:suppressAutoHyphens w:val="true"/>
-        <w:overflowPunct w:val="true"/>
+        <w:overflowPunct w:val="false"/>
         <w:bidi w:val="0"/>
         <w:spacing w:before="0" w:after="0"/>
         <w:jc w:val="left"/>
@@ -26285,7 +26180,7 @@
         <w:pStyle w:val="Style19"/>
         <w:widowControl/>
         <w:suppressAutoHyphens w:val="true"/>
-        <w:overflowPunct w:val="true"/>
+        <w:overflowPunct w:val="false"/>
         <w:bidi w:val="0"/>
         <w:spacing w:before="0" w:after="0"/>
         <w:jc w:val="left"/>
@@ -26332,7 +26227,7 @@
         <w:pStyle w:val="Style19"/>
         <w:widowControl/>
         <w:suppressAutoHyphens w:val="true"/>
-        <w:overflowPunct w:val="true"/>
+        <w:overflowPunct w:val="false"/>
         <w:bidi w:val="0"/>
         <w:spacing w:before="0" w:after="0"/>
         <w:jc w:val="left"/>
@@ -26379,7 +26274,7 @@
         <w:pStyle w:val="Style19"/>
         <w:widowControl/>
         <w:suppressAutoHyphens w:val="true"/>
-        <w:overflowPunct w:val="true"/>
+        <w:overflowPunct w:val="false"/>
         <w:bidi w:val="0"/>
         <w:spacing w:before="0" w:after="0"/>
         <w:jc w:val="left"/>
@@ -26426,7 +26321,7 @@
         <w:pStyle w:val="Style19"/>
         <w:widowControl/>
         <w:suppressAutoHyphens w:val="true"/>
-        <w:overflowPunct w:val="true"/>
+        <w:overflowPunct w:val="false"/>
         <w:bidi w:val="0"/>
         <w:spacing w:before="0" w:after="0"/>
         <w:jc w:val="left"/>
@@ -26473,7 +26368,7 @@
         <w:pStyle w:val="Style19"/>
         <w:widowControl/>
         <w:suppressAutoHyphens w:val="true"/>
-        <w:overflowPunct w:val="true"/>
+        <w:overflowPunct w:val="false"/>
         <w:bidi w:val="0"/>
         <w:spacing w:before="0" w:after="0"/>
         <w:jc w:val="left"/>
@@ -26520,7 +26415,7 @@
         <w:pStyle w:val="Style19"/>
         <w:widowControl/>
         <w:suppressAutoHyphens w:val="true"/>
-        <w:overflowPunct w:val="true"/>
+        <w:overflowPunct w:val="false"/>
         <w:bidi w:val="0"/>
         <w:spacing w:before="0" w:after="0"/>
         <w:jc w:val="left"/>
@@ -26567,7 +26462,7 @@
         <w:pStyle w:val="Style19"/>
         <w:widowControl/>
         <w:suppressAutoHyphens w:val="true"/>
-        <w:overflowPunct w:val="true"/>
+        <w:overflowPunct w:val="false"/>
         <w:bidi w:val="0"/>
         <w:spacing w:before="0" w:after="0"/>
         <w:jc w:val="left"/>
@@ -26614,7 +26509,7 @@
         <w:pStyle w:val="Style19"/>
         <w:widowControl/>
         <w:suppressAutoHyphens w:val="true"/>
-        <w:overflowPunct w:val="true"/>
+        <w:overflowPunct w:val="false"/>
         <w:bidi w:val="0"/>
         <w:spacing w:before="0" w:after="0"/>
         <w:jc w:val="left"/>
@@ -26661,7 +26556,7 @@
         <w:pStyle w:val="Style19"/>
         <w:widowControl/>
         <w:suppressAutoHyphens w:val="true"/>
-        <w:overflowPunct w:val="true"/>
+        <w:overflowPunct w:val="false"/>
         <w:bidi w:val="0"/>
         <w:spacing w:before="0" w:after="0"/>
         <w:jc w:val="left"/>
@@ -26708,7 +26603,7 @@
         <w:pStyle w:val="Style19"/>
         <w:widowControl/>
         <w:suppressAutoHyphens w:val="true"/>
-        <w:overflowPunct w:val="true"/>
+        <w:overflowPunct w:val="false"/>
         <w:bidi w:val="0"/>
         <w:spacing w:before="0" w:after="0"/>
         <w:jc w:val="left"/>
@@ -26755,7 +26650,7 @@
         <w:pStyle w:val="Style19"/>
         <w:widowControl/>
         <w:suppressAutoHyphens w:val="true"/>
-        <w:overflowPunct w:val="true"/>
+        <w:overflowPunct w:val="false"/>
         <w:bidi w:val="0"/>
         <w:spacing w:before="0" w:after="0"/>
         <w:jc w:val="left"/>
@@ -26802,7 +26697,7 @@
         <w:pStyle w:val="Style19"/>
         <w:widowControl/>
         <w:suppressAutoHyphens w:val="true"/>
-        <w:overflowPunct w:val="true"/>
+        <w:overflowPunct w:val="false"/>
         <w:bidi w:val="0"/>
         <w:spacing w:before="0" w:after="0"/>
         <w:jc w:val="left"/>
@@ -26849,7 +26744,7 @@
         <w:pStyle w:val="Style19"/>
         <w:widowControl/>
         <w:suppressAutoHyphens w:val="true"/>
-        <w:overflowPunct w:val="true"/>
+        <w:overflowPunct w:val="false"/>
         <w:bidi w:val="0"/>
         <w:spacing w:before="0" w:after="0"/>
         <w:jc w:val="left"/>
@@ -26896,7 +26791,7 @@
         <w:pStyle w:val="Style19"/>
         <w:widowControl/>
         <w:suppressAutoHyphens w:val="true"/>
-        <w:overflowPunct w:val="true"/>
+        <w:overflowPunct w:val="false"/>
         <w:bidi w:val="0"/>
         <w:spacing w:before="0" w:after="0"/>
         <w:jc w:val="left"/>
@@ -26943,7 +26838,7 @@
         <w:pStyle w:val="Style19"/>
         <w:widowControl/>
         <w:suppressAutoHyphens w:val="true"/>
-        <w:overflowPunct w:val="true"/>
+        <w:overflowPunct w:val="false"/>
         <w:bidi w:val="0"/>
         <w:spacing w:before="0" w:after="0"/>
         <w:jc w:val="left"/>
@@ -26990,7 +26885,7 @@
       <w:footerReference w:type="default" r:id="rId13"/>
       <w:footerReference w:type="first" r:id="rId14"/>
       <w:type w:val="nextPage"/>
-      <w:pgSz w:w="11952" w:h="16848"/>
+      <w:pgSz w:w="11952" w:h="16838"/>
       <w:pgMar w:left="1417" w:right="567" w:gutter="0" w:header="1134" w:top="1566" w:footer="1134" w:bottom="1566"/>
       <w:pgNumType w:fmt="decimal"/>
       <w:formProt w:val="false"/>
@@ -27038,7 +26933,7 @@
     </w:r>
     <w:r>
       <w:rPr/>
-      <w:t>22</w:t>
+      <w:t>29</w:t>
     </w:r>
     <w:r>
       <w:rPr/>
@@ -28484,7 +28379,7 @@
     <w:pPr>
       <w:widowControl/>
       <w:suppressAutoHyphens w:val="true"/>
-      <w:overflowPunct w:val="true"/>
+      <w:overflowPunct w:val="false"/>
       <w:bidi w:val="0"/>
       <w:spacing w:lineRule="auto" w:line="240" w:before="0" w:after="200"/>
       <w:jc w:val="left"/>
@@ -28824,8 +28719,8 @@
     <w:qFormat/>
     <w:rPr/>
   </w:style>
-  <w:style w:type="character" w:styleId="Bullets">
-    <w:name w:val="Bullets"/>
+  <w:style w:type="character" w:styleId="Bulletsuser">
+    <w:name w:val="Bullets (user)"/>
     <w:qFormat/>
     <w:rPr>
       <w:rFonts w:ascii="OpenSymbol" w:hAnsi="OpenSymbol" w:eastAsia="OpenSymbol" w:cs="OpenSymbol"/>
@@ -28901,8 +28796,8 @@
     <w:qFormat/>
     <w:rPr/>
   </w:style>
-  <w:style w:type="character" w:styleId="Bulletsuser">
-    <w:name w:val="Bullets (user)"/>
+  <w:style w:type="character" w:styleId="Bullets">
+    <w:name w:val="Bullets"/>
     <w:qFormat/>
     <w:rPr>
       <w:rFonts w:ascii="OpenSymbol" w:hAnsi="OpenSymbol" w:eastAsia="OpenSymbol" w:cs="OpenSymbol"/>
@@ -29023,7 +28918,7 @@
     <w:pPr>
       <w:widowControl/>
       <w:suppressAutoHyphens w:val="true"/>
-      <w:overflowPunct w:val="true"/>
+      <w:overflowPunct w:val="false"/>
       <w:bidi w:val="0"/>
       <w:spacing w:before="0" w:after="0"/>
       <w:ind w:firstLine="850"/>
@@ -29114,7 +29009,7 @@
     <w:pPr>
       <w:widowControl/>
       <w:suppressAutoHyphens w:val="true"/>
-      <w:overflowPunct w:val="true"/>
+      <w:overflowPunct w:val="false"/>
       <w:bidi w:val="0"/>
       <w:spacing w:before="0" w:after="0"/>
       <w:ind w:firstLine="850"/>
@@ -29158,7 +29053,7 @@
     <w:link w:val="Style10"/>
     <w:pPr>
       <w:tabs>
-        <w:tab w:val="clear" w:pos="360"/>
+        <w:tab w:val="clear" w:pos="643"/>
         <w:tab w:val="center" w:pos="4677" w:leader="none"/>
         <w:tab w:val="right" w:pos="9355" w:leader="none"/>
       </w:tabs>
@@ -29172,7 +29067,7 @@
     <w:link w:val="Style11"/>
     <w:pPr>
       <w:tabs>
-        <w:tab w:val="clear" w:pos="360"/>
+        <w:tab w:val="clear" w:pos="643"/>
         <w:tab w:val="center" w:pos="4677" w:leader="none"/>
         <w:tab w:val="right" w:pos="9355" w:leader="none"/>
       </w:tabs>

</xml_diff>